<commit_message>
rewrite requirements and add diagrams
</commit_message>
<xml_diff>
--- a/docs/Требования.docx
+++ b/docs/Требования.docx
@@ -1,294 +1,780 @@
 
 <file path=word/document.xml><?xml version="1.0" encoding="utf-8"?>
-<w:document xmlns:wpc="http://schemas.microsoft.com/office/word/2010/wordprocessingCanvas" xmlns:mc="http://schemas.openxmlformats.org/markup-compatibility/2006" xmlns:o="urn:schemas-microsoft-com:office:office" xmlns:r="http://schemas.openxmlformats.org/officeDocument/2006/relationships" xmlns:m="http://schemas.openxmlformats.org/officeDocument/2006/math" xmlns:v="urn:schemas-microsoft-com:vml" xmlns:wp14="http://schemas.microsoft.com/office/word/2010/wordprocessingDrawing" xmlns:wp="http://schemas.openxmlformats.org/drawingml/2006/wordprocessingDrawing" xmlns:w10="urn:schemas-microsoft-com:office:word" xmlns:w="http://schemas.openxmlformats.org/wordprocessingml/2006/main" xmlns:w14="http://schemas.microsoft.com/office/word/2010/wordml" xmlns:w15="http://schemas.microsoft.com/office/word/2012/wordml" xmlns:wpg="http://schemas.microsoft.com/office/word/2010/wordprocessingGroup" xmlns:wpi="http://schemas.microsoft.com/office/word/2010/wordprocessingInk" xmlns:wne="http://schemas.microsoft.com/office/word/2006/wordml" xmlns:wps="http://schemas.microsoft.com/office/word/2010/wordprocessingShape" mc:Ignorable="w14 w15 wp14">
+<w:document xmlns:r="http://schemas.openxmlformats.org/officeDocument/2006/relationships" xmlns:wp="http://schemas.openxmlformats.org/drawingml/2006/wordprocessingDrawing" xmlns:w="http://schemas.openxmlformats.org/wordprocessingml/2006/main" xmlns:w10="urn:schemas-microsoft-com:office:word" xmlns:w14="http://schemas.microsoft.com/office/word/2010/wordml" xmlns:wps="http://schemas.microsoft.com/office/word/2010/wordprocessingShape" xmlns:wpg="http://schemas.microsoft.com/office/word/2010/wordprocessingGroup" xmlns:mc="http://schemas.openxmlformats.org/markup-compatibility/2006" xmlns:v="urn:schemas-microsoft-com:vml" xmlns:o="urn:schemas-microsoft-com:office:office" xmlns:m="http://schemas.openxmlformats.org/officeDocument/2006/math" mc:Ignorable="w14">
   <w:body>
     <w:p>
       <w:pPr>
-        <w:pStyle w:val="a5"/>
+        <w:pStyle w:val="List Paragraph"/>
+        <w:ind w:left="0" w:firstLine="0"/>
+      </w:pPr>
+      <w:r>
+        <w:rPr>
+          <w:rtl w:val="0"/>
+          <w:lang w:val="ru-RU"/>
+        </w:rPr>
+        <w:t>Функциональные требования</w:t>
+      </w:r>
+      <w:r>
+        <w:rPr>
+          <w:rtl w:val="0"/>
+          <w:lang w:val="ru-RU"/>
+        </w:rPr>
+        <w:t>:</w:t>
+      </w:r>
+    </w:p>
+    <w:p>
+      <w:pPr>
+        <w:pStyle w:val="List Paragraph"/>
         <w:numPr>
           <w:ilvl w:val="0"/>
           <w:numId w:val="2"/>
         </w:numPr>
-      </w:pPr>
-      <w:r>
-        <w:t>Пользователь может просматривать, искать, добавлять, удалять и редактировать данные</w:t>
+        <w:rPr>
+          <w:lang w:val="ru-RU"/>
+        </w:rPr>
+      </w:pPr>
+      <w:r>
+        <w:rPr>
+          <w:rtl w:val="0"/>
+          <w:lang w:val="ru-RU"/>
+        </w:rPr>
+        <w:t>Пользователь работает с маршрутами и рейсами</w:t>
+      </w:r>
+      <w:r>
+        <w:rPr>
+          <w:rtl w:val="0"/>
+          <w:lang w:val="ru-RU"/>
+        </w:rPr>
+        <w:t>.</w:t>
       </w:r>
     </w:p>
     <w:p>
       <w:pPr>
-        <w:pStyle w:val="a5"/>
+        <w:pStyle w:val="List Paragraph"/>
         <w:numPr>
           <w:ilvl w:val="0"/>
           <w:numId w:val="2"/>
         </w:numPr>
-      </w:pPr>
-      <w:bookmarkStart w:id="0" w:name="_GoBack"/>
-      <w:bookmarkEnd w:id="0"/>
-      <w:r>
-        <w:t xml:space="preserve">Пользователь может взаимодействовать с данными только через сервисы </w:t>
-      </w:r>
-      <w:r>
-        <w:rPr>
-          <w:lang w:val="en-US"/>
-        </w:rPr>
-        <w:t>View</w:t>
-      </w:r>
-      <w:r>
-        <w:t xml:space="preserve"> </w:t>
-      </w:r>
-      <w:proofErr w:type="gramStart"/>
-      <w:r>
-        <w:t>( просмотр</w:t>
-      </w:r>
-      <w:proofErr w:type="gramEnd"/>
-      <w:r>
-        <w:t xml:space="preserve"> и поиск ) и </w:t>
-      </w:r>
-      <w:r>
-        <w:rPr>
-          <w:lang w:val="en-US"/>
-        </w:rPr>
-        <w:t>Controller</w:t>
-      </w:r>
-      <w:r>
-        <w:t xml:space="preserve"> </w:t>
-      </w:r>
-      <w:r>
-        <w:t>( добавление, удаление, редактирование ).</w:t>
-      </w:r>
-      <w:r>
-        <w:t xml:space="preserve"> </w:t>
-      </w:r>
-      <w:r>
-        <w:t>–</w:t>
-      </w:r>
-      <w:r>
-        <w:t xml:space="preserve"> </w:t>
-      </w:r>
-      <w:r>
-        <w:t>функциональное</w:t>
+        <w:rPr>
+          <w:lang w:val="ru-RU"/>
+        </w:rPr>
+      </w:pPr>
+      <w:r>
+        <w:rPr>
+          <w:rtl w:val="0"/>
+          <w:lang w:val="ru-RU"/>
+        </w:rPr>
+        <w:t>У маршрута хранится отправная и конечная точки</w:t>
+      </w:r>
+      <w:r>
+        <w:rPr>
+          <w:rtl w:val="0"/>
+          <w:lang w:val="ru-RU"/>
+        </w:rPr>
+        <w:t>.</w:t>
       </w:r>
     </w:p>
     <w:p>
       <w:pPr>
-        <w:pStyle w:val="a5"/>
+        <w:pStyle w:val="List Paragraph"/>
         <w:numPr>
           <w:ilvl w:val="0"/>
           <w:numId w:val="2"/>
         </w:numPr>
-      </w:pPr>
-      <w:r>
-        <w:t>Возможность</w:t>
-      </w:r>
-      <w:r>
-        <w:t xml:space="preserve"> фильтрации</w:t>
-      </w:r>
-      <w:r>
-        <w:t xml:space="preserve"> </w:t>
-      </w:r>
-      <w:r>
-        <w:t>(</w:t>
-      </w:r>
-      <w:r>
-        <w:t>поиска</w:t>
-      </w:r>
-      <w:r>
-        <w:t>)</w:t>
-      </w:r>
-      <w:r>
-        <w:t xml:space="preserve"> по данным</w:t>
-      </w:r>
-      <w:r>
-        <w:t xml:space="preserve"> по </w:t>
-      </w:r>
-      <w:r>
-        <w:t>любым введённым условиям</w:t>
-      </w:r>
-      <w:r>
-        <w:t xml:space="preserve"> </w:t>
-      </w:r>
-      <w:r>
-        <w:rPr>
-          <w:color w:val="auto"/>
-        </w:rPr>
-        <w:t>- функциональное</w:t>
+        <w:rPr>
+          <w:lang w:val="ru-RU"/>
+        </w:rPr>
+      </w:pPr>
+      <w:r>
+        <w:rPr>
+          <w:rtl w:val="0"/>
+          <w:lang w:val="ru-RU"/>
+        </w:rPr>
+        <w:t>Рейс хранит в себе номер рейса</w:t>
+      </w:r>
+      <w:r>
+        <w:rPr>
+          <w:rtl w:val="0"/>
+          <w:lang w:val="ru-RU"/>
+        </w:rPr>
+        <w:t xml:space="preserve">, </w:t>
+      </w:r>
+      <w:r>
+        <w:rPr>
+          <w:rtl w:val="0"/>
+          <w:lang w:val="ru-RU"/>
+        </w:rPr>
+        <w:t>маршрут</w:t>
+      </w:r>
+      <w:r>
+        <w:rPr>
+          <w:rtl w:val="0"/>
+          <w:lang w:val="ru-RU"/>
+        </w:rPr>
+        <w:t xml:space="preserve">, </w:t>
+      </w:r>
+      <w:r>
+        <w:rPr>
+          <w:rtl w:val="0"/>
+          <w:lang w:val="ru-RU"/>
+        </w:rPr>
+        <w:t>по которому он следует</w:t>
+      </w:r>
+      <w:r>
+        <w:rPr>
+          <w:rtl w:val="0"/>
+          <w:lang w:val="ru-RU"/>
+        </w:rPr>
+        <w:t xml:space="preserve">, </w:t>
+      </w:r>
+      <w:r>
+        <w:rPr>
+          <w:rtl w:val="0"/>
+          <w:lang w:val="en-US"/>
+        </w:rPr>
+        <w:t xml:space="preserve">id </w:t>
+      </w:r>
+      <w:r>
+        <w:rPr>
+          <w:rtl w:val="0"/>
+          <w:lang w:val="ru-RU"/>
+        </w:rPr>
+        <w:t>самолета</w:t>
+      </w:r>
+      <w:r>
+        <w:rPr>
+          <w:rtl w:val="0"/>
+          <w:lang w:val="ru-RU"/>
+        </w:rPr>
+        <w:t xml:space="preserve">, </w:t>
+      </w:r>
+      <w:r>
+        <w:rPr>
+          <w:rtl w:val="0"/>
+          <w:lang w:val="ru-RU"/>
+        </w:rPr>
+        <w:t>на который производит рейс</w:t>
+      </w:r>
+      <w:r>
+        <w:rPr>
+          <w:rtl w:val="0"/>
+          <w:lang w:val="ru-RU"/>
+        </w:rPr>
+        <w:t xml:space="preserve">, </w:t>
+      </w:r>
+      <w:r>
+        <w:rPr>
+          <w:rtl w:val="0"/>
+          <w:lang w:val="ru-RU"/>
+        </w:rPr>
+        <w:t>дата и время вылета</w:t>
+      </w:r>
+      <w:r>
+        <w:rPr>
+          <w:rtl w:val="0"/>
+          <w:lang w:val="ru-RU"/>
+        </w:rPr>
+        <w:t xml:space="preserve">, </w:t>
+      </w:r>
+      <w:r>
+        <w:rPr>
+          <w:rtl w:val="0"/>
+          <w:lang w:val="ru-RU"/>
+        </w:rPr>
+        <w:t>дата и время прилета</w:t>
+      </w:r>
+      <w:r>
+        <w:rPr>
+          <w:rtl w:val="0"/>
+          <w:lang w:val="ru-RU"/>
+        </w:rPr>
+        <w:t xml:space="preserve">. </w:t>
+      </w:r>
+      <w:r>
+        <w:rPr>
+          <w:rtl w:val="0"/>
+          <w:lang w:val="ru-RU"/>
+        </w:rPr>
+        <w:t>Также есть вычислимое свойство времени в пути</w:t>
+      </w:r>
+      <w:r>
+        <w:rPr>
+          <w:rtl w:val="0"/>
+          <w:lang w:val="ru-RU"/>
+        </w:rPr>
+        <w:t>.</w:t>
       </w:r>
     </w:p>
     <w:p>
       <w:pPr>
-        <w:pStyle w:val="a5"/>
+        <w:pStyle w:val="List Paragraph"/>
         <w:numPr>
           <w:ilvl w:val="0"/>
           <w:numId w:val="2"/>
         </w:numPr>
-      </w:pPr>
-      <w:r>
-        <w:t>Импорт и экспорт данных через бинарные файлы.</w:t>
-      </w:r>
-      <w:r>
-        <w:t xml:space="preserve"> - функциональное</w:t>
+        <w:rPr>
+          <w:lang w:val="ru-RU"/>
+        </w:rPr>
+      </w:pPr>
+      <w:r>
+        <w:rPr>
+          <w:rtl w:val="0"/>
+          <w:lang w:val="ru-RU"/>
+        </w:rPr>
+        <w:t>У пользователя должна быть возможность создать</w:t>
+      </w:r>
+      <w:r>
+        <w:rPr>
+          <w:rtl w:val="0"/>
+          <w:lang w:val="ru-RU"/>
+        </w:rPr>
+        <w:t>/</w:t>
+      </w:r>
+      <w:r>
+        <w:rPr>
+          <w:rtl w:val="0"/>
+          <w:lang w:val="ru-RU"/>
+        </w:rPr>
+        <w:t>редактировать</w:t>
+      </w:r>
+      <w:r>
+        <w:rPr>
+          <w:rtl w:val="0"/>
+          <w:lang w:val="ru-RU"/>
+        </w:rPr>
+        <w:t>/</w:t>
+      </w:r>
+      <w:r>
+        <w:rPr>
+          <w:rtl w:val="0"/>
+          <w:lang w:val="ru-RU"/>
+        </w:rPr>
+        <w:t>удалить каждый маршрут и рейс</w:t>
+      </w:r>
+      <w:r>
+        <w:rPr>
+          <w:rtl w:val="0"/>
+          <w:lang w:val="ru-RU"/>
+        </w:rPr>
+        <w:t xml:space="preserve">. </w:t>
+      </w:r>
+      <w:r>
+        <w:rPr>
+          <w:rtl w:val="0"/>
+          <w:lang w:val="ru-RU"/>
+        </w:rPr>
+        <w:t>При удалении маршрута</w:t>
+      </w:r>
+      <w:r>
+        <w:rPr>
+          <w:rtl w:val="0"/>
+          <w:lang w:val="ru-RU"/>
+        </w:rPr>
+        <w:t xml:space="preserve">, </w:t>
+      </w:r>
+      <w:r>
+        <w:rPr>
+          <w:rtl w:val="0"/>
+          <w:lang w:val="ru-RU"/>
+        </w:rPr>
+        <w:t>должны удаляться все рейсы на маршрут</w:t>
+      </w:r>
+      <w:r>
+        <w:rPr>
+          <w:rtl w:val="0"/>
+          <w:lang w:val="ru-RU"/>
+        </w:rPr>
+        <w:t xml:space="preserve">. </w:t>
       </w:r>
     </w:p>
     <w:p>
       <w:pPr>
-        <w:pStyle w:val="a5"/>
+        <w:pStyle w:val="List Paragraph"/>
         <w:numPr>
           <w:ilvl w:val="0"/>
           <w:numId w:val="2"/>
         </w:numPr>
-      </w:pPr>
-      <w:r>
-        <w:t>Слияние несколько бинарных файлов в один без дубликатов и с возможностью разрешения конфликтов.</w:t>
-      </w:r>
-      <w:r>
-        <w:t xml:space="preserve"> – функциональное</w:t>
+        <w:rPr>
+          <w:lang w:val="ru-RU"/>
+        </w:rPr>
+      </w:pPr>
+      <w:r>
+        <w:rPr>
+          <w:rtl w:val="0"/>
+          <w:lang w:val="ru-RU"/>
+        </w:rPr>
+        <w:t>Возможность поиска маршрута по</w:t>
+      </w:r>
+      <w:r>
+        <w:rPr>
+          <w:rtl w:val="0"/>
+          <w:lang w:val="ru-RU"/>
+        </w:rPr>
+        <w:t xml:space="preserve">: </w:t>
+      </w:r>
+      <w:r>
+        <w:rPr>
+          <w:rtl w:val="0"/>
+          <w:lang w:val="ru-RU"/>
+        </w:rPr>
+        <w:t>отправной точке</w:t>
+      </w:r>
+      <w:r>
+        <w:rPr>
+          <w:rtl w:val="0"/>
+          <w:lang w:val="ru-RU"/>
+        </w:rPr>
+        <w:t xml:space="preserve">, </w:t>
+      </w:r>
+      <w:r>
+        <w:rPr>
+          <w:rtl w:val="0"/>
+          <w:lang w:val="ru-RU"/>
+        </w:rPr>
+        <w:t>по точке прибытия</w:t>
+      </w:r>
+      <w:r>
+        <w:rPr>
+          <w:rtl w:val="0"/>
+          <w:lang w:val="ru-RU"/>
+        </w:rPr>
+        <w:t xml:space="preserve">, </w:t>
+      </w:r>
+      <w:r>
+        <w:rPr>
+          <w:rtl w:val="0"/>
+          <w:lang w:val="ru-RU"/>
+        </w:rPr>
+        <w:t>сразу по обоим атрибутам</w:t>
+      </w:r>
+      <w:r>
+        <w:rPr>
+          <w:rtl w:val="0"/>
+          <w:lang w:val="ru-RU"/>
+        </w:rPr>
+        <w:t>.</w:t>
       </w:r>
     </w:p>
     <w:p>
       <w:pPr>
-        <w:pStyle w:val="a5"/>
+        <w:pStyle w:val="List Paragraph"/>
         <w:numPr>
           <w:ilvl w:val="0"/>
           <w:numId w:val="2"/>
         </w:numPr>
-      </w:pPr>
-      <w:r>
-        <w:t>Удобный и понятный интерфейс – не функциональное</w:t>
+        <w:rPr>
+          <w:lang w:val="ru-RU"/>
+        </w:rPr>
+      </w:pPr>
+      <w:r>
+        <w:rPr>
+          <w:rtl w:val="0"/>
+          <w:lang w:val="ru-RU"/>
+        </w:rPr>
+        <w:t>Поиск рейсов по номеру</w:t>
+      </w:r>
+      <w:r>
+        <w:rPr>
+          <w:rtl w:val="0"/>
+          <w:lang w:val="ru-RU"/>
+        </w:rPr>
+        <w:t xml:space="preserve">, </w:t>
+      </w:r>
+      <w:r>
+        <w:rPr>
+          <w:rtl w:val="0"/>
+          <w:lang w:val="ru-RU"/>
+        </w:rPr>
+        <w:t>маршруту следования</w:t>
+      </w:r>
+      <w:r>
+        <w:rPr>
+          <w:rtl w:val="0"/>
+          <w:lang w:val="ru-RU"/>
+        </w:rPr>
+        <w:t xml:space="preserve">, </w:t>
+      </w:r>
+      <w:r>
+        <w:rPr>
+          <w:rtl w:val="0"/>
+          <w:lang w:val="en-US"/>
+        </w:rPr>
+        <w:t xml:space="preserve">id </w:t>
+      </w:r>
+      <w:r>
+        <w:rPr>
+          <w:rtl w:val="0"/>
+          <w:lang w:val="ru-RU"/>
+        </w:rPr>
+        <w:t>самолета</w:t>
+      </w:r>
+      <w:r>
+        <w:rPr>
+          <w:rtl w:val="0"/>
+          <w:lang w:val="ru-RU"/>
+        </w:rPr>
+        <w:t xml:space="preserve">, </w:t>
+      </w:r>
+      <w:r>
+        <w:rPr>
+          <w:rtl w:val="0"/>
+          <w:lang w:val="ru-RU"/>
+        </w:rPr>
+        <w:t>диапазону времени убытия</w:t>
+      </w:r>
+      <w:r>
+        <w:rPr>
+          <w:rtl w:val="0"/>
+          <w:lang w:val="ru-RU"/>
+        </w:rPr>
+        <w:t>/</w:t>
+      </w:r>
+      <w:r>
+        <w:rPr>
+          <w:rtl w:val="0"/>
+          <w:lang w:val="ru-RU"/>
+        </w:rPr>
+        <w:t>прибытия рейса</w:t>
+      </w:r>
+      <w:r>
+        <w:rPr>
+          <w:rtl w:val="0"/>
+          <w:lang w:val="ru-RU"/>
+        </w:rPr>
+        <w:t>.</w:t>
       </w:r>
     </w:p>
     <w:p>
       <w:pPr>
-        <w:pStyle w:val="a5"/>
+        <w:pStyle w:val="List Paragraph"/>
         <w:numPr>
           <w:ilvl w:val="0"/>
           <w:numId w:val="2"/>
         </w:numPr>
-      </w:pPr>
-      <w:proofErr w:type="spellStart"/>
-      <w:r>
-        <w:rPr>
+        <w:rPr>
+          <w:lang w:val="ru-RU"/>
+        </w:rPr>
+      </w:pPr>
+      <w:r>
+        <w:rPr>
+          <w:rtl w:val="0"/>
+          <w:lang w:val="ru-RU"/>
+        </w:rPr>
+        <w:t>Вся база данных должна сохраняться на жёсткий диск в бинарных файлах в каталог программы</w:t>
+      </w:r>
+      <w:r>
+        <w:rPr>
+          <w:rtl w:val="0"/>
+          <w:lang w:val="ru-RU"/>
+        </w:rPr>
+        <w:t xml:space="preserve">. </w:t>
+      </w:r>
+    </w:p>
+    <w:p>
+      <w:pPr>
+        <w:pStyle w:val="List Paragraph"/>
+        <w:numPr>
+          <w:ilvl w:val="0"/>
+          <w:numId w:val="2"/>
+        </w:numPr>
+        <w:rPr>
+          <w:lang w:val="ru-RU"/>
+        </w:rPr>
+      </w:pPr>
+      <w:r>
+        <w:rPr>
+          <w:rtl w:val="0"/>
+          <w:lang w:val="ru-RU"/>
+        </w:rPr>
+        <w:t>Можно импортировать себе другую базу данных с выделением дубликатов данных</w:t>
+      </w:r>
+      <w:r>
+        <w:rPr>
+          <w:rtl w:val="0"/>
+          <w:lang w:val="ru-RU"/>
+        </w:rPr>
+        <w:t xml:space="preserve">, </w:t>
+      </w:r>
+      <w:r>
+        <w:rPr>
+          <w:rtl w:val="0"/>
+          <w:lang w:val="ru-RU"/>
+        </w:rPr>
+        <w:t>предоставлением пользователю отчёта</w:t>
+      </w:r>
+      <w:r>
+        <w:rPr>
+          <w:rtl w:val="0"/>
+          <w:lang w:val="ru-RU"/>
+        </w:rPr>
+        <w:t xml:space="preserve">, </w:t>
+      </w:r>
+      <w:r>
+        <w:rPr>
+          <w:rtl w:val="0"/>
+          <w:lang w:val="ru-RU"/>
+        </w:rPr>
+        <w:t>какие данные повторяются</w:t>
+      </w:r>
+      <w:r>
+        <w:rPr>
+          <w:rtl w:val="0"/>
+          <w:lang w:val="ru-RU"/>
+        </w:rPr>
+        <w:t xml:space="preserve">, </w:t>
+      </w:r>
+      <w:r>
+        <w:rPr>
+          <w:rtl w:val="0"/>
+          <w:lang w:val="ru-RU"/>
+        </w:rPr>
+        <w:t>возможностью изменить эти данные и добавить в свою базу</w:t>
+      </w:r>
+      <w:r>
+        <w:rPr>
+          <w:rtl w:val="0"/>
+          <w:lang w:val="ru-RU"/>
+        </w:rPr>
+        <w:t xml:space="preserve">/ </w:t>
+      </w:r>
+      <w:r>
+        <w:rPr>
+          <w:rtl w:val="0"/>
+          <w:lang w:val="ru-RU"/>
+        </w:rPr>
+        <w:t>игнорирования дубликатов</w:t>
+      </w:r>
+      <w:r>
+        <w:rPr>
+          <w:rtl w:val="0"/>
+          <w:lang w:val="ru-RU"/>
+        </w:rPr>
+        <w:t xml:space="preserve">/ </w:t>
+      </w:r>
+      <w:r>
+        <w:rPr>
+          <w:rtl w:val="0"/>
+          <w:lang w:val="ru-RU"/>
+        </w:rPr>
+        <w:t>игнорирования всей импортированной базы</w:t>
+      </w:r>
+    </w:p>
+    <w:p>
+      <w:pPr>
+        <w:pStyle w:val="List Paragraph"/>
+        <w:numPr>
+          <w:ilvl w:val="0"/>
+          <w:numId w:val="2"/>
+        </w:numPr>
+        <w:rPr>
+          <w:lang w:val="ru-RU"/>
+        </w:rPr>
+      </w:pPr>
+      <w:r>
+        <w:rPr>
+          <w:rtl w:val="0"/>
+          <w:lang w:val="ru-RU"/>
+        </w:rPr>
+        <w:t>Экспорт в бинарный файл всей своей базу либо только выбранных данных</w:t>
+      </w:r>
+      <w:r>
+        <w:rPr>
+          <w:rtl w:val="0"/>
+          <w:lang w:val="ru-RU"/>
+        </w:rPr>
+        <w:t>.</w:t>
+      </w:r>
+    </w:p>
+    <w:p>
+      <w:pPr>
+        <w:pStyle w:val="List Paragraph"/>
+        <w:ind w:left="0" w:firstLine="0"/>
+      </w:pPr>
+    </w:p>
+    <w:p>
+      <w:pPr>
+        <w:pStyle w:val="List Paragraph"/>
+        <w:ind w:left="0" w:firstLine="0"/>
+      </w:pPr>
+      <w:r>
+        <w:rPr>
+          <w:rtl w:val="0"/>
+          <w:lang w:val="ru-RU"/>
+        </w:rPr>
+        <w:t>Не функциональные требования</w:t>
+      </w:r>
+      <w:r>
+        <w:rPr>
+          <w:rtl w:val="0"/>
+          <w:lang w:val="ru-RU"/>
+        </w:rPr>
+        <w:t>:</w:t>
+      </w:r>
+    </w:p>
+    <w:p>
+      <w:pPr>
+        <w:pStyle w:val="List Paragraph"/>
+        <w:numPr>
+          <w:ilvl w:val="0"/>
+          <w:numId w:val="3"/>
+        </w:numPr>
+        <w:rPr>
+          <w:lang w:val="ru-RU"/>
+        </w:rPr>
+      </w:pPr>
+      <w:r>
+        <w:rPr>
+          <w:rtl w:val="0"/>
+          <w:lang w:val="ru-RU"/>
+        </w:rPr>
+        <w:t>Удобный и понятный графический интерфейс</w:t>
+      </w:r>
+    </w:p>
+    <w:p>
+      <w:pPr>
+        <w:pStyle w:val="List Paragraph"/>
+        <w:numPr>
+          <w:ilvl w:val="0"/>
+          <w:numId w:val="2"/>
+        </w:numPr>
+        <w:rPr>
+          <w:color w:val="ff2600"/>
+          <w:lang w:val="ru-RU"/>
+        </w:rPr>
+      </w:pPr>
+      <w:r>
+        <w:rPr>
+          <w:color w:val="ff2600"/>
+          <w:rtl w:val="0"/>
+          <w:lang w:val="ru-RU"/>
+        </w:rPr>
+        <w:t>Это где</w:t>
+      </w:r>
+      <w:r>
+        <w:rPr>
+          <w:color w:val="ff2600"/>
+          <w:rtl w:val="0"/>
+          <w:lang w:val="ru-RU"/>
+        </w:rPr>
+        <w:t>-</w:t>
+      </w:r>
+      <w:r>
+        <w:rPr>
+          <w:color w:val="ff2600"/>
+          <w:rtl w:val="0"/>
+          <w:lang w:val="ru-RU"/>
+        </w:rPr>
+        <w:t>то в конце</w:t>
+      </w:r>
+      <w:r>
+        <w:rPr>
+          <w:color w:val="ff2600"/>
+          <w:rtl w:val="0"/>
+          <w:lang w:val="ru-RU"/>
+        </w:rPr>
+        <w:t xml:space="preserve">. </w:t>
+      </w:r>
+      <w:r>
+        <w:rPr>
+          <w:color w:val="000000"/>
+          <w:rtl w:val="0"/>
           <w:lang w:val="en-US"/>
         </w:rPr>
-        <w:t>JavaDoc</w:t>
-      </w:r>
-      <w:proofErr w:type="spellEnd"/>
-      <w:r>
-        <w:t xml:space="preserve"> </w:t>
-      </w:r>
-      <w:r>
-        <w:t>к каждому методу в коде</w:t>
-      </w:r>
-      <w:r>
-        <w:t xml:space="preserve">, соответствие </w:t>
-      </w:r>
-      <w:r>
-        <w:rPr>
+        <w:t xml:space="preserve">JavaDoc </w:t>
+      </w:r>
+      <w:r>
+        <w:rPr>
+          <w:color w:val="000000"/>
+          <w:rtl w:val="0"/>
+          <w:lang w:val="ru-RU"/>
+        </w:rPr>
+        <w:t>к каждому классу и методу</w:t>
+      </w:r>
+      <w:r>
+        <w:rPr>
+          <w:color w:val="000000"/>
+          <w:rtl w:val="0"/>
+          <w:lang w:val="ru-RU"/>
+        </w:rPr>
+        <w:t xml:space="preserve">, </w:t>
+      </w:r>
+      <w:r>
+        <w:rPr>
+          <w:color w:val="000000"/>
+          <w:rtl w:val="0"/>
+          <w:lang w:val="ru-RU"/>
+        </w:rPr>
+        <w:t xml:space="preserve">соответствие кода </w:t>
+      </w:r>
+      <w:r>
+        <w:rPr>
+          <w:color w:val="000000"/>
+          <w:rtl w:val="0"/>
+          <w:lang w:val="ru-RU"/>
+        </w:rPr>
+        <w:t>conventions</w:t>
+      </w:r>
+      <w:r>
+        <w:rPr>
+          <w:color w:val="000000"/>
+          <w:rtl w:val="0"/>
           <w:lang w:val="en-US"/>
         </w:rPr>
-        <w:t>JCC</w:t>
-      </w:r>
-      <w:r>
-        <w:t xml:space="preserve"> </w:t>
-      </w:r>
-      <w:r>
-        <w:t>–</w:t>
-      </w:r>
-      <w:r>
-        <w:t xml:space="preserve"> </w:t>
-      </w:r>
-      <w:r>
-        <w:t>не функциональное</w:t>
+        <w:t xml:space="preserve">. </w:t>
       </w:r>
     </w:p>
     <w:sectPr>
-      <w:headerReference w:type="default" r:id="rId7"/>
-      <w:footerReference w:type="default" r:id="rId8"/>
-      <w:pgSz w:w="11900" w:h="16840"/>
-      <w:pgMar w:top="1134" w:right="850" w:bottom="1134" w:left="1701" w:header="708" w:footer="708" w:gutter="0"/>
-      <w:cols w:space="720"/>
+      <w:headerReference w:type="default" r:id="rId4"/>
+      <w:footerReference w:type="default" r:id="rId5"/>
+      <w:pgSz w:w="11900" w:h="16840" w:orient="portrait"/>
+      <w:pgMar w:top="1134" w:right="850" w:bottom="1134" w:left="1701" w:header="708" w:footer="708"/>
+      <w:bidi w:val="0"/>
     </w:sectPr>
   </w:body>
 </w:document>
 </file>
 
-<file path=word/endnotes.xml><?xml version="1.0" encoding="utf-8"?>
-<w:endnotes xmlns:wpc="http://schemas.microsoft.com/office/word/2010/wordprocessingCanvas" xmlns:mc="http://schemas.openxmlformats.org/markup-compatibility/2006" xmlns:o="urn:schemas-microsoft-com:office:office" xmlns:r="http://schemas.openxmlformats.org/officeDocument/2006/relationships" xmlns:m="http://schemas.openxmlformats.org/officeDocument/2006/math" xmlns:v="urn:schemas-microsoft-com:vml" xmlns:wp14="http://schemas.microsoft.com/office/word/2010/wordprocessingDrawing" xmlns:wp="http://schemas.openxmlformats.org/drawingml/2006/wordprocessingDrawing" xmlns:w10="urn:schemas-microsoft-com:office:word" xmlns:w="http://schemas.openxmlformats.org/wordprocessingml/2006/main" xmlns:w14="http://schemas.microsoft.com/office/word/2010/wordml" xmlns:w15="http://schemas.microsoft.com/office/word/2012/wordml" xmlns:wpg="http://schemas.microsoft.com/office/word/2010/wordprocessingGroup" xmlns:wpi="http://schemas.microsoft.com/office/word/2010/wordprocessingInk" xmlns:wne="http://schemas.microsoft.com/office/word/2006/wordml" xmlns:wps="http://schemas.microsoft.com/office/word/2010/wordprocessingShape" mc:Ignorable="w14 w15 wp14">
-  <w:endnote w:type="separator" w:id="-1">
-    <w:p>
-      <w:r>
-        <w:separator/>
-      </w:r>
-    </w:p>
-  </w:endnote>
-  <w:endnote w:type="continuationSeparator" w:id="0">
-    <w:p>
-      <w:r>
-        <w:continuationSeparator/>
-      </w:r>
-    </w:p>
-  </w:endnote>
-</w:endnotes>
-</file>
-
 <file path=word/footer1.xml><?xml version="1.0" encoding="utf-8"?>
-<w:ftr xmlns:wpc="http://schemas.microsoft.com/office/word/2010/wordprocessingCanvas" xmlns:mc="http://schemas.openxmlformats.org/markup-compatibility/2006" xmlns:o="urn:schemas-microsoft-com:office:office" xmlns:r="http://schemas.openxmlformats.org/officeDocument/2006/relationships" xmlns:m="http://schemas.openxmlformats.org/officeDocument/2006/math" xmlns:v="urn:schemas-microsoft-com:vml" xmlns:wp14="http://schemas.microsoft.com/office/word/2010/wordprocessingDrawing" xmlns:wp="http://schemas.openxmlformats.org/drawingml/2006/wordprocessingDrawing" xmlns:w10="urn:schemas-microsoft-com:office:word" xmlns:w="http://schemas.openxmlformats.org/wordprocessingml/2006/main" xmlns:w14="http://schemas.microsoft.com/office/word/2010/wordml" xmlns:w15="http://schemas.microsoft.com/office/word/2012/wordml" xmlns:wpg="http://schemas.microsoft.com/office/word/2010/wordprocessingGroup" xmlns:wpi="http://schemas.microsoft.com/office/word/2010/wordprocessingInk" xmlns:wne="http://schemas.microsoft.com/office/word/2006/wordml" xmlns:wps="http://schemas.microsoft.com/office/word/2010/wordprocessingShape" mc:Ignorable="w14 w15 wp14">
+<w:ftr xmlns:r="http://schemas.openxmlformats.org/officeDocument/2006/relationships" xmlns:wp="http://schemas.openxmlformats.org/drawingml/2006/wordprocessingDrawing" xmlns:w="http://schemas.openxmlformats.org/wordprocessingml/2006/main" xmlns:w10="urn:schemas-microsoft-com:office:word" xmlns:w14="http://schemas.microsoft.com/office/word/2010/wordml" xmlns:wps="http://schemas.microsoft.com/office/word/2010/wordprocessingShape" xmlns:wpg="http://schemas.microsoft.com/office/word/2010/wordprocessingGroup" xmlns:mc="http://schemas.openxmlformats.org/markup-compatibility/2006" xmlns:v="urn:schemas-microsoft-com:vml" xmlns:o="urn:schemas-microsoft-com:office:office" xmlns:m="http://schemas.openxmlformats.org/officeDocument/2006/math" mc:Ignorable="w14">
   <w:p>
     <w:pPr>
-      <w:pStyle w:val="a4"/>
-      <w:rPr>
-        <w:rFonts w:hint="eastAsia"/>
-      </w:rPr>
+      <w:pStyle w:val="Колонтитулы"/>
+      <w:bidi w:val="0"/>
     </w:pPr>
+    <w:r/>
   </w:p>
 </w:ftr>
 </file>
 
-<file path=word/footnotes.xml><?xml version="1.0" encoding="utf-8"?>
-<w:footnotes xmlns:wpc="http://schemas.microsoft.com/office/word/2010/wordprocessingCanvas" xmlns:mc="http://schemas.openxmlformats.org/markup-compatibility/2006" xmlns:o="urn:schemas-microsoft-com:office:office" xmlns:r="http://schemas.openxmlformats.org/officeDocument/2006/relationships" xmlns:m="http://schemas.openxmlformats.org/officeDocument/2006/math" xmlns:v="urn:schemas-microsoft-com:vml" xmlns:wp14="http://schemas.microsoft.com/office/word/2010/wordprocessingDrawing" xmlns:wp="http://schemas.openxmlformats.org/drawingml/2006/wordprocessingDrawing" xmlns:w10="urn:schemas-microsoft-com:office:word" xmlns:w="http://schemas.openxmlformats.org/wordprocessingml/2006/main" xmlns:w14="http://schemas.microsoft.com/office/word/2010/wordml" xmlns:w15="http://schemas.microsoft.com/office/word/2012/wordml" xmlns:wpg="http://schemas.microsoft.com/office/word/2010/wordprocessingGroup" xmlns:wpi="http://schemas.microsoft.com/office/word/2010/wordprocessingInk" xmlns:wne="http://schemas.microsoft.com/office/word/2006/wordml" xmlns:wps="http://schemas.microsoft.com/office/word/2010/wordprocessingShape" mc:Ignorable="w14 w15 wp14">
-  <w:footnote w:type="separator" w:id="-1">
-    <w:p>
-      <w:r>
-        <w:separator/>
-      </w:r>
-    </w:p>
-  </w:footnote>
-  <w:footnote w:type="continuationSeparator" w:id="0">
-    <w:p>
-      <w:r>
-        <w:continuationSeparator/>
-      </w:r>
-    </w:p>
-  </w:footnote>
-</w:footnotes>
-</file>
-
 <file path=word/header1.xml><?xml version="1.0" encoding="utf-8"?>
-<w:hdr xmlns:wpc="http://schemas.microsoft.com/office/word/2010/wordprocessingCanvas" xmlns:mc="http://schemas.openxmlformats.org/markup-compatibility/2006" xmlns:o="urn:schemas-microsoft-com:office:office" xmlns:r="http://schemas.openxmlformats.org/officeDocument/2006/relationships" xmlns:m="http://schemas.openxmlformats.org/officeDocument/2006/math" xmlns:v="urn:schemas-microsoft-com:vml" xmlns:wp14="http://schemas.microsoft.com/office/word/2010/wordprocessingDrawing" xmlns:wp="http://schemas.openxmlformats.org/drawingml/2006/wordprocessingDrawing" xmlns:w10="urn:schemas-microsoft-com:office:word" xmlns:w="http://schemas.openxmlformats.org/wordprocessingml/2006/main" xmlns:w14="http://schemas.microsoft.com/office/word/2010/wordml" xmlns:w15="http://schemas.microsoft.com/office/word/2012/wordml" xmlns:wpg="http://schemas.microsoft.com/office/word/2010/wordprocessingGroup" xmlns:wpi="http://schemas.microsoft.com/office/word/2010/wordprocessingInk" xmlns:wne="http://schemas.microsoft.com/office/word/2006/wordml" xmlns:wps="http://schemas.microsoft.com/office/word/2010/wordprocessingShape" mc:Ignorable="w14 w15 wp14">
+<w:hdr xmlns:r="http://schemas.openxmlformats.org/officeDocument/2006/relationships" xmlns:wp="http://schemas.openxmlformats.org/drawingml/2006/wordprocessingDrawing" xmlns:w="http://schemas.openxmlformats.org/wordprocessingml/2006/main" xmlns:w10="urn:schemas-microsoft-com:office:word" xmlns:w14="http://schemas.microsoft.com/office/word/2010/wordml" xmlns:wps="http://schemas.microsoft.com/office/word/2010/wordprocessingShape" xmlns:wpg="http://schemas.microsoft.com/office/word/2010/wordprocessingGroup" xmlns:mc="http://schemas.openxmlformats.org/markup-compatibility/2006" xmlns:v="urn:schemas-microsoft-com:vml" xmlns:o="urn:schemas-microsoft-com:office:office" xmlns:m="http://schemas.openxmlformats.org/officeDocument/2006/math" mc:Ignorable="w14">
   <w:p>
     <w:pPr>
-      <w:pStyle w:val="a4"/>
-      <w:rPr>
-        <w:rFonts w:hint="eastAsia"/>
-      </w:rPr>
+      <w:pStyle w:val="Колонтитулы"/>
+      <w:bidi w:val="0"/>
     </w:pPr>
+    <w:r/>
   </w:p>
 </w:hdr>
 </file>
 
 <file path=word/numbering.xml><?xml version="1.0" encoding="utf-8"?>
-<w:numbering xmlns:wpc="http://schemas.microsoft.com/office/word/2010/wordprocessingCanvas" xmlns:mc="http://schemas.openxmlformats.org/markup-compatibility/2006" xmlns:o="urn:schemas-microsoft-com:office:office" xmlns:r="http://schemas.openxmlformats.org/officeDocument/2006/relationships" xmlns:m="http://schemas.openxmlformats.org/officeDocument/2006/math" xmlns:v="urn:schemas-microsoft-com:vml" xmlns:wp14="http://schemas.microsoft.com/office/word/2010/wordprocessingDrawing" xmlns:wp="http://schemas.openxmlformats.org/drawingml/2006/wordprocessingDrawing" xmlns:w10="urn:schemas-microsoft-com:office:word" xmlns:w="http://schemas.openxmlformats.org/wordprocessingml/2006/main" xmlns:w14="http://schemas.microsoft.com/office/word/2010/wordml" xmlns:w15="http://schemas.microsoft.com/office/word/2012/wordml" xmlns:wpg="http://schemas.microsoft.com/office/word/2010/wordprocessingGroup" xmlns:wpi="http://schemas.microsoft.com/office/word/2010/wordprocessingInk" xmlns:wne="http://schemas.microsoft.com/office/word/2006/wordml" xmlns:wps="http://schemas.microsoft.com/office/word/2010/wordprocessingShape" mc:Ignorable="w14 w15 wp14">
+<w:numbering xmlns:w="http://schemas.openxmlformats.org/wordprocessingml/2006/main" xmlns:wp="http://schemas.openxmlformats.org/drawingml/2006/wordprocessingDrawing" xmlns:w14="http://schemas.microsoft.com/office/word/2010/wordml" xmlns:r="http://schemas.openxmlformats.org/officeDocument/2006/relationships" xmlns:v="urn:schemas-microsoft-com:vml" xmlns:o="urn:schemas-microsoft-com:office:office">
   <w:abstractNum w:abstractNumId="0">
-    <w:nsid w:val="57BC114C"/>
     <w:multiLevelType w:val="hybridMultilevel"/>
-    <w:tmpl w:val="ABC65F06"/>
-    <w:styleLink w:val="1"/>
-    <w:lvl w:ilvl="0" w:tplc="07EC5CEA">
+    <w:numStyleLink w:val="С числами"/>
+  </w:abstractNum>
+  <w:abstractNum w:abstractNumId="1">
+    <w:multiLevelType w:val="hybridMultilevel"/>
+    <w:styleLink w:val="С числами"/>
+    <w:lvl w:ilvl="0">
       <w:start w:val="1"/>
       <w:numFmt w:val="decimal"/>
-      <w:lvlText w:val="%1)"/>
+      <w:suff w:val="tab"/>
+      <w:lvlText w:val="%1."/>
       <w:lvlJc w:val="left"/>
       <w:pPr>
-        <w:ind w:left="720" w:hanging="360"/>
+        <w:ind w:left="232" w:hanging="232"/>
       </w:pPr>
       <w:rPr>
         <w:rFonts w:hAnsi="Arial Unicode MS"/>
@@ -307,13 +793,14 @@
         <w:vertAlign w:val="baseline"/>
       </w:rPr>
     </w:lvl>
-    <w:lvl w:ilvl="1" w:tplc="F516D900">
+    <w:lvl w:ilvl="1">
       <w:start w:val="1"/>
-      <w:numFmt w:val="lowerLetter"/>
+      <w:numFmt w:val="decimal"/>
+      <w:suff w:val="tab"/>
       <w:lvlText w:val="%2."/>
       <w:lvlJc w:val="left"/>
       <w:pPr>
-        <w:ind w:left="1440" w:hanging="360"/>
+        <w:ind w:left="1032" w:hanging="232"/>
       </w:pPr>
       <w:rPr>
         <w:rFonts w:hAnsi="Arial Unicode MS"/>
@@ -332,13 +819,14 @@
         <w:vertAlign w:val="baseline"/>
       </w:rPr>
     </w:lvl>
-    <w:lvl w:ilvl="2" w:tplc="59B881AE">
+    <w:lvl w:ilvl="2">
       <w:start w:val="1"/>
-      <w:numFmt w:val="lowerRoman"/>
+      <w:numFmt w:val="decimal"/>
+      <w:suff w:val="tab"/>
       <w:lvlText w:val="%3."/>
       <w:lvlJc w:val="left"/>
       <w:pPr>
-        <w:ind w:left="2160" w:hanging="295"/>
+        <w:ind w:left="1832" w:hanging="232"/>
       </w:pPr>
       <w:rPr>
         <w:rFonts w:hAnsi="Arial Unicode MS"/>
@@ -357,13 +845,14 @@
         <w:vertAlign w:val="baseline"/>
       </w:rPr>
     </w:lvl>
-    <w:lvl w:ilvl="3" w:tplc="5A608EE6">
+    <w:lvl w:ilvl="3">
       <w:start w:val="1"/>
       <w:numFmt w:val="decimal"/>
+      <w:suff w:val="tab"/>
       <w:lvlText w:val="%4."/>
       <w:lvlJc w:val="left"/>
       <w:pPr>
-        <w:ind w:left="2880" w:hanging="360"/>
+        <w:ind w:left="2632" w:hanging="232"/>
       </w:pPr>
       <w:rPr>
         <w:rFonts w:hAnsi="Arial Unicode MS"/>
@@ -382,13 +871,14 @@
         <w:vertAlign w:val="baseline"/>
       </w:rPr>
     </w:lvl>
-    <w:lvl w:ilvl="4" w:tplc="9DF41EA0">
+    <w:lvl w:ilvl="4">
       <w:start w:val="1"/>
-      <w:numFmt w:val="lowerLetter"/>
+      <w:numFmt w:val="decimal"/>
+      <w:suff w:val="tab"/>
       <w:lvlText w:val="%5."/>
       <w:lvlJc w:val="left"/>
       <w:pPr>
-        <w:ind w:left="3600" w:hanging="360"/>
+        <w:ind w:left="3432" w:hanging="232"/>
       </w:pPr>
       <w:rPr>
         <w:rFonts w:hAnsi="Arial Unicode MS"/>
@@ -407,13 +897,14 @@
         <w:vertAlign w:val="baseline"/>
       </w:rPr>
     </w:lvl>
-    <w:lvl w:ilvl="5" w:tplc="48D0DE0E">
+    <w:lvl w:ilvl="5">
       <w:start w:val="1"/>
-      <w:numFmt w:val="lowerRoman"/>
+      <w:numFmt w:val="decimal"/>
+      <w:suff w:val="tab"/>
       <w:lvlText w:val="%6."/>
       <w:lvlJc w:val="left"/>
       <w:pPr>
-        <w:ind w:left="4320" w:hanging="295"/>
+        <w:ind w:left="4232" w:hanging="232"/>
       </w:pPr>
       <w:rPr>
         <w:rFonts w:hAnsi="Arial Unicode MS"/>
@@ -432,13 +923,14 @@
         <w:vertAlign w:val="baseline"/>
       </w:rPr>
     </w:lvl>
-    <w:lvl w:ilvl="6" w:tplc="69C6305C">
+    <w:lvl w:ilvl="6">
       <w:start w:val="1"/>
       <w:numFmt w:val="decimal"/>
+      <w:suff w:val="tab"/>
       <w:lvlText w:val="%7."/>
       <w:lvlJc w:val="left"/>
       <w:pPr>
-        <w:ind w:left="5040" w:hanging="360"/>
+        <w:ind w:left="5032" w:hanging="232"/>
       </w:pPr>
       <w:rPr>
         <w:rFonts w:hAnsi="Arial Unicode MS"/>
@@ -457,13 +949,14 @@
         <w:vertAlign w:val="baseline"/>
       </w:rPr>
     </w:lvl>
-    <w:lvl w:ilvl="7" w:tplc="BE8A2926">
+    <w:lvl w:ilvl="7">
       <w:start w:val="1"/>
-      <w:numFmt w:val="lowerLetter"/>
+      <w:numFmt w:val="decimal"/>
+      <w:suff w:val="tab"/>
       <w:lvlText w:val="%8."/>
       <w:lvlJc w:val="left"/>
       <w:pPr>
-        <w:ind w:left="5760" w:hanging="360"/>
+        <w:ind w:left="5832" w:hanging="232"/>
       </w:pPr>
       <w:rPr>
         <w:rFonts w:hAnsi="Arial Unicode MS"/>
@@ -482,13 +975,14 @@
         <w:vertAlign w:val="baseline"/>
       </w:rPr>
     </w:lvl>
-    <w:lvl w:ilvl="8" w:tplc="FB627E56">
+    <w:lvl w:ilvl="8">
       <w:start w:val="1"/>
-      <w:numFmt w:val="lowerRoman"/>
+      <w:numFmt w:val="decimal"/>
+      <w:suff w:val="tab"/>
       <w:lvlText w:val="%9."/>
       <w:lvlJc w:val="left"/>
       <w:pPr>
-        <w:ind w:left="6480" w:hanging="295"/>
+        <w:ind w:left="6632" w:hanging="232"/>
       </w:pPr>
       <w:rPr>
         <w:rFonts w:hAnsi="Arial Unicode MS"/>
@@ -508,33 +1002,64 @@
       </w:rPr>
     </w:lvl>
   </w:abstractNum>
-  <w:abstractNum w:abstractNumId="1">
-    <w:nsid w:val="799B75C5"/>
-    <w:multiLevelType w:val="hybridMultilevel"/>
-    <w:tmpl w:val="ABC65F06"/>
-    <w:numStyleLink w:val="1"/>
-  </w:abstractNum>
   <w:num w:numId="1">
+    <w:abstractNumId w:val="1"/>
+  </w:num>
+  <w:num w:numId="2">
     <w:abstractNumId w:val="0"/>
   </w:num>
-  <w:num w:numId="2">
-    <w:abstractNumId w:val="1"/>
+  <w:num w:numId="3">
+    <w:abstractNumId w:val="0"/>
+    <w:lvlOverride w:ilvl="0">
+      <w:startOverride w:val="1"/>
+    </w:lvlOverride>
   </w:num>
 </w:numbering>
 </file>
 
 <file path=word/styles.xml><?xml version="1.0" encoding="utf-8"?>
-<w:styles xmlns:mc="http://schemas.openxmlformats.org/markup-compatibility/2006" xmlns:r="http://schemas.openxmlformats.org/officeDocument/2006/relationships" xmlns:w="http://schemas.openxmlformats.org/wordprocessingml/2006/main" xmlns:w14="http://schemas.microsoft.com/office/word/2010/wordml" xmlns:w15="http://schemas.microsoft.com/office/word/2012/wordml" mc:Ignorable="w14 w15">
+<w:styles xmlns:w="http://schemas.openxmlformats.org/wordprocessingml/2006/main" xmlns:mc="http://schemas.openxmlformats.org/markup-compatibility/2006" xmlns:w14="http://schemas.microsoft.com/office/word/2010/wordml" mc:Ignorable="w14">
   <w:docDefaults>
     <w:rPrDefault>
       <w:rPr>
-        <w:rFonts w:ascii="Times New Roman" w:eastAsia="Arial Unicode MS" w:hAnsi="Times New Roman" w:cs="Times New Roman"/>
+        <w:rFonts w:ascii="Times New Roman" w:cs="Times New Roman" w:hAnsi="Times New Roman" w:eastAsia="Arial Unicode MS"/>
+        <w:b w:val="0"/>
+        <w:bCs w:val="0"/>
+        <w:i w:val="0"/>
+        <w:iCs w:val="0"/>
+        <w:caps w:val="0"/>
+        <w:smallCaps w:val="0"/>
+        <w:strike w:val="0"/>
+        <w:dstrike w:val="0"/>
+        <w:outline w:val="0"/>
+        <w:emboss w:val="0"/>
+        <w:imprint w:val="0"/>
+        <w:vanish w:val="0"/>
+        <w:color w:val="auto"/>
+        <w:spacing w:val="0"/>
+        <w:w w:val="100"/>
+        <w:kern w:val="0"/>
+        <w:position w:val="0"/>
+        <w:sz w:val="20"/>
+        <w:szCs w:val="20"/>
+        <w:u w:val="none" w:color="auto"/>
         <w:bdr w:val="nil"/>
-        <w:lang w:val="ru-RU" w:eastAsia="ru-RU" w:bidi="ar-SA"/>
+        <w:vertAlign w:val="baseline"/>
+        <w:lang/>
       </w:rPr>
     </w:rPrDefault>
     <w:pPrDefault>
       <w:pPr>
+        <w:keepNext w:val="0"/>
+        <w:keepLines w:val="0"/>
+        <w:pageBreakBefore w:val="0"/>
+        <w:framePr w:anchorLock="0" w:w="0" w:h="0" w:vSpace="0" w:hSpace="0" w:xAlign="left" w:y="0" w:hRule="exact" w:vAnchor="margin"/>
+        <w:widowControl w:val="1"/>
+        <w:numPr>
+          <w:ilvl w:val="0"/>
+          <w:numId w:val="0"/>
+        </w:numPr>
+        <w:suppressLineNumbers w:val="0"/>
         <w:pBdr>
           <w:top w:val="nil"/>
           <w:left w:val="nil"/>
@@ -543,465 +1068,142 @@
           <w:between w:val="nil"/>
           <w:bar w:val="nil"/>
         </w:pBdr>
+        <w:shd w:val="clear" w:color="auto" w:fill="auto"/>
+        <w:suppressAutoHyphens w:val="0"/>
+        <w:spacing w:before="0" w:beforeAutospacing="0" w:after="0" w:afterAutospacing="0" w:line="240" w:lineRule="auto"/>
+        <w:ind w:left="0" w:right="0" w:firstLine="0"/>
+        <w:jc w:val="left"/>
+        <w:outlineLvl w:val="9"/>
       </w:pPr>
     </w:pPrDefault>
   </w:docDefaults>
-  <w:latentStyles w:defLockedState="0" w:defUIPriority="99" w:defSemiHidden="0" w:defUnhideWhenUsed="0" w:defQFormat="0" w:count="371">
-    <w:lsdException w:name="Normal" w:uiPriority="0" w:qFormat="1"/>
-    <w:lsdException w:name="heading 1" w:uiPriority="9" w:qFormat="1"/>
-    <w:lsdException w:name="heading 2" w:semiHidden="1" w:uiPriority="9" w:unhideWhenUsed="1" w:qFormat="1"/>
-    <w:lsdException w:name="heading 3" w:semiHidden="1" w:uiPriority="9" w:unhideWhenUsed="1" w:qFormat="1"/>
-    <w:lsdException w:name="heading 4" w:semiHidden="1" w:uiPriority="9" w:unhideWhenUsed="1" w:qFormat="1"/>
-    <w:lsdException w:name="heading 5" w:semiHidden="1" w:uiPriority="9" w:unhideWhenUsed="1" w:qFormat="1"/>
-    <w:lsdException w:name="heading 6" w:semiHidden="1" w:uiPriority="9" w:unhideWhenUsed="1" w:qFormat="1"/>
-    <w:lsdException w:name="heading 7" w:semiHidden="1" w:uiPriority="9" w:unhideWhenUsed="1" w:qFormat="1"/>
-    <w:lsdException w:name="heading 8" w:semiHidden="1" w:uiPriority="9" w:unhideWhenUsed="1" w:qFormat="1"/>
-    <w:lsdException w:name="heading 9" w:semiHidden="1" w:uiPriority="9" w:unhideWhenUsed="1" w:qFormat="1"/>
-    <w:lsdException w:name="index 1" w:semiHidden="1" w:unhideWhenUsed="1"/>
-    <w:lsdException w:name="index 2" w:semiHidden="1" w:unhideWhenUsed="1"/>
-    <w:lsdException w:name="index 3" w:semiHidden="1" w:unhideWhenUsed="1"/>
-    <w:lsdException w:name="index 4" w:semiHidden="1" w:unhideWhenUsed="1"/>
-    <w:lsdException w:name="index 5" w:semiHidden="1" w:unhideWhenUsed="1"/>
-    <w:lsdException w:name="index 6" w:semiHidden="1" w:unhideWhenUsed="1"/>
-    <w:lsdException w:name="index 7" w:semiHidden="1" w:unhideWhenUsed="1"/>
-    <w:lsdException w:name="index 8" w:semiHidden="1" w:unhideWhenUsed="1"/>
-    <w:lsdException w:name="index 9" w:semiHidden="1" w:unhideWhenUsed="1"/>
-    <w:lsdException w:name="toc 1" w:semiHidden="1" w:uiPriority="39" w:unhideWhenUsed="1"/>
-    <w:lsdException w:name="toc 2" w:semiHidden="1" w:uiPriority="39" w:unhideWhenUsed="1"/>
-    <w:lsdException w:name="toc 3" w:semiHidden="1" w:uiPriority="39" w:unhideWhenUsed="1"/>
-    <w:lsdException w:name="toc 4" w:semiHidden="1" w:uiPriority="39" w:unhideWhenUsed="1"/>
-    <w:lsdException w:name="toc 5" w:semiHidden="1" w:uiPriority="39" w:unhideWhenUsed="1"/>
-    <w:lsdException w:name="toc 6" w:semiHidden="1" w:uiPriority="39" w:unhideWhenUsed="1"/>
-    <w:lsdException w:name="toc 7" w:semiHidden="1" w:uiPriority="39" w:unhideWhenUsed="1"/>
-    <w:lsdException w:name="toc 8" w:semiHidden="1" w:uiPriority="39" w:unhideWhenUsed="1"/>
-    <w:lsdException w:name="toc 9" w:semiHidden="1" w:uiPriority="39" w:unhideWhenUsed="1"/>
-    <w:lsdException w:name="Normal Indent" w:semiHidden="1" w:unhideWhenUsed="1"/>
-    <w:lsdException w:name="footnote text" w:semiHidden="1" w:unhideWhenUsed="1"/>
-    <w:lsdException w:name="annotation text" w:semiHidden="1" w:unhideWhenUsed="1"/>
-    <w:lsdException w:name="header" w:semiHidden="1" w:unhideWhenUsed="1"/>
-    <w:lsdException w:name="footer" w:semiHidden="1" w:unhideWhenUsed="1"/>
-    <w:lsdException w:name="index heading" w:semiHidden="1" w:unhideWhenUsed="1"/>
-    <w:lsdException w:name="caption" w:semiHidden="1" w:uiPriority="35" w:unhideWhenUsed="1" w:qFormat="1"/>
-    <w:lsdException w:name="table of figures" w:semiHidden="1" w:unhideWhenUsed="1"/>
-    <w:lsdException w:name="envelope address" w:semiHidden="1" w:unhideWhenUsed="1"/>
-    <w:lsdException w:name="envelope return" w:semiHidden="1" w:unhideWhenUsed="1"/>
-    <w:lsdException w:name="footnote reference" w:semiHidden="1" w:unhideWhenUsed="1"/>
-    <w:lsdException w:name="annotation reference" w:semiHidden="1" w:unhideWhenUsed="1"/>
-    <w:lsdException w:name="line number" w:semiHidden="1" w:unhideWhenUsed="1"/>
-    <w:lsdException w:name="page number" w:semiHidden="1" w:unhideWhenUsed="1"/>
-    <w:lsdException w:name="endnote reference" w:semiHidden="1" w:unhideWhenUsed="1"/>
-    <w:lsdException w:name="endnote text" w:semiHidden="1" w:unhideWhenUsed="1"/>
-    <w:lsdException w:name="table of authorities" w:semiHidden="1" w:unhideWhenUsed="1"/>
-    <w:lsdException w:name="macro" w:semiHidden="1" w:unhideWhenUsed="1"/>
-    <w:lsdException w:name="toa heading" w:semiHidden="1" w:unhideWhenUsed="1"/>
-    <w:lsdException w:name="List" w:semiHidden="1" w:unhideWhenUsed="1"/>
-    <w:lsdException w:name="List Bullet" w:semiHidden="1" w:unhideWhenUsed="1"/>
-    <w:lsdException w:name="List Number" w:semiHidden="1" w:unhideWhenUsed="1"/>
-    <w:lsdException w:name="List 2" w:semiHidden="1" w:unhideWhenUsed="1"/>
-    <w:lsdException w:name="List 3" w:semiHidden="1" w:unhideWhenUsed="1"/>
-    <w:lsdException w:name="List 4" w:semiHidden="1" w:unhideWhenUsed="1"/>
-    <w:lsdException w:name="List 5" w:semiHidden="1" w:unhideWhenUsed="1"/>
-    <w:lsdException w:name="List Bullet 2" w:semiHidden="1" w:unhideWhenUsed="1"/>
-    <w:lsdException w:name="List Bullet 3" w:semiHidden="1" w:unhideWhenUsed="1"/>
-    <w:lsdException w:name="List Bullet 4" w:semiHidden="1" w:unhideWhenUsed="1"/>
-    <w:lsdException w:name="List Bullet 5" w:semiHidden="1" w:unhideWhenUsed="1"/>
-    <w:lsdException w:name="List Number 2" w:semiHidden="1" w:unhideWhenUsed="1"/>
-    <w:lsdException w:name="List Number 3" w:semiHidden="1" w:unhideWhenUsed="1"/>
-    <w:lsdException w:name="List Number 4" w:semiHidden="1" w:unhideWhenUsed="1"/>
-    <w:lsdException w:name="List Number 5" w:semiHidden="1" w:unhideWhenUsed="1"/>
-    <w:lsdException w:name="Title" w:uiPriority="10" w:qFormat="1"/>
-    <w:lsdException w:name="Closing" w:semiHidden="1" w:unhideWhenUsed="1"/>
-    <w:lsdException w:name="Signature" w:semiHidden="1" w:unhideWhenUsed="1"/>
-    <w:lsdException w:name="Default Paragraph Font" w:semiHidden="1" w:uiPriority="1" w:unhideWhenUsed="1"/>
-    <w:lsdException w:name="Body Text" w:semiHidden="1" w:unhideWhenUsed="1"/>
-    <w:lsdException w:name="Body Text Indent" w:semiHidden="1" w:unhideWhenUsed="1"/>
-    <w:lsdException w:name="List Continue" w:semiHidden="1" w:unhideWhenUsed="1"/>
-    <w:lsdException w:name="List Continue 2" w:semiHidden="1" w:unhideWhenUsed="1"/>
-    <w:lsdException w:name="List Continue 3" w:semiHidden="1" w:unhideWhenUsed="1"/>
-    <w:lsdException w:name="List Continue 4" w:semiHidden="1" w:unhideWhenUsed="1"/>
-    <w:lsdException w:name="List Continue 5" w:semiHidden="1" w:unhideWhenUsed="1"/>
-    <w:lsdException w:name="Message Header" w:semiHidden="1" w:unhideWhenUsed="1"/>
-    <w:lsdException w:name="Subtitle" w:uiPriority="11" w:qFormat="1"/>
-    <w:lsdException w:name="Salutation" w:semiHidden="1" w:unhideWhenUsed="1"/>
-    <w:lsdException w:name="Date" w:semiHidden="1" w:unhideWhenUsed="1"/>
-    <w:lsdException w:name="Body Text First Indent" w:semiHidden="1" w:unhideWhenUsed="1"/>
-    <w:lsdException w:name="Body Text First Indent 2" w:semiHidden="1" w:unhideWhenUsed="1"/>
-    <w:lsdException w:name="Note Heading" w:semiHidden="1" w:unhideWhenUsed="1"/>
-    <w:lsdException w:name="Body Text 2" w:semiHidden="1" w:unhideWhenUsed="1"/>
-    <w:lsdException w:name="Body Text 3" w:semiHidden="1" w:unhideWhenUsed="1"/>
-    <w:lsdException w:name="Body Text Indent 2" w:semiHidden="1" w:unhideWhenUsed="1"/>
-    <w:lsdException w:name="Body Text Indent 3" w:semiHidden="1" w:unhideWhenUsed="1"/>
-    <w:lsdException w:name="Block Text" w:semiHidden="1" w:unhideWhenUsed="1"/>
-    <w:lsdException w:name="Hyperlink" w:semiHidden="1" w:unhideWhenUsed="1"/>
-    <w:lsdException w:name="FollowedHyperlink" w:semiHidden="1" w:unhideWhenUsed="1"/>
-    <w:lsdException w:name="Strong" w:uiPriority="22" w:qFormat="1"/>
-    <w:lsdException w:name="Emphasis" w:uiPriority="20" w:qFormat="1"/>
-    <w:lsdException w:name="Document Map" w:semiHidden="1" w:unhideWhenUsed="1"/>
-    <w:lsdException w:name="Plain Text" w:semiHidden="1" w:unhideWhenUsed="1"/>
-    <w:lsdException w:name="E-mail Signature" w:semiHidden="1" w:unhideWhenUsed="1"/>
-    <w:lsdException w:name="HTML Top of Form" w:semiHidden="1" w:unhideWhenUsed="1"/>
-    <w:lsdException w:name="HTML Bottom of Form" w:semiHidden="1" w:unhideWhenUsed="1"/>
-    <w:lsdException w:name="Normal (Web)" w:semiHidden="1" w:unhideWhenUsed="1"/>
-    <w:lsdException w:name="HTML Acronym" w:semiHidden="1" w:unhideWhenUsed="1"/>
-    <w:lsdException w:name="HTML Address" w:semiHidden="1" w:unhideWhenUsed="1"/>
-    <w:lsdException w:name="HTML Cite" w:semiHidden="1" w:unhideWhenUsed="1"/>
-    <w:lsdException w:name="HTML Code" w:semiHidden="1" w:unhideWhenUsed="1"/>
-    <w:lsdException w:name="HTML Definition" w:semiHidden="1" w:unhideWhenUsed="1"/>
-    <w:lsdException w:name="HTML Keyboard" w:semiHidden="1" w:unhideWhenUsed="1"/>
-    <w:lsdException w:name="HTML Preformatted" w:semiHidden="1" w:unhideWhenUsed="1"/>
-    <w:lsdException w:name="HTML Sample" w:semiHidden="1" w:unhideWhenUsed="1"/>
-    <w:lsdException w:name="HTML Typewriter" w:semiHidden="1" w:unhideWhenUsed="1"/>
-    <w:lsdException w:name="HTML Variable" w:semiHidden="1" w:unhideWhenUsed="1"/>
-    <w:lsdException w:name="Normal Table" w:semiHidden="1" w:unhideWhenUsed="1"/>
-    <w:lsdException w:name="annotation subject" w:semiHidden="1" w:unhideWhenUsed="1"/>
-    <w:lsdException w:name="No List" w:semiHidden="1" w:unhideWhenUsed="1"/>
-    <w:lsdException w:name="Outline List 1" w:semiHidden="1" w:unhideWhenUsed="1"/>
-    <w:lsdException w:name="Outline List 2" w:semiHidden="1" w:unhideWhenUsed="1"/>
-    <w:lsdException w:name="Outline List 3" w:semiHidden="1" w:unhideWhenUsed="1"/>
-    <w:lsdException w:name="Table Simple 1" w:semiHidden="1" w:unhideWhenUsed="1"/>
-    <w:lsdException w:name="Table Simple 2" w:semiHidden="1" w:unhideWhenUsed="1"/>
-    <w:lsdException w:name="Table Simple 3" w:semiHidden="1" w:unhideWhenUsed="1"/>
-    <w:lsdException w:name="Table Classic 1" w:semiHidden="1" w:unhideWhenUsed="1"/>
-    <w:lsdException w:name="Table Classic 2" w:semiHidden="1" w:unhideWhenUsed="1"/>
-    <w:lsdException w:name="Table Classic 3" w:semiHidden="1" w:unhideWhenUsed="1"/>
-    <w:lsdException w:name="Table Classic 4" w:semiHidden="1" w:unhideWhenUsed="1"/>
-    <w:lsdException w:name="Table Colorful 1" w:semiHidden="1" w:unhideWhenUsed="1"/>
-    <w:lsdException w:name="Table Colorful 2" w:semiHidden="1" w:unhideWhenUsed="1"/>
-    <w:lsdException w:name="Table Colorful 3" w:semiHidden="1" w:unhideWhenUsed="1"/>
-    <w:lsdException w:name="Table Columns 1" w:semiHidden="1" w:unhideWhenUsed="1"/>
-    <w:lsdException w:name="Table Columns 2" w:semiHidden="1" w:unhideWhenUsed="1"/>
-    <w:lsdException w:name="Table Columns 3" w:semiHidden="1" w:unhideWhenUsed="1"/>
-    <w:lsdException w:name="Table Columns 4" w:semiHidden="1" w:unhideWhenUsed="1"/>
-    <w:lsdException w:name="Table Columns 5" w:semiHidden="1" w:unhideWhenUsed="1"/>
-    <w:lsdException w:name="Table Grid 1" w:semiHidden="1" w:unhideWhenUsed="1"/>
-    <w:lsdException w:name="Table Grid 2" w:semiHidden="1" w:unhideWhenUsed="1"/>
-    <w:lsdException w:name="Table Grid 3" w:semiHidden="1" w:unhideWhenUsed="1"/>
-    <w:lsdException w:name="Table Grid 4" w:semiHidden="1" w:unhideWhenUsed="1"/>
-    <w:lsdException w:name="Table Grid 5" w:semiHidden="1" w:unhideWhenUsed="1"/>
-    <w:lsdException w:name="Table Grid 6" w:semiHidden="1" w:unhideWhenUsed="1"/>
-    <w:lsdException w:name="Table Grid 7" w:semiHidden="1" w:unhideWhenUsed="1"/>
-    <w:lsdException w:name="Table Grid 8" w:semiHidden="1" w:unhideWhenUsed="1"/>
-    <w:lsdException w:name="Table List 1" w:semiHidden="1" w:unhideWhenUsed="1"/>
-    <w:lsdException w:name="Table List 2" w:semiHidden="1" w:unhideWhenUsed="1"/>
-    <w:lsdException w:name="Table List 3" w:semiHidden="1" w:unhideWhenUsed="1"/>
-    <w:lsdException w:name="Table List 4" w:semiHidden="1" w:unhideWhenUsed="1"/>
-    <w:lsdException w:name="Table List 5" w:semiHidden="1" w:unhideWhenUsed="1"/>
-    <w:lsdException w:name="Table List 6" w:semiHidden="1" w:unhideWhenUsed="1"/>
-    <w:lsdException w:name="Table List 7" w:semiHidden="1" w:unhideWhenUsed="1"/>
-    <w:lsdException w:name="Table List 8" w:semiHidden="1" w:unhideWhenUsed="1"/>
-    <w:lsdException w:name="Table 3D effects 1" w:semiHidden="1" w:unhideWhenUsed="1"/>
-    <w:lsdException w:name="Table 3D effects 2" w:semiHidden="1" w:unhideWhenUsed="1"/>
-    <w:lsdException w:name="Table 3D effects 3" w:semiHidden="1" w:unhideWhenUsed="1"/>
-    <w:lsdException w:name="Table Contemporary" w:semiHidden="1" w:unhideWhenUsed="1"/>
-    <w:lsdException w:name="Table Elegant" w:semiHidden="1" w:unhideWhenUsed="1"/>
-    <w:lsdException w:name="Table Professional" w:semiHidden="1" w:unhideWhenUsed="1"/>
-    <w:lsdException w:name="Table Subtle 1" w:semiHidden="1" w:unhideWhenUsed="1"/>
-    <w:lsdException w:name="Table Subtle 2" w:semiHidden="1" w:unhideWhenUsed="1"/>
-    <w:lsdException w:name="Table Web 1" w:semiHidden="1" w:unhideWhenUsed="1"/>
-    <w:lsdException w:name="Table Web 2" w:semiHidden="1" w:unhideWhenUsed="1"/>
-    <w:lsdException w:name="Table Web 3" w:semiHidden="1" w:unhideWhenUsed="1"/>
-    <w:lsdException w:name="Balloon Text" w:semiHidden="1" w:unhideWhenUsed="1"/>
-    <w:lsdException w:name="Table Grid" w:uiPriority="39"/>
-    <w:lsdException w:name="Table Theme" w:semiHidden="1" w:unhideWhenUsed="1"/>
-    <w:lsdException w:name="Placeholder Text" w:semiHidden="1"/>
-    <w:lsdException w:name="No Spacing" w:uiPriority="1" w:qFormat="1"/>
-    <w:lsdException w:name="Light Shading" w:uiPriority="60"/>
-    <w:lsdException w:name="Light List" w:uiPriority="61"/>
-    <w:lsdException w:name="Light Grid" w:uiPriority="62"/>
-    <w:lsdException w:name="Medium Shading 1" w:uiPriority="63"/>
-    <w:lsdException w:name="Medium Shading 2" w:uiPriority="64"/>
-    <w:lsdException w:name="Medium List 1" w:uiPriority="65"/>
-    <w:lsdException w:name="Medium List 2" w:uiPriority="66"/>
-    <w:lsdException w:name="Medium Grid 1" w:uiPriority="67"/>
-    <w:lsdException w:name="Medium Grid 2" w:uiPriority="68"/>
-    <w:lsdException w:name="Medium Grid 3" w:uiPriority="69"/>
-    <w:lsdException w:name="Dark List" w:uiPriority="70"/>
-    <w:lsdException w:name="Colorful Shading" w:uiPriority="71"/>
-    <w:lsdException w:name="Colorful List" w:uiPriority="72"/>
-    <w:lsdException w:name="Colorful Grid" w:uiPriority="73"/>
-    <w:lsdException w:name="Light Shading Accent 1" w:uiPriority="60"/>
-    <w:lsdException w:name="Light List Accent 1" w:uiPriority="61"/>
-    <w:lsdException w:name="Light Grid Accent 1" w:uiPriority="62"/>
-    <w:lsdException w:name="Medium Shading 1 Accent 1" w:uiPriority="63"/>
-    <w:lsdException w:name="Medium Shading 2 Accent 1" w:uiPriority="64"/>
-    <w:lsdException w:name="Medium List 1 Accent 1" w:uiPriority="65"/>
-    <w:lsdException w:name="Revision" w:semiHidden="1"/>
-    <w:lsdException w:name="List Paragraph" w:uiPriority="0" w:qFormat="1"/>
-    <w:lsdException w:name="Quote" w:uiPriority="29" w:qFormat="1"/>
-    <w:lsdException w:name="Intense Quote" w:uiPriority="30" w:qFormat="1"/>
-    <w:lsdException w:name="Medium List 2 Accent 1" w:uiPriority="66"/>
-    <w:lsdException w:name="Medium Grid 1 Accent 1" w:uiPriority="67"/>
-    <w:lsdException w:name="Medium Grid 2 Accent 1" w:uiPriority="68"/>
-    <w:lsdException w:name="Medium Grid 3 Accent 1" w:uiPriority="69"/>
-    <w:lsdException w:name="Dark List Accent 1" w:uiPriority="70"/>
-    <w:lsdException w:name="Colorful Shading Accent 1" w:uiPriority="71"/>
-    <w:lsdException w:name="Colorful List Accent 1" w:uiPriority="72"/>
-    <w:lsdException w:name="Colorful Grid Accent 1" w:uiPriority="73"/>
-    <w:lsdException w:name="Light Shading Accent 2" w:uiPriority="60"/>
-    <w:lsdException w:name="Light List Accent 2" w:uiPriority="61"/>
-    <w:lsdException w:name="Light Grid Accent 2" w:uiPriority="62"/>
-    <w:lsdException w:name="Medium Shading 1 Accent 2" w:uiPriority="63"/>
-    <w:lsdException w:name="Medium Shading 2 Accent 2" w:uiPriority="64"/>
-    <w:lsdException w:name="Medium List 1 Accent 2" w:uiPriority="65"/>
-    <w:lsdException w:name="Medium List 2 Accent 2" w:uiPriority="66"/>
-    <w:lsdException w:name="Medium Grid 1 Accent 2" w:uiPriority="67"/>
-    <w:lsdException w:name="Medium Grid 2 Accent 2" w:uiPriority="68"/>
-    <w:lsdException w:name="Medium Grid 3 Accent 2" w:uiPriority="69"/>
-    <w:lsdException w:name="Dark List Accent 2" w:uiPriority="70"/>
-    <w:lsdException w:name="Colorful Shading Accent 2" w:uiPriority="71"/>
-    <w:lsdException w:name="Colorful List Accent 2" w:uiPriority="72"/>
-    <w:lsdException w:name="Colorful Grid Accent 2" w:uiPriority="73"/>
-    <w:lsdException w:name="Light Shading Accent 3" w:uiPriority="60"/>
-    <w:lsdException w:name="Light List Accent 3" w:uiPriority="61"/>
-    <w:lsdException w:name="Light Grid Accent 3" w:uiPriority="62"/>
-    <w:lsdException w:name="Medium Shading 1 Accent 3" w:uiPriority="63"/>
-    <w:lsdException w:name="Medium Shading 2 Accent 3" w:uiPriority="64"/>
-    <w:lsdException w:name="Medium List 1 Accent 3" w:uiPriority="65"/>
-    <w:lsdException w:name="Medium List 2 Accent 3" w:uiPriority="66"/>
-    <w:lsdException w:name="Medium Grid 1 Accent 3" w:uiPriority="67"/>
-    <w:lsdException w:name="Medium Grid 2 Accent 3" w:uiPriority="68"/>
-    <w:lsdException w:name="Medium Grid 3 Accent 3" w:uiPriority="69"/>
-    <w:lsdException w:name="Dark List Accent 3" w:uiPriority="70"/>
-    <w:lsdException w:name="Colorful Shading Accent 3" w:uiPriority="71"/>
-    <w:lsdException w:name="Colorful List Accent 3" w:uiPriority="72"/>
-    <w:lsdException w:name="Colorful Grid Accent 3" w:uiPriority="73"/>
-    <w:lsdException w:name="Light Shading Accent 4" w:uiPriority="60"/>
-    <w:lsdException w:name="Light List Accent 4" w:uiPriority="61"/>
-    <w:lsdException w:name="Light Grid Accent 4" w:uiPriority="62"/>
-    <w:lsdException w:name="Medium Shading 1 Accent 4" w:uiPriority="63"/>
-    <w:lsdException w:name="Medium Shading 2 Accent 4" w:uiPriority="64"/>
-    <w:lsdException w:name="Medium List 1 Accent 4" w:uiPriority="65"/>
-    <w:lsdException w:name="Medium List 2 Accent 4" w:uiPriority="66"/>
-    <w:lsdException w:name="Medium Grid 1 Accent 4" w:uiPriority="67"/>
-    <w:lsdException w:name="Medium Grid 2 Accent 4" w:uiPriority="68"/>
-    <w:lsdException w:name="Medium Grid 3 Accent 4" w:uiPriority="69"/>
-    <w:lsdException w:name="Dark List Accent 4" w:uiPriority="70"/>
-    <w:lsdException w:name="Colorful Shading Accent 4" w:uiPriority="71"/>
-    <w:lsdException w:name="Colorful List Accent 4" w:uiPriority="72"/>
-    <w:lsdException w:name="Colorful Grid Accent 4" w:uiPriority="73"/>
-    <w:lsdException w:name="Light Shading Accent 5" w:uiPriority="60"/>
-    <w:lsdException w:name="Light List Accent 5" w:uiPriority="61"/>
-    <w:lsdException w:name="Light Grid Accent 5" w:uiPriority="62"/>
-    <w:lsdException w:name="Medium Shading 1 Accent 5" w:uiPriority="63"/>
-    <w:lsdException w:name="Medium Shading 2 Accent 5" w:uiPriority="64"/>
-    <w:lsdException w:name="Medium List 1 Accent 5" w:uiPriority="65"/>
-    <w:lsdException w:name="Medium List 2 Accent 5" w:uiPriority="66"/>
-    <w:lsdException w:name="Medium Grid 1 Accent 5" w:uiPriority="67"/>
-    <w:lsdException w:name="Medium Grid 2 Accent 5" w:uiPriority="68"/>
-    <w:lsdException w:name="Medium Grid 3 Accent 5" w:uiPriority="69"/>
-    <w:lsdException w:name="Dark List Accent 5" w:uiPriority="70"/>
-    <w:lsdException w:name="Colorful Shading Accent 5" w:uiPriority="71"/>
-    <w:lsdException w:name="Colorful List Accent 5" w:uiPriority="72"/>
-    <w:lsdException w:name="Colorful Grid Accent 5" w:uiPriority="73"/>
-    <w:lsdException w:name="Light Shading Accent 6" w:uiPriority="60"/>
-    <w:lsdException w:name="Light List Accent 6" w:uiPriority="61"/>
-    <w:lsdException w:name="Light Grid Accent 6" w:uiPriority="62"/>
-    <w:lsdException w:name="Medium Shading 1 Accent 6" w:uiPriority="63"/>
-    <w:lsdException w:name="Medium Shading 2 Accent 6" w:uiPriority="64"/>
-    <w:lsdException w:name="Medium List 1 Accent 6" w:uiPriority="65"/>
-    <w:lsdException w:name="Medium List 2 Accent 6" w:uiPriority="66"/>
-    <w:lsdException w:name="Medium Grid 1 Accent 6" w:uiPriority="67"/>
-    <w:lsdException w:name="Medium Grid 2 Accent 6" w:uiPriority="68"/>
-    <w:lsdException w:name="Medium Grid 3 Accent 6" w:uiPriority="69"/>
-    <w:lsdException w:name="Dark List Accent 6" w:uiPriority="70"/>
-    <w:lsdException w:name="Colorful Shading Accent 6" w:uiPriority="71"/>
-    <w:lsdException w:name="Colorful List Accent 6" w:uiPriority="72"/>
-    <w:lsdException w:name="Colorful Grid Accent 6" w:uiPriority="73"/>
-    <w:lsdException w:name="Subtle Emphasis" w:uiPriority="19" w:qFormat="1"/>
-    <w:lsdException w:name="Intense Emphasis" w:uiPriority="21" w:qFormat="1"/>
-    <w:lsdException w:name="Subtle Reference" w:uiPriority="31" w:qFormat="1"/>
-    <w:lsdException w:name="Intense Reference" w:uiPriority="32" w:qFormat="1"/>
-    <w:lsdException w:name="Book Title" w:uiPriority="33" w:qFormat="1"/>
-    <w:lsdException w:name="Bibliography" w:semiHidden="1" w:uiPriority="37" w:unhideWhenUsed="1"/>
-    <w:lsdException w:name="TOC Heading" w:semiHidden="1" w:uiPriority="39" w:unhideWhenUsed="1" w:qFormat="1"/>
-    <w:lsdException w:name="Plain Table 1" w:uiPriority="41"/>
-    <w:lsdException w:name="Plain Table 2" w:uiPriority="42"/>
-    <w:lsdException w:name="Plain Table 3" w:uiPriority="43"/>
-    <w:lsdException w:name="Plain Table 4" w:uiPriority="44"/>
-    <w:lsdException w:name="Plain Table 5" w:uiPriority="45"/>
-    <w:lsdException w:name="Grid Table Light" w:uiPriority="40"/>
-    <w:lsdException w:name="Grid Table 1 Light" w:uiPriority="46"/>
-    <w:lsdException w:name="Grid Table 2" w:uiPriority="47"/>
-    <w:lsdException w:name="Grid Table 3" w:uiPriority="48"/>
-    <w:lsdException w:name="Grid Table 4" w:uiPriority="49"/>
-    <w:lsdException w:name="Grid Table 5 Dark" w:uiPriority="50"/>
-    <w:lsdException w:name="Grid Table 6 Colorful" w:uiPriority="51"/>
-    <w:lsdException w:name="Grid Table 7 Colorful" w:uiPriority="52"/>
-    <w:lsdException w:name="Grid Table 1 Light Accent 1" w:uiPriority="46"/>
-    <w:lsdException w:name="Grid Table 2 Accent 1" w:uiPriority="47"/>
-    <w:lsdException w:name="Grid Table 3 Accent 1" w:uiPriority="48"/>
-    <w:lsdException w:name="Grid Table 4 Accent 1" w:uiPriority="49"/>
-    <w:lsdException w:name="Grid Table 5 Dark Accent 1" w:uiPriority="50"/>
-    <w:lsdException w:name="Grid Table 6 Colorful Accent 1" w:uiPriority="51"/>
-    <w:lsdException w:name="Grid Table 7 Colorful Accent 1" w:uiPriority="52"/>
-    <w:lsdException w:name="Grid Table 1 Light Accent 2" w:uiPriority="46"/>
-    <w:lsdException w:name="Grid Table 2 Accent 2" w:uiPriority="47"/>
-    <w:lsdException w:name="Grid Table 3 Accent 2" w:uiPriority="48"/>
-    <w:lsdException w:name="Grid Table 4 Accent 2" w:uiPriority="49"/>
-    <w:lsdException w:name="Grid Table 5 Dark Accent 2" w:uiPriority="50"/>
-    <w:lsdException w:name="Grid Table 6 Colorful Accent 2" w:uiPriority="51"/>
-    <w:lsdException w:name="Grid Table 7 Colorful Accent 2" w:uiPriority="52"/>
-    <w:lsdException w:name="Grid Table 1 Light Accent 3" w:uiPriority="46"/>
-    <w:lsdException w:name="Grid Table 2 Accent 3" w:uiPriority="47"/>
-    <w:lsdException w:name="Grid Table 3 Accent 3" w:uiPriority="48"/>
-    <w:lsdException w:name="Grid Table 4 Accent 3" w:uiPriority="49"/>
-    <w:lsdException w:name="Grid Table 5 Dark Accent 3" w:uiPriority="50"/>
-    <w:lsdException w:name="Grid Table 6 Colorful Accent 3" w:uiPriority="51"/>
-    <w:lsdException w:name="Grid Table 7 Colorful Accent 3" w:uiPriority="52"/>
-    <w:lsdException w:name="Grid Table 1 Light Accent 4" w:uiPriority="46"/>
-    <w:lsdException w:name="Grid Table 2 Accent 4" w:uiPriority="47"/>
-    <w:lsdException w:name="Grid Table 3 Accent 4" w:uiPriority="48"/>
-    <w:lsdException w:name="Grid Table 4 Accent 4" w:uiPriority="49"/>
-    <w:lsdException w:name="Grid Table 5 Dark Accent 4" w:uiPriority="50"/>
-    <w:lsdException w:name="Grid Table 6 Colorful Accent 4" w:uiPriority="51"/>
-    <w:lsdException w:name="Grid Table 7 Colorful Accent 4" w:uiPriority="52"/>
-    <w:lsdException w:name="Grid Table 1 Light Accent 5" w:uiPriority="46"/>
-    <w:lsdException w:name="Grid Table 2 Accent 5" w:uiPriority="47"/>
-    <w:lsdException w:name="Grid Table 3 Accent 5" w:uiPriority="48"/>
-    <w:lsdException w:name="Grid Table 4 Accent 5" w:uiPriority="49"/>
-    <w:lsdException w:name="Grid Table 5 Dark Accent 5" w:uiPriority="50"/>
-    <w:lsdException w:name="Grid Table 6 Colorful Accent 5" w:uiPriority="51"/>
-    <w:lsdException w:name="Grid Table 7 Colorful Accent 5" w:uiPriority="52"/>
-    <w:lsdException w:name="Grid Table 1 Light Accent 6" w:uiPriority="46"/>
-    <w:lsdException w:name="Grid Table 2 Accent 6" w:uiPriority="47"/>
-    <w:lsdException w:name="Grid Table 3 Accent 6" w:uiPriority="48"/>
-    <w:lsdException w:name="Grid Table 4 Accent 6" w:uiPriority="49"/>
-    <w:lsdException w:name="Grid Table 5 Dark Accent 6" w:uiPriority="50"/>
-    <w:lsdException w:name="Grid Table 6 Colorful Accent 6" w:uiPriority="51"/>
-    <w:lsdException w:name="Grid Table 7 Colorful Accent 6" w:uiPriority="52"/>
-    <w:lsdException w:name="List Table 1 Light" w:uiPriority="46"/>
-    <w:lsdException w:name="List Table 2" w:uiPriority="47"/>
-    <w:lsdException w:name="List Table 3" w:uiPriority="48"/>
-    <w:lsdException w:name="List Table 4" w:uiPriority="49"/>
-    <w:lsdException w:name="List Table 5 Dark" w:uiPriority="50"/>
-    <w:lsdException w:name="List Table 6 Colorful" w:uiPriority="51"/>
-    <w:lsdException w:name="List Table 7 Colorful" w:uiPriority="52"/>
-    <w:lsdException w:name="List Table 1 Light Accent 1" w:uiPriority="46"/>
-    <w:lsdException w:name="List Table 2 Accent 1" w:uiPriority="47"/>
-    <w:lsdException w:name="List Table 3 Accent 1" w:uiPriority="48"/>
-    <w:lsdException w:name="List Table 4 Accent 1" w:uiPriority="49"/>
-    <w:lsdException w:name="List Table 5 Dark Accent 1" w:uiPriority="50"/>
-    <w:lsdException w:name="List Table 6 Colorful Accent 1" w:uiPriority="51"/>
-    <w:lsdException w:name="List Table 7 Colorful Accent 1" w:uiPriority="52"/>
-    <w:lsdException w:name="List Table 1 Light Accent 2" w:uiPriority="46"/>
-    <w:lsdException w:name="List Table 2 Accent 2" w:uiPriority="47"/>
-    <w:lsdException w:name="List Table 3 Accent 2" w:uiPriority="48"/>
-    <w:lsdException w:name="List Table 4 Accent 2" w:uiPriority="49"/>
-    <w:lsdException w:name="List Table 5 Dark Accent 2" w:uiPriority="50"/>
-    <w:lsdException w:name="List Table 6 Colorful Accent 2" w:uiPriority="51"/>
-    <w:lsdException w:name="List Table 7 Colorful Accent 2" w:uiPriority="52"/>
-    <w:lsdException w:name="List Table 1 Light Accent 3" w:uiPriority="46"/>
-    <w:lsdException w:name="List Table 2 Accent 3" w:uiPriority="47"/>
-    <w:lsdException w:name="List Table 3 Accent 3" w:uiPriority="48"/>
-    <w:lsdException w:name="List Table 4 Accent 3" w:uiPriority="49"/>
-    <w:lsdException w:name="List Table 5 Dark Accent 3" w:uiPriority="50"/>
-    <w:lsdException w:name="List Table 6 Colorful Accent 3" w:uiPriority="51"/>
-    <w:lsdException w:name="List Table 7 Colorful Accent 3" w:uiPriority="52"/>
-    <w:lsdException w:name="List Table 1 Light Accent 4" w:uiPriority="46"/>
-    <w:lsdException w:name="List Table 2 Accent 4" w:uiPriority="47"/>
-    <w:lsdException w:name="List Table 3 Accent 4" w:uiPriority="48"/>
-    <w:lsdException w:name="List Table 4 Accent 4" w:uiPriority="49"/>
-    <w:lsdException w:name="List Table 5 Dark Accent 4" w:uiPriority="50"/>
-    <w:lsdException w:name="List Table 6 Colorful Accent 4" w:uiPriority="51"/>
-    <w:lsdException w:name="List Table 7 Colorful Accent 4" w:uiPriority="52"/>
-    <w:lsdException w:name="List Table 1 Light Accent 5" w:uiPriority="46"/>
-    <w:lsdException w:name="List Table 2 Accent 5" w:uiPriority="47"/>
-    <w:lsdException w:name="List Table 3 Accent 5" w:uiPriority="48"/>
-    <w:lsdException w:name="List Table 4 Accent 5" w:uiPriority="49"/>
-    <w:lsdException w:name="List Table 5 Dark Accent 5" w:uiPriority="50"/>
-    <w:lsdException w:name="List Table 6 Colorful Accent 5" w:uiPriority="51"/>
-    <w:lsdException w:name="List Table 7 Colorful Accent 5" w:uiPriority="52"/>
-    <w:lsdException w:name="List Table 1 Light Accent 6" w:uiPriority="46"/>
-    <w:lsdException w:name="List Table 2 Accent 6" w:uiPriority="47"/>
-    <w:lsdException w:name="List Table 3 Accent 6" w:uiPriority="48"/>
-    <w:lsdException w:name="List Table 4 Accent 6" w:uiPriority="49"/>
-    <w:lsdException w:name="List Table 5 Dark Accent 6" w:uiPriority="50"/>
-    <w:lsdException w:name="List Table 6 Colorful Accent 6" w:uiPriority="51"/>
-    <w:lsdException w:name="List Table 7 Colorful Accent 6" w:uiPriority="52"/>
-  </w:latentStyles>
-  <w:style w:type="paragraph" w:default="1" w:styleId="a">
+  <w:style w:type="paragraph" w:default="1" w:styleId="Normal">
     <w:name w:val="Normal"/>
+    <w:next w:val="Normal"/>
+    <w:pPr/>
     <w:rPr>
       <w:sz w:val="24"/>
       <w:szCs w:val="24"/>
-      <w:lang w:val="en-US" w:eastAsia="en-US"/>
+      <w:lang w:val="en-US" w:eastAsia="en-US" w:bidi="ar-SA"/>
     </w:rPr>
   </w:style>
-  <w:style w:type="character" w:default="1" w:styleId="a0">
+  <w:style w:type="character" w:default="1" w:styleId="Default Paragraph Font">
     <w:name w:val="Default Paragraph Font"/>
-    <w:uiPriority w:val="1"/>
-    <w:semiHidden/>
-    <w:unhideWhenUsed/>
+    <w:next w:val="Default Paragraph Font"/>
   </w:style>
-  <w:style w:type="table" w:default="1" w:styleId="a1">
-    <w:name w:val="Normal Table"/>
-    <w:uiPriority w:val="99"/>
-    <w:semiHidden/>
-    <w:unhideWhenUsed/>
-    <w:tblPr>
-      <w:tblInd w:w="0" w:type="dxa"/>
-      <w:tblCellMar>
-        <w:top w:w="0" w:type="dxa"/>
-        <w:left w:w="108" w:type="dxa"/>
-        <w:bottom w:w="0" w:type="dxa"/>
-        <w:right w:w="108" w:type="dxa"/>
-      </w:tblCellMar>
-    </w:tblPr>
-  </w:style>
-  <w:style w:type="numbering" w:default="1" w:styleId="a2">
-    <w:name w:val="No List"/>
-    <w:uiPriority w:val="99"/>
-    <w:semiHidden/>
-    <w:unhideWhenUsed/>
-  </w:style>
-  <w:style w:type="character" w:styleId="a3">
+  <w:style w:type="character" w:styleId="Hyperlink">
     <w:name w:val="Hyperlink"/>
     <w:rPr>
       <w:u w:val="single"/>
     </w:rPr>
   </w:style>
-  <w:style w:type="table" w:customStyle="1" w:styleId="TableNormal">
+  <w:style w:type="table" w:default="1" w:styleId="Table Normal">
     <w:name w:val="Table Normal"/>
+    <w:next w:val="Table Normal"/>
+    <w:pPr/>
     <w:tblPr>
       <w:tblInd w:w="0" w:type="dxa"/>
-      <w:tblCellMar>
-        <w:top w:w="0" w:type="dxa"/>
-        <w:left w:w="0" w:type="dxa"/>
-        <w:bottom w:w="0" w:type="dxa"/>
-        <w:right w:w="0" w:type="dxa"/>
-      </w:tblCellMar>
     </w:tblPr>
+    <w:trPr/>
+    <w:tcPr/>
+    <w:tblStylePr w:type="firstRow"/>
+    <w:tblStylePr w:type="lastRow"/>
+    <w:tblStylePr w:type="firstCol"/>
+    <w:tblStylePr w:type="lastCol"/>
+    <w:tblStylePr w:type="band1Vert"/>
+    <w:tblStylePr w:type="band2Vert"/>
+    <w:tblStylePr w:type="band1Horz"/>
+    <w:tblStylePr w:type="band2Horz"/>
+    <w:tblStylePr w:type="neCell"/>
+    <w:tblStylePr w:type="nwCell"/>
+    <w:tblStylePr w:type="seCell"/>
+    <w:tblStylePr w:type="swCell"/>
   </w:style>
-  <w:style w:type="paragraph" w:customStyle="1" w:styleId="a4">
+  <w:style w:type="numbering" w:default="1" w:styleId="No List">
+    <w:name w:val="No List"/>
+    <w:next w:val="No List"/>
+    <w:pPr/>
+  </w:style>
+  <w:style w:type="paragraph" w:styleId="Колонтитулы">
     <w:name w:val="Колонтитулы"/>
+    <w:next w:val="Колонтитулы"/>
     <w:pPr>
+      <w:keepNext w:val="0"/>
+      <w:keepLines w:val="0"/>
+      <w:pageBreakBefore w:val="0"/>
+      <w:widowControl w:val="1"/>
+      <w:shd w:val="clear" w:color="auto" w:fill="auto"/>
       <w:tabs>
         <w:tab w:val="right" w:pos="9020"/>
       </w:tabs>
+      <w:suppressAutoHyphens w:val="0"/>
+      <w:bidi w:val="0"/>
+      <w:spacing w:before="0" w:after="0" w:line="240" w:lineRule="auto"/>
+      <w:ind w:left="0" w:right="0" w:firstLine="0"/>
+      <w:jc w:val="left"/>
+      <w:outlineLvl w:val="9"/>
     </w:pPr>
     <w:rPr>
-      <w:rFonts w:ascii="Helvetica Neue" w:hAnsi="Helvetica Neue" w:cs="Arial Unicode MS"/>
+      <w:rFonts w:ascii="Times New Roman" w:cs="Arial Unicode MS" w:hAnsi="Times New Roman" w:eastAsia="Arial Unicode MS"/>
+      <w:b w:val="0"/>
+      <w:bCs w:val="0"/>
+      <w:i w:val="0"/>
+      <w:iCs w:val="0"/>
+      <w:caps w:val="0"/>
+      <w:smallCaps w:val="0"/>
+      <w:strike w:val="0"/>
+      <w:dstrike w:val="0"/>
+      <w:outline w:val="0"/>
       <w:color w:val="000000"/>
+      <w:spacing w:val="0"/>
+      <w:kern w:val="0"/>
+      <w:position w:val="0"/>
       <w:sz w:val="24"/>
       <w:szCs w:val="24"/>
+      <w:u w:val="none"/>
+      <w:vertAlign w:val="baseline"/>
     </w:rPr>
   </w:style>
-  <w:style w:type="paragraph" w:styleId="a5">
+  <w:style w:type="paragraph" w:styleId="List Paragraph">
     <w:name w:val="List Paragraph"/>
+    <w:next w:val="List Paragraph"/>
     <w:pPr>
-      <w:spacing w:after="160" w:line="259" w:lineRule="auto"/>
-      <w:ind w:left="720"/>
+      <w:keepNext w:val="0"/>
+      <w:keepLines w:val="0"/>
+      <w:pageBreakBefore w:val="0"/>
+      <w:widowControl w:val="1"/>
+      <w:shd w:val="clear" w:color="auto" w:fill="auto"/>
+      <w:suppressAutoHyphens w:val="0"/>
+      <w:bidi w:val="0"/>
+      <w:spacing w:before="0" w:after="160" w:line="259" w:lineRule="auto"/>
+      <w:ind w:left="720" w:right="0" w:firstLine="0"/>
+      <w:jc w:val="left"/>
+      <w:outlineLvl w:val="9"/>
     </w:pPr>
     <w:rPr>
-      <w:rFonts w:ascii="Calibri" w:eastAsia="Calibri" w:hAnsi="Calibri" w:cs="Calibri"/>
+      <w:rFonts w:ascii="Times New Roman" w:cs="Arial Unicode MS" w:hAnsi="Times New Roman" w:eastAsia="Arial Unicode MS" w:hint="default"/>
+      <w:b w:val="0"/>
+      <w:bCs w:val="0"/>
+      <w:i w:val="0"/>
+      <w:iCs w:val="0"/>
+      <w:caps w:val="0"/>
+      <w:smallCaps w:val="0"/>
+      <w:strike w:val="0"/>
+      <w:dstrike w:val="0"/>
+      <w:outline w:val="0"/>
       <w:color w:val="000000"/>
+      <w:spacing w:val="0"/>
+      <w:kern w:val="0"/>
+      <w:position w:val="0"/>
       <w:sz w:val="22"/>
       <w:szCs w:val="22"/>
-      <w:u w:color="000000"/>
+      <w:u w:val="none" w:color="000000"/>
+      <w:vertAlign w:val="baseline"/>
+      <w:lang w:val="ru-RU"/>
     </w:rPr>
   </w:style>
-  <w:style w:type="numbering" w:customStyle="1" w:styleId="1">
-    <w:name w:val="Импортированный стиль 1"/>
+  <w:style w:type="numbering" w:styleId="С числами">
+    <w:name w:val="С числами"/>
     <w:pPr>
       <w:numPr>
         <w:numId w:val="1"/>
@@ -1012,7 +1214,7 @@
 </file>
 
 <file path=word/theme/theme1.xml><?xml version="1.0" encoding="utf-8"?>
-<a:theme xmlns:a="http://schemas.openxmlformats.org/drawingml/2006/main" name="Тема Office">
+<a:theme xmlns:a="http://schemas.openxmlformats.org/drawingml/2006/main" xmlns:r="http://schemas.openxmlformats.org/officeDocument/2006/relationships" name="Тема Office">
   <a:themeElements>
     <a:clrScheme name="Тема Office">
       <a:dk1>
@@ -1054,14 +1256,14 @@
     </a:clrScheme>
     <a:fontScheme name="Тема Office">
       <a:majorFont>
-        <a:latin typeface="Helvetica Neue"/>
-        <a:ea typeface="Helvetica Neue"/>
-        <a:cs typeface="Helvetica Neue"/>
+        <a:latin typeface="Times New Roman"/>
+        <a:ea typeface="Times New Roman"/>
+        <a:cs typeface="Times New Roman"/>
       </a:majorFont>
       <a:minorFont>
-        <a:latin typeface="Helvetica Neue"/>
-        <a:ea typeface="Helvetica Neue"/>
-        <a:cs typeface="Helvetica Neue"/>
+        <a:latin typeface="Times New Roman"/>
+        <a:ea typeface="Times New Roman"/>
+        <a:cs typeface="Times New Roman"/>
       </a:minorFont>
     </a:fontScheme>
     <a:fmtScheme name="Тема Office">
@@ -1204,17 +1406,17 @@
         <a:solidFill>
           <a:srgbClr val="FFFFFF"/>
         </a:solidFill>
-        <a:ln w="12700" cap="flat">
+        <a:ln w="25400" cap="flat">
           <a:solidFill>
             <a:schemeClr val="accent1"/>
           </a:solidFill>
           <a:prstDash val="solid"/>
-          <a:miter lim="800000"/>
+          <a:round/>
         </a:ln>
         <a:effectLst/>
         <a:sp3d/>
       </a:spPr>
-      <a:bodyPr rot="0" spcFirstLastPara="1" vertOverflow="overflow" horzOverflow="overflow" vert="horz" wrap="square" lIns="45719" tIns="45719" rIns="45719" bIns="45719" numCol="1" spcCol="38100" rtlCol="0" anchor="ctr">
+      <a:bodyPr rot="0" spcFirstLastPara="1" vertOverflow="overflow" horzOverflow="overflow" vert="horz" wrap="square" lIns="45718" tIns="45718" rIns="45718" bIns="45718" numCol="1" spcCol="38100" rtlCol="0" anchor="ctr" upright="0">
         <a:spAutoFit/>
       </a:bodyPr>
       <a:lstStyle>
@@ -1233,19 +1435,19 @@
           <a:buFontTx/>
           <a:buNone/>
           <a:tabLst/>
-          <a:defRPr kumimoji="0" sz="1800" b="0" i="0" u="none" strike="noStrike" cap="none" spc="0" normalizeH="0" baseline="0">
-            <a:ln>
-              <a:noFill/>
-            </a:ln>
-            <a:solidFill>
-              <a:srgbClr val="000000"/>
-            </a:solidFill>
-            <a:effectLst/>
-            <a:uFillTx/>
-            <a:latin typeface="Calibri"/>
-            <a:ea typeface="Calibri"/>
-            <a:cs typeface="Calibri"/>
-            <a:sym typeface="Calibri"/>
+          <a:defRPr b="0" baseline="0" cap="none" i="0" spc="0" strike="noStrike" sz="1800" u="none" kumimoji="0" normalizeH="0">
+            <a:ln>
+              <a:noFill/>
+            </a:ln>
+            <a:solidFill>
+              <a:srgbClr val="000000"/>
+            </a:solidFill>
+            <a:effectLst/>
+            <a:uFillTx/>
+            <a:latin typeface="+mn-lt"/>
+            <a:ea typeface="+mn-ea"/>
+            <a:cs typeface="+mn-cs"/>
+            <a:sym typeface="Times New Roman"/>
           </a:defRPr>
         </a:defPPr>
         <a:lvl1pPr marL="0" marR="0" indent="0" algn="l" defTabSz="914400" rtl="0" fontAlgn="auto" latinLnBrk="1" hangingPunct="0">
@@ -1263,7 +1465,7 @@
           <a:buFontTx/>
           <a:buNone/>
           <a:tabLst/>
-          <a:defRPr kumimoji="0" sz="1800" b="0" i="0" u="none" strike="noStrike" cap="none" spc="0" normalizeH="0" baseline="0">
+          <a:defRPr b="0" baseline="0" cap="none" i="0" spc="0" strike="noStrike" sz="1800" u="none" kumimoji="0" normalizeH="0">
             <a:ln>
               <a:noFill/>
             </a:ln>
@@ -1289,7 +1491,7 @@
           <a:buFontTx/>
           <a:buNone/>
           <a:tabLst/>
-          <a:defRPr kumimoji="0" sz="1800" b="0" i="0" u="none" strike="noStrike" cap="none" spc="0" normalizeH="0" baseline="0">
+          <a:defRPr b="0" baseline="0" cap="none" i="0" spc="0" strike="noStrike" sz="1800" u="none" kumimoji="0" normalizeH="0">
             <a:ln>
               <a:noFill/>
             </a:ln>
@@ -1315,7 +1517,7 @@
           <a:buFontTx/>
           <a:buNone/>
           <a:tabLst/>
-          <a:defRPr kumimoji="0" sz="1800" b="0" i="0" u="none" strike="noStrike" cap="none" spc="0" normalizeH="0" baseline="0">
+          <a:defRPr b="0" baseline="0" cap="none" i="0" spc="0" strike="noStrike" sz="1800" u="none" kumimoji="0" normalizeH="0">
             <a:ln>
               <a:noFill/>
             </a:ln>
@@ -1341,7 +1543,7 @@
           <a:buFontTx/>
           <a:buNone/>
           <a:tabLst/>
-          <a:defRPr kumimoji="0" sz="1800" b="0" i="0" u="none" strike="noStrike" cap="none" spc="0" normalizeH="0" baseline="0">
+          <a:defRPr b="0" baseline="0" cap="none" i="0" spc="0" strike="noStrike" sz="1800" u="none" kumimoji="0" normalizeH="0">
             <a:ln>
               <a:noFill/>
             </a:ln>
@@ -1367,7 +1569,7 @@
           <a:buFontTx/>
           <a:buNone/>
           <a:tabLst/>
-          <a:defRPr kumimoji="0" sz="1800" b="0" i="0" u="none" strike="noStrike" cap="none" spc="0" normalizeH="0" baseline="0">
+          <a:defRPr b="0" baseline="0" cap="none" i="0" spc="0" strike="noStrike" sz="1800" u="none" kumimoji="0" normalizeH="0">
             <a:ln>
               <a:noFill/>
             </a:ln>
@@ -1393,7 +1595,7 @@
           <a:buFontTx/>
           <a:buNone/>
           <a:tabLst/>
-          <a:defRPr kumimoji="0" sz="1800" b="0" i="0" u="none" strike="noStrike" cap="none" spc="0" normalizeH="0" baseline="0">
+          <a:defRPr b="0" baseline="0" cap="none" i="0" spc="0" strike="noStrike" sz="1800" u="none" kumimoji="0" normalizeH="0">
             <a:ln>
               <a:noFill/>
             </a:ln>
@@ -1419,7 +1621,7 @@
           <a:buFontTx/>
           <a:buNone/>
           <a:tabLst/>
-          <a:defRPr kumimoji="0" sz="1800" b="0" i="0" u="none" strike="noStrike" cap="none" spc="0" normalizeH="0" baseline="0">
+          <a:defRPr b="0" baseline="0" cap="none" i="0" spc="0" strike="noStrike" sz="1800" u="none" kumimoji="0" normalizeH="0">
             <a:ln>
               <a:noFill/>
             </a:ln>
@@ -1445,7 +1647,7 @@
           <a:buFontTx/>
           <a:buNone/>
           <a:tabLst/>
-          <a:defRPr kumimoji="0" sz="1800" b="0" i="0" u="none" strike="noStrike" cap="none" spc="0" normalizeH="0" baseline="0">
+          <a:defRPr b="0" baseline="0" cap="none" i="0" spc="0" strike="noStrike" sz="1800" u="none" kumimoji="0" normalizeH="0">
             <a:ln>
               <a:noFill/>
             </a:ln>
@@ -1471,7 +1673,7 @@
           <a:buFontTx/>
           <a:buNone/>
           <a:tabLst/>
-          <a:defRPr kumimoji="0" sz="1800" b="0" i="0" u="none" strike="noStrike" cap="none" spc="0" normalizeH="0" baseline="0">
+          <a:defRPr b="0" baseline="0" cap="none" i="0" spc="0" strike="noStrike" sz="1800" u="none" kumimoji="0" normalizeH="0">
             <a:ln>
               <a:noFill/>
             </a:ln>
@@ -1484,32 +1686,26 @@
         </a:lvl9pPr>
       </a:lstStyle>
       <a:style>
-        <a:lnRef idx="0">
-          <a:scrgbClr r="0" g="0" b="0"/>
-        </a:lnRef>
-        <a:fillRef idx="0">
-          <a:scrgbClr r="0" g="0" b="0"/>
-        </a:fillRef>
-        <a:effectRef idx="0">
-          <a:scrgbClr r="0" g="0" b="0"/>
-        </a:effectRef>
+        <a:lnRef idx="0"/>
+        <a:fillRef idx="0"/>
+        <a:effectRef idx="0"/>
         <a:fontRef idx="none"/>
       </a:style>
     </a:spDef>
     <a:lnDef>
       <a:spPr>
         <a:noFill/>
-        <a:ln w="12700" cap="flat">
+        <a:ln w="25400" cap="flat">
           <a:solidFill>
             <a:schemeClr val="accent1"/>
           </a:solidFill>
           <a:prstDash val="solid"/>
-          <a:miter lim="800000"/>
+          <a:round/>
         </a:ln>
         <a:effectLst/>
         <a:sp3d/>
       </a:spPr>
-      <a:bodyPr rot="0" spcFirstLastPara="1" vertOverflow="overflow" horzOverflow="overflow" vert="horz" wrap="square" lIns="91439" tIns="45719" rIns="91439" bIns="45719" numCol="1" spcCol="38100" rtlCol="0" anchor="t">
+      <a:bodyPr rot="0" spcFirstLastPara="1" vertOverflow="overflow" horzOverflow="overflow" vert="horz" wrap="square" lIns="91439" tIns="45719" rIns="91439" bIns="45719" numCol="1" spcCol="38100" rtlCol="0" anchor="t" upright="0">
         <a:noAutofit/>
       </a:bodyPr>
       <a:lstStyle>
@@ -1528,7 +1724,7 @@
           <a:buFontTx/>
           <a:buNone/>
           <a:tabLst/>
-          <a:defRPr kumimoji="0" sz="1800" b="0" i="0" u="none" strike="noStrike" cap="none" spc="0" normalizeH="0" baseline="0">
+          <a:defRPr b="0" baseline="0" cap="none" i="0" spc="0" strike="noStrike" sz="1800" u="none" kumimoji="0" normalizeH="0">
             <a:ln>
               <a:noFill/>
             </a:ln>
@@ -1554,7 +1750,7 @@
           <a:buFontTx/>
           <a:buNone/>
           <a:tabLst/>
-          <a:defRPr kumimoji="0" sz="1800" b="0" i="0" u="none" strike="noStrike" cap="none" spc="0" normalizeH="0" baseline="0">
+          <a:defRPr b="0" baseline="0" cap="none" i="0" spc="0" strike="noStrike" sz="1800" u="none" kumimoji="0" normalizeH="0">
             <a:ln>
               <a:noFill/>
             </a:ln>
@@ -1580,7 +1776,7 @@
           <a:buFontTx/>
           <a:buNone/>
           <a:tabLst/>
-          <a:defRPr kumimoji="0" sz="1800" b="0" i="0" u="none" strike="noStrike" cap="none" spc="0" normalizeH="0" baseline="0">
+          <a:defRPr b="0" baseline="0" cap="none" i="0" spc="0" strike="noStrike" sz="1800" u="none" kumimoji="0" normalizeH="0">
             <a:ln>
               <a:noFill/>
             </a:ln>
@@ -1606,7 +1802,7 @@
           <a:buFontTx/>
           <a:buNone/>
           <a:tabLst/>
-          <a:defRPr kumimoji="0" sz="1800" b="0" i="0" u="none" strike="noStrike" cap="none" spc="0" normalizeH="0" baseline="0">
+          <a:defRPr b="0" baseline="0" cap="none" i="0" spc="0" strike="noStrike" sz="1800" u="none" kumimoji="0" normalizeH="0">
             <a:ln>
               <a:noFill/>
             </a:ln>
@@ -1632,7 +1828,7 @@
           <a:buFontTx/>
           <a:buNone/>
           <a:tabLst/>
-          <a:defRPr kumimoji="0" sz="1800" b="0" i="0" u="none" strike="noStrike" cap="none" spc="0" normalizeH="0" baseline="0">
+          <a:defRPr b="0" baseline="0" cap="none" i="0" spc="0" strike="noStrike" sz="1800" u="none" kumimoji="0" normalizeH="0">
             <a:ln>
               <a:noFill/>
             </a:ln>
@@ -1658,7 +1854,7 @@
           <a:buFontTx/>
           <a:buNone/>
           <a:tabLst/>
-          <a:defRPr kumimoji="0" sz="1800" b="0" i="0" u="none" strike="noStrike" cap="none" spc="0" normalizeH="0" baseline="0">
+          <a:defRPr b="0" baseline="0" cap="none" i="0" spc="0" strike="noStrike" sz="1800" u="none" kumimoji="0" normalizeH="0">
             <a:ln>
               <a:noFill/>
             </a:ln>
@@ -1684,7 +1880,7 @@
           <a:buFontTx/>
           <a:buNone/>
           <a:tabLst/>
-          <a:defRPr kumimoji="0" sz="1800" b="0" i="0" u="none" strike="noStrike" cap="none" spc="0" normalizeH="0" baseline="0">
+          <a:defRPr b="0" baseline="0" cap="none" i="0" spc="0" strike="noStrike" sz="1800" u="none" kumimoji="0" normalizeH="0">
             <a:ln>
               <a:noFill/>
             </a:ln>
@@ -1710,7 +1906,7 @@
           <a:buFontTx/>
           <a:buNone/>
           <a:tabLst/>
-          <a:defRPr kumimoji="0" sz="1800" b="0" i="0" u="none" strike="noStrike" cap="none" spc="0" normalizeH="0" baseline="0">
+          <a:defRPr b="0" baseline="0" cap="none" i="0" spc="0" strike="noStrike" sz="1800" u="none" kumimoji="0" normalizeH="0">
             <a:ln>
               <a:noFill/>
             </a:ln>
@@ -1736,7 +1932,7 @@
           <a:buFontTx/>
           <a:buNone/>
           <a:tabLst/>
-          <a:defRPr kumimoji="0" sz="1800" b="0" i="0" u="none" strike="noStrike" cap="none" spc="0" normalizeH="0" baseline="0">
+          <a:defRPr b="0" baseline="0" cap="none" i="0" spc="0" strike="noStrike" sz="1800" u="none" kumimoji="0" normalizeH="0">
             <a:ln>
               <a:noFill/>
             </a:ln>
@@ -1762,7 +1958,7 @@
           <a:buFontTx/>
           <a:buNone/>
           <a:tabLst/>
-          <a:defRPr kumimoji="0" sz="1800" b="0" i="0" u="none" strike="noStrike" cap="none" spc="0" normalizeH="0" baseline="0">
+          <a:defRPr b="0" baseline="0" cap="none" i="0" spc="0" strike="noStrike" sz="1800" u="none" kumimoji="0" normalizeH="0">
             <a:ln>
               <a:noFill/>
             </a:ln>
@@ -1775,15 +1971,9 @@
         </a:lvl9pPr>
       </a:lstStyle>
       <a:style>
-        <a:lnRef idx="0">
-          <a:scrgbClr r="0" g="0" b="0"/>
-        </a:lnRef>
-        <a:fillRef idx="0">
-          <a:scrgbClr r="0" g="0" b="0"/>
-        </a:fillRef>
-        <a:effectRef idx="0">
-          <a:scrgbClr r="0" g="0" b="0"/>
-        </a:effectRef>
+        <a:lnRef idx="0"/>
+        <a:fillRef idx="0"/>
+        <a:effectRef idx="0"/>
         <a:fontRef idx="none"/>
       </a:style>
     </a:lnDef>
@@ -1797,7 +1987,7 @@
         <a:effectLst/>
         <a:sp3d/>
       </a:spPr>
-      <a:bodyPr rot="0" spcFirstLastPara="1" vertOverflow="overflow" horzOverflow="overflow" vert="horz" wrap="square" lIns="45719" tIns="45719" rIns="45719" bIns="45719" numCol="1" spcCol="38100" rtlCol="0" anchor="t">
+      <a:bodyPr rot="0" spcFirstLastPara="1" vertOverflow="overflow" horzOverflow="overflow" vert="horz" wrap="square" lIns="45718" tIns="45718" rIns="45718" bIns="45718" numCol="1" spcCol="38100" rtlCol="0" anchor="t" upright="0">
         <a:spAutoFit/>
       </a:bodyPr>
       <a:lstStyle>
@@ -1816,19 +2006,19 @@
           <a:buFontTx/>
           <a:buNone/>
           <a:tabLst/>
-          <a:defRPr kumimoji="0" sz="1800" b="0" i="0" u="none" strike="noStrike" cap="none" spc="0" normalizeH="0" baseline="0">
-            <a:ln>
-              <a:noFill/>
-            </a:ln>
-            <a:solidFill>
-              <a:srgbClr val="000000"/>
-            </a:solidFill>
-            <a:effectLst/>
-            <a:uFillTx/>
-            <a:latin typeface="Calibri"/>
-            <a:ea typeface="Calibri"/>
-            <a:cs typeface="Calibri"/>
-            <a:sym typeface="Calibri"/>
+          <a:defRPr b="0" baseline="0" cap="none" i="0" spc="0" strike="noStrike" sz="1800" u="none" kumimoji="0" normalizeH="0">
+            <a:ln>
+              <a:noFill/>
+            </a:ln>
+            <a:solidFill>
+              <a:srgbClr val="000000"/>
+            </a:solidFill>
+            <a:effectLst/>
+            <a:uFillTx/>
+            <a:latin typeface="+mn-lt"/>
+            <a:ea typeface="+mn-ea"/>
+            <a:cs typeface="+mn-cs"/>
+            <a:sym typeface="Times New Roman"/>
           </a:defRPr>
         </a:defPPr>
         <a:lvl1pPr marL="0" marR="0" indent="0" algn="l" defTabSz="914400" rtl="0" fontAlgn="auto" latinLnBrk="1" hangingPunct="0">
@@ -1846,7 +2036,7 @@
           <a:buFontTx/>
           <a:buNone/>
           <a:tabLst/>
-          <a:defRPr kumimoji="0" sz="1800" b="0" i="0" u="none" strike="noStrike" cap="none" spc="0" normalizeH="0" baseline="0">
+          <a:defRPr b="0" baseline="0" cap="none" i="0" spc="0" strike="noStrike" sz="1800" u="none" kumimoji="0" normalizeH="0">
             <a:ln>
               <a:noFill/>
             </a:ln>
@@ -1872,7 +2062,7 @@
           <a:buFontTx/>
           <a:buNone/>
           <a:tabLst/>
-          <a:defRPr kumimoji="0" sz="1800" b="0" i="0" u="none" strike="noStrike" cap="none" spc="0" normalizeH="0" baseline="0">
+          <a:defRPr b="0" baseline="0" cap="none" i="0" spc="0" strike="noStrike" sz="1800" u="none" kumimoji="0" normalizeH="0">
             <a:ln>
               <a:noFill/>
             </a:ln>
@@ -1898,7 +2088,7 @@
           <a:buFontTx/>
           <a:buNone/>
           <a:tabLst/>
-          <a:defRPr kumimoji="0" sz="1800" b="0" i="0" u="none" strike="noStrike" cap="none" spc="0" normalizeH="0" baseline="0">
+          <a:defRPr b="0" baseline="0" cap="none" i="0" spc="0" strike="noStrike" sz="1800" u="none" kumimoji="0" normalizeH="0">
             <a:ln>
               <a:noFill/>
             </a:ln>
@@ -1924,7 +2114,7 @@
           <a:buFontTx/>
           <a:buNone/>
           <a:tabLst/>
-          <a:defRPr kumimoji="0" sz="1800" b="0" i="0" u="none" strike="noStrike" cap="none" spc="0" normalizeH="0" baseline="0">
+          <a:defRPr b="0" baseline="0" cap="none" i="0" spc="0" strike="noStrike" sz="1800" u="none" kumimoji="0" normalizeH="0">
             <a:ln>
               <a:noFill/>
             </a:ln>
@@ -1950,7 +2140,7 @@
           <a:buFontTx/>
           <a:buNone/>
           <a:tabLst/>
-          <a:defRPr kumimoji="0" sz="1800" b="0" i="0" u="none" strike="noStrike" cap="none" spc="0" normalizeH="0" baseline="0">
+          <a:defRPr b="0" baseline="0" cap="none" i="0" spc="0" strike="noStrike" sz="1800" u="none" kumimoji="0" normalizeH="0">
             <a:ln>
               <a:noFill/>
             </a:ln>
@@ -1976,7 +2166,7 @@
           <a:buFontTx/>
           <a:buNone/>
           <a:tabLst/>
-          <a:defRPr kumimoji="0" sz="1800" b="0" i="0" u="none" strike="noStrike" cap="none" spc="0" normalizeH="0" baseline="0">
+          <a:defRPr b="0" baseline="0" cap="none" i="0" spc="0" strike="noStrike" sz="1800" u="none" kumimoji="0" normalizeH="0">
             <a:ln>
               <a:noFill/>
             </a:ln>
@@ -2002,7 +2192,7 @@
           <a:buFontTx/>
           <a:buNone/>
           <a:tabLst/>
-          <a:defRPr kumimoji="0" sz="1800" b="0" i="0" u="none" strike="noStrike" cap="none" spc="0" normalizeH="0" baseline="0">
+          <a:defRPr b="0" baseline="0" cap="none" i="0" spc="0" strike="noStrike" sz="1800" u="none" kumimoji="0" normalizeH="0">
             <a:ln>
               <a:noFill/>
             </a:ln>
@@ -2028,7 +2218,7 @@
           <a:buFontTx/>
           <a:buNone/>
           <a:tabLst/>
-          <a:defRPr kumimoji="0" sz="1800" b="0" i="0" u="none" strike="noStrike" cap="none" spc="0" normalizeH="0" baseline="0">
+          <a:defRPr b="0" baseline="0" cap="none" i="0" spc="0" strike="noStrike" sz="1800" u="none" kumimoji="0" normalizeH="0">
             <a:ln>
               <a:noFill/>
             </a:ln>
@@ -2054,7 +2244,7 @@
           <a:buFontTx/>
           <a:buNone/>
           <a:tabLst/>
-          <a:defRPr kumimoji="0" sz="1800" b="0" i="0" u="none" strike="noStrike" cap="none" spc="0" normalizeH="0" baseline="0">
+          <a:defRPr b="0" baseline="0" cap="none" i="0" spc="0" strike="noStrike" sz="1800" u="none" kumimoji="0" normalizeH="0">
             <a:ln>
               <a:noFill/>
             </a:ln>
@@ -2067,19 +2257,12 @@
         </a:lvl9pPr>
       </a:lstStyle>
       <a:style>
-        <a:lnRef idx="0">
-          <a:scrgbClr r="0" g="0" b="0"/>
-        </a:lnRef>
-        <a:fillRef idx="0">
-          <a:scrgbClr r="0" g="0" b="0"/>
-        </a:fillRef>
-        <a:effectRef idx="0">
-          <a:scrgbClr r="0" g="0" b="0"/>
-        </a:effectRef>
+        <a:lnRef idx="0"/>
+        <a:fillRef idx="0"/>
+        <a:effectRef idx="0"/>
         <a:fontRef idx="none"/>
       </a:style>
     </a:txDef>
   </a:objectDefaults>
-  <a:extraClrSchemeLst/>
 </a:theme>
 </file>
</xml_diff>

<commit_message>
requirements are up to date
</commit_message>
<xml_diff>
--- a/docs/Требования.docx
+++ b/docs/Требования.docx
@@ -2224,2863 +2224,6 @@
           <w:lang w:val="ru-RU"/>
         </w:rPr>
         <w:t xml:space="preserve"> </w:t>
-      </w:r>
-    </w:p>
-    <w:p>
-      <w:pPr>
-        <w:pStyle w:val="List Paragraph"/>
-        <w:ind w:left="360" w:firstLine="0"/>
-      </w:pPr>
-      <w:r>
-        <w:rPr>
-          <w:rtl w:val="0"/>
-          <w:lang w:val="ru-RU"/>
-        </w:rPr>
-        <w:t>Пользовательский интерфейс</w:t>
-      </w:r>
-      <w:r>
-        <w:rPr>
-          <w:rtl w:val="0"/>
-          <w:lang w:val="ru-RU"/>
-        </w:rPr>
-        <w:t>:</w:t>
-      </w:r>
-    </w:p>
-    <w:p>
-      <w:pPr>
-        <w:pStyle w:val="По умолчанию"/>
-        <w:tabs>
-          <w:tab w:val="left" w:pos="560"/>
-          <w:tab w:val="left" w:pos="1120"/>
-          <w:tab w:val="left" w:pos="1680"/>
-          <w:tab w:val="left" w:pos="2240"/>
-          <w:tab w:val="left" w:pos="2800"/>
-          <w:tab w:val="left" w:pos="3360"/>
-          <w:tab w:val="left" w:pos="3920"/>
-          <w:tab w:val="left" w:pos="4480"/>
-          <w:tab w:val="left" w:pos="5040"/>
-          <w:tab w:val="left" w:pos="5600"/>
-          <w:tab w:val="left" w:pos="6160"/>
-          <w:tab w:val="left" w:pos="6720"/>
-          <w:tab w:val="left" w:pos="7280"/>
-          <w:tab w:val="left" w:pos="7840"/>
-          <w:tab w:val="left" w:pos="8400"/>
-          <w:tab w:val="left" w:pos="8960"/>
-        </w:tabs>
-        <w:bidi w:val="0"/>
-        <w:ind w:left="0" w:right="0" w:firstLine="0"/>
-        <w:jc w:val="left"/>
-        <w:rPr>
-          <w:color w:val="454545"/>
-          <w:sz w:val="24"/>
-          <w:szCs w:val="24"/>
-          <w:u w:val="single" w:color="454545"/>
-          <w:rtl w:val="0"/>
-        </w:rPr>
-      </w:pPr>
-      <w:r>
-        <w:rPr>
-          <w:color w:val="454545"/>
-          <w:sz w:val="24"/>
-          <w:szCs w:val="24"/>
-          <w:u w:val="single" w:color="454545"/>
-          <w:rtl w:val="0"/>
-          <w:lang w:val="en-US"/>
-        </w:rPr>
-        <w:t>View: RoutesFlightsOverview.fxml</w:t>
-      </w:r>
-    </w:p>
-    <w:p>
-      <w:pPr>
-        <w:pStyle w:val="По умолчанию"/>
-        <w:tabs>
-          <w:tab w:val="left" w:pos="560"/>
-          <w:tab w:val="left" w:pos="1120"/>
-          <w:tab w:val="left" w:pos="1680"/>
-          <w:tab w:val="left" w:pos="2240"/>
-          <w:tab w:val="left" w:pos="2800"/>
-          <w:tab w:val="left" w:pos="3360"/>
-          <w:tab w:val="left" w:pos="3920"/>
-          <w:tab w:val="left" w:pos="4480"/>
-          <w:tab w:val="left" w:pos="5040"/>
-          <w:tab w:val="left" w:pos="5600"/>
-          <w:tab w:val="left" w:pos="6160"/>
-          <w:tab w:val="left" w:pos="6720"/>
-          <w:tab w:val="left" w:pos="7280"/>
-          <w:tab w:val="left" w:pos="7840"/>
-          <w:tab w:val="left" w:pos="8400"/>
-          <w:tab w:val="left" w:pos="8960"/>
-        </w:tabs>
-        <w:bidi w:val="0"/>
-        <w:ind w:left="0" w:right="0" w:firstLine="0"/>
-        <w:jc w:val="left"/>
-        <w:rPr>
-          <w:color w:val="454545"/>
-          <w:sz w:val="24"/>
-          <w:szCs w:val="24"/>
-          <w:u w:color="454545"/>
-          <w:rtl w:val="0"/>
-        </w:rPr>
-      </w:pPr>
-      <w:r>
-        <w:rPr>
-          <w:color w:val="454545"/>
-          <w:sz w:val="24"/>
-          <w:szCs w:val="24"/>
-          <w:u w:color="454545"/>
-          <w:rtl w:val="0"/>
-        </w:rPr>
-        <w:tab/>
-      </w:r>
-      <w:r>
-        <w:rPr>
-          <w:color w:val="454545"/>
-          <w:sz w:val="24"/>
-          <w:szCs w:val="24"/>
-          <w:u w:color="454545"/>
-          <w:rtl w:val="0"/>
-          <w:lang w:val="ru-RU"/>
-        </w:rPr>
-        <w:t>1</w:t>
-      </w:r>
-      <w:r>
-        <w:rPr>
-          <w:color w:val="454545"/>
-          <w:sz w:val="24"/>
-          <w:szCs w:val="24"/>
-          <w:u w:color="454545"/>
-          <w:rtl w:val="0"/>
-          <w:lang w:val="de-DE"/>
-        </w:rPr>
-        <w:t>.</w:t>
-        <w:tab/>
-        <w:t xml:space="preserve">Tab, </w:t>
-      </w:r>
-      <w:r>
-        <w:rPr>
-          <w:color w:val="454545"/>
-          <w:sz w:val="24"/>
-          <w:szCs w:val="24"/>
-          <w:u w:color="454545"/>
-          <w:rtl w:val="0"/>
-        </w:rPr>
-        <w:t>в котором отображена информация о маршрутах в виде таблице</w:t>
-      </w:r>
-      <w:r>
-        <w:rPr>
-          <w:color w:val="454545"/>
-          <w:sz w:val="24"/>
-          <w:szCs w:val="24"/>
-          <w:u w:color="454545"/>
-          <w:rtl w:val="0"/>
-        </w:rPr>
-        <w:t xml:space="preserve">, </w:t>
-      </w:r>
-      <w:r>
-        <w:rPr>
-          <w:color w:val="454545"/>
-          <w:sz w:val="24"/>
-          <w:szCs w:val="24"/>
-          <w:u w:color="454545"/>
-          <w:rtl w:val="0"/>
-          <w:lang w:val="ru-RU"/>
-        </w:rPr>
-        <w:t>где указаны место отправки и место прибытия</w:t>
-      </w:r>
-      <w:r>
-        <w:rPr>
-          <w:color w:val="454545"/>
-          <w:sz w:val="24"/>
-          <w:szCs w:val="24"/>
-          <w:u w:color="454545"/>
-          <w:rtl w:val="0"/>
-        </w:rPr>
-        <w:t xml:space="preserve">. </w:t>
-      </w:r>
-    </w:p>
-    <w:p>
-      <w:pPr>
-        <w:pStyle w:val="По умолчанию"/>
-        <w:tabs>
-          <w:tab w:val="left" w:pos="560"/>
-          <w:tab w:val="left" w:pos="1120"/>
-          <w:tab w:val="left" w:pos="1680"/>
-          <w:tab w:val="left" w:pos="2240"/>
-          <w:tab w:val="left" w:pos="2800"/>
-          <w:tab w:val="left" w:pos="3360"/>
-          <w:tab w:val="left" w:pos="3920"/>
-          <w:tab w:val="left" w:pos="4480"/>
-          <w:tab w:val="left" w:pos="5040"/>
-          <w:tab w:val="left" w:pos="5600"/>
-          <w:tab w:val="left" w:pos="6160"/>
-          <w:tab w:val="left" w:pos="6720"/>
-          <w:tab w:val="left" w:pos="7280"/>
-          <w:tab w:val="left" w:pos="7840"/>
-          <w:tab w:val="left" w:pos="8400"/>
-          <w:tab w:val="left" w:pos="8960"/>
-        </w:tabs>
-        <w:bidi w:val="0"/>
-        <w:ind w:left="0" w:right="0" w:firstLine="0"/>
-        <w:jc w:val="left"/>
-        <w:rPr>
-          <w:color w:val="454545"/>
-          <w:sz w:val="24"/>
-          <w:szCs w:val="24"/>
-          <w:u w:color="454545"/>
-          <w:rtl w:val="0"/>
-        </w:rPr>
-      </w:pPr>
-      <w:r>
-        <w:rPr>
-          <w:color w:val="454545"/>
-          <w:sz w:val="24"/>
-          <w:szCs w:val="24"/>
-          <w:u w:color="454545"/>
-          <w:rtl w:val="0"/>
-        </w:rPr>
-        <w:tab/>
-      </w:r>
-      <w:r>
-        <w:rPr>
-          <w:color w:val="454545"/>
-          <w:sz w:val="24"/>
-          <w:szCs w:val="24"/>
-          <w:u w:color="454545"/>
-          <w:rtl w:val="0"/>
-          <w:lang w:val="ru-RU"/>
-        </w:rPr>
-        <w:t>2</w:t>
-      </w:r>
-      <w:r>
-        <w:rPr>
-          <w:color w:val="454545"/>
-          <w:sz w:val="24"/>
-          <w:szCs w:val="24"/>
-          <w:u w:color="454545"/>
-          <w:rtl w:val="0"/>
-          <w:lang w:val="de-DE"/>
-        </w:rPr>
-        <w:t>.</w:t>
-        <w:tab/>
-        <w:t xml:space="preserve">Tab, </w:t>
-      </w:r>
-      <w:r>
-        <w:rPr>
-          <w:color w:val="454545"/>
-          <w:sz w:val="24"/>
-          <w:szCs w:val="24"/>
-          <w:u w:color="454545"/>
-          <w:rtl w:val="0"/>
-        </w:rPr>
-        <w:t>в котором отображена информация о рейсах</w:t>
-      </w:r>
-      <w:r>
-        <w:rPr>
-          <w:color w:val="454545"/>
-          <w:sz w:val="24"/>
-          <w:szCs w:val="24"/>
-          <w:u w:color="454545"/>
-          <w:rtl w:val="0"/>
-        </w:rPr>
-        <w:t xml:space="preserve">. </w:t>
-      </w:r>
-      <w:r>
-        <w:rPr>
-          <w:color w:val="454545"/>
-          <w:sz w:val="24"/>
-          <w:szCs w:val="24"/>
-          <w:u w:color="454545"/>
-          <w:rtl w:val="0"/>
-          <w:lang w:val="ru-RU"/>
-        </w:rPr>
-        <w:t>Рейсы выводятся в списке по их номерам</w:t>
-      </w:r>
-      <w:r>
-        <w:rPr>
-          <w:color w:val="454545"/>
-          <w:sz w:val="24"/>
-          <w:szCs w:val="24"/>
-          <w:u w:color="454545"/>
-          <w:rtl w:val="0"/>
-        </w:rPr>
-        <w:t xml:space="preserve">, </w:t>
-      </w:r>
-      <w:r>
-        <w:rPr>
-          <w:color w:val="454545"/>
-          <w:sz w:val="24"/>
-          <w:szCs w:val="24"/>
-          <w:u w:color="454545"/>
-          <w:rtl w:val="0"/>
-          <w:lang w:val="ru-RU"/>
-        </w:rPr>
-        <w:t>при нажатии на кнопку «</w:t>
-      </w:r>
-      <w:r>
-        <w:rPr>
-          <w:color w:val="454545"/>
-          <w:sz w:val="24"/>
-          <w:szCs w:val="24"/>
-          <w:u w:color="454545"/>
-          <w:rtl w:val="0"/>
-          <w:lang w:val="en-US"/>
-        </w:rPr>
-        <w:t>Details</w:t>
-      </w:r>
-      <w:r>
-        <w:rPr>
-          <w:color w:val="454545"/>
-          <w:sz w:val="24"/>
-          <w:szCs w:val="24"/>
-          <w:u w:color="454545"/>
-          <w:rtl w:val="0"/>
-          <w:lang w:val="ru-RU"/>
-        </w:rPr>
-        <w:t>» должна выводиться детальная информация по рейсу с данным номером</w:t>
-      </w:r>
-      <w:r>
-        <w:rPr>
-          <w:color w:val="454545"/>
-          <w:sz w:val="24"/>
-          <w:szCs w:val="24"/>
-          <w:u w:color="454545"/>
-          <w:rtl w:val="0"/>
-        </w:rPr>
-        <w:t>.</w:t>
-      </w:r>
-    </w:p>
-    <w:p>
-      <w:pPr>
-        <w:pStyle w:val="По умолчанию"/>
-        <w:tabs>
-          <w:tab w:val="left" w:pos="560"/>
-          <w:tab w:val="left" w:pos="1120"/>
-          <w:tab w:val="left" w:pos="1680"/>
-          <w:tab w:val="left" w:pos="2240"/>
-          <w:tab w:val="left" w:pos="2800"/>
-          <w:tab w:val="left" w:pos="3360"/>
-          <w:tab w:val="left" w:pos="3920"/>
-          <w:tab w:val="left" w:pos="4480"/>
-          <w:tab w:val="left" w:pos="5040"/>
-          <w:tab w:val="left" w:pos="5600"/>
-          <w:tab w:val="left" w:pos="6160"/>
-          <w:tab w:val="left" w:pos="6720"/>
-          <w:tab w:val="left" w:pos="7280"/>
-          <w:tab w:val="left" w:pos="7840"/>
-          <w:tab w:val="left" w:pos="8400"/>
-          <w:tab w:val="left" w:pos="8960"/>
-        </w:tabs>
-        <w:bidi w:val="0"/>
-        <w:ind w:left="0" w:right="0" w:firstLine="0"/>
-        <w:jc w:val="left"/>
-        <w:rPr>
-          <w:color w:val="454545"/>
-          <w:sz w:val="24"/>
-          <w:szCs w:val="24"/>
-          <w:u w:color="454545"/>
-          <w:rtl w:val="0"/>
-        </w:rPr>
-      </w:pPr>
-      <w:r>
-        <w:rPr>
-          <w:color w:val="454545"/>
-          <w:sz w:val="24"/>
-          <w:szCs w:val="24"/>
-          <w:u w:color="454545"/>
-          <w:rtl w:val="0"/>
-          <w:lang w:val="ru-RU"/>
-        </w:rPr>
-        <w:t>При нажатии на кнопку «</w:t>
-      </w:r>
-      <w:r>
-        <w:rPr>
-          <w:color w:val="454545"/>
-          <w:sz w:val="24"/>
-          <w:szCs w:val="24"/>
-          <w:u w:color="454545"/>
-          <w:rtl w:val="0"/>
-          <w:lang w:val="en-US"/>
-        </w:rPr>
-        <w:t>Search</w:t>
-      </w:r>
-      <w:r>
-        <w:rPr>
-          <w:color w:val="454545"/>
-          <w:sz w:val="24"/>
-          <w:szCs w:val="24"/>
-          <w:u w:color="454545"/>
-          <w:rtl w:val="0"/>
-          <w:lang w:val="it-IT"/>
-        </w:rPr>
-        <w:t>»</w:t>
-      </w:r>
-      <w:r>
-        <w:rPr>
-          <w:color w:val="454545"/>
-          <w:sz w:val="24"/>
-          <w:szCs w:val="24"/>
-          <w:u w:color="454545"/>
-          <w:rtl w:val="0"/>
-        </w:rPr>
-        <w:t xml:space="preserve">, </w:t>
-      </w:r>
-      <w:r>
-        <w:rPr>
-          <w:color w:val="454545"/>
-          <w:sz w:val="24"/>
-          <w:szCs w:val="24"/>
-          <w:u w:color="454545"/>
-          <w:rtl w:val="0"/>
-          <w:lang w:val="ru-RU"/>
-        </w:rPr>
-        <w:t>появляется окно для ввода параметров поиска</w:t>
-      </w:r>
-      <w:r>
-        <w:rPr>
-          <w:color w:val="454545"/>
-          <w:sz w:val="24"/>
-          <w:szCs w:val="24"/>
-          <w:u w:color="454545"/>
-          <w:rtl w:val="0"/>
-        </w:rPr>
-        <w:t xml:space="preserve">, </w:t>
-      </w:r>
-      <w:r>
-        <w:rPr>
-          <w:color w:val="454545"/>
-          <w:sz w:val="24"/>
-          <w:szCs w:val="24"/>
-          <w:u w:color="454545"/>
-          <w:rtl w:val="0"/>
-          <w:lang w:val="ru-RU"/>
-        </w:rPr>
-        <w:t>найденные маршруты и рейсы отображаются в таблицах</w:t>
-      </w:r>
-      <w:r>
-        <w:rPr>
-          <w:color w:val="454545"/>
-          <w:sz w:val="24"/>
-          <w:szCs w:val="24"/>
-          <w:u w:color="454545"/>
-          <w:rtl w:val="0"/>
-        </w:rPr>
-        <w:t>.</w:t>
-      </w:r>
-    </w:p>
-    <w:p>
-      <w:pPr>
-        <w:pStyle w:val="По умолчанию"/>
-        <w:tabs>
-          <w:tab w:val="left" w:pos="560"/>
-          <w:tab w:val="left" w:pos="1120"/>
-          <w:tab w:val="left" w:pos="1680"/>
-          <w:tab w:val="left" w:pos="2240"/>
-          <w:tab w:val="left" w:pos="2800"/>
-          <w:tab w:val="left" w:pos="3360"/>
-          <w:tab w:val="left" w:pos="3920"/>
-          <w:tab w:val="left" w:pos="4480"/>
-          <w:tab w:val="left" w:pos="5040"/>
-          <w:tab w:val="left" w:pos="5600"/>
-          <w:tab w:val="left" w:pos="6160"/>
-          <w:tab w:val="left" w:pos="6720"/>
-          <w:tab w:val="left" w:pos="7280"/>
-          <w:tab w:val="left" w:pos="7840"/>
-          <w:tab w:val="left" w:pos="8400"/>
-          <w:tab w:val="left" w:pos="8960"/>
-        </w:tabs>
-        <w:bidi w:val="0"/>
-        <w:ind w:left="0" w:right="0" w:firstLine="0"/>
-        <w:jc w:val="left"/>
-        <w:rPr>
-          <w:color w:val="454545"/>
-          <w:sz w:val="24"/>
-          <w:szCs w:val="24"/>
-          <w:u w:color="454545"/>
-          <w:rtl w:val="0"/>
-        </w:rPr>
-      </w:pPr>
-      <w:r>
-        <w:rPr>
-          <w:i w:val="1"/>
-          <w:iCs w:val="1"/>
-          <w:color w:val="454545"/>
-          <w:sz w:val="24"/>
-          <w:szCs w:val="24"/>
-          <w:u w:color="454545"/>
-          <w:rtl w:val="0"/>
-          <w:lang w:val="en-US"/>
-        </w:rPr>
-        <w:t xml:space="preserve">RoutesFlightsOverviewController: </w:t>
-      </w:r>
-      <w:r>
-        <w:rPr>
-          <w:color w:val="454545"/>
-          <w:sz w:val="24"/>
-          <w:szCs w:val="24"/>
-          <w:u w:color="454545"/>
-          <w:rtl w:val="0"/>
-          <w:lang w:val="ru-RU"/>
-        </w:rPr>
-        <w:t>вывод информации о маршрутах и рейсах в таблицы</w:t>
-      </w:r>
-      <w:r>
-        <w:rPr>
-          <w:color w:val="454545"/>
-          <w:sz w:val="24"/>
-          <w:szCs w:val="24"/>
-          <w:u w:color="454545"/>
-          <w:rtl w:val="0"/>
-        </w:rPr>
-        <w:t xml:space="preserve">, </w:t>
-      </w:r>
-      <w:r>
-        <w:rPr>
-          <w:color w:val="454545"/>
-          <w:sz w:val="24"/>
-          <w:szCs w:val="24"/>
-          <w:u w:color="454545"/>
-          <w:rtl w:val="0"/>
-          <w:lang w:val="ru-RU"/>
-        </w:rPr>
-        <w:t>удаление выбранных в таблице данных о маршрутах и рейсах</w:t>
-      </w:r>
-      <w:r>
-        <w:rPr>
-          <w:color w:val="454545"/>
-          <w:sz w:val="24"/>
-          <w:szCs w:val="24"/>
-          <w:u w:color="454545"/>
-          <w:rtl w:val="0"/>
-        </w:rPr>
-        <w:t xml:space="preserve">, </w:t>
-      </w:r>
-      <w:r>
-        <w:rPr>
-          <w:color w:val="454545"/>
-          <w:sz w:val="24"/>
-          <w:szCs w:val="24"/>
-          <w:u w:color="454545"/>
-          <w:rtl w:val="0"/>
-          <w:lang w:val="ru-RU"/>
-        </w:rPr>
-        <w:t>вывод детальной информации о выбранном рейсе</w:t>
-      </w:r>
-    </w:p>
-    <w:p>
-      <w:pPr>
-        <w:pStyle w:val="По умолчанию"/>
-        <w:tabs>
-          <w:tab w:val="left" w:pos="560"/>
-          <w:tab w:val="left" w:pos="1120"/>
-          <w:tab w:val="left" w:pos="1680"/>
-          <w:tab w:val="left" w:pos="2240"/>
-          <w:tab w:val="left" w:pos="2800"/>
-          <w:tab w:val="left" w:pos="3360"/>
-          <w:tab w:val="left" w:pos="3920"/>
-          <w:tab w:val="left" w:pos="4480"/>
-          <w:tab w:val="left" w:pos="5040"/>
-          <w:tab w:val="left" w:pos="5600"/>
-          <w:tab w:val="left" w:pos="6160"/>
-          <w:tab w:val="left" w:pos="6720"/>
-          <w:tab w:val="left" w:pos="7280"/>
-          <w:tab w:val="left" w:pos="7840"/>
-          <w:tab w:val="left" w:pos="8400"/>
-          <w:tab w:val="left" w:pos="8960"/>
-        </w:tabs>
-        <w:bidi w:val="0"/>
-        <w:ind w:left="0" w:right="0" w:firstLine="0"/>
-        <w:jc w:val="left"/>
-        <w:rPr>
-          <w:color w:val="454545"/>
-          <w:sz w:val="24"/>
-          <w:szCs w:val="24"/>
-          <w:u w:color="454545"/>
-          <w:rtl w:val="0"/>
-        </w:rPr>
-      </w:pPr>
-    </w:p>
-    <w:p>
-      <w:pPr>
-        <w:pStyle w:val="По умолчанию"/>
-        <w:tabs>
-          <w:tab w:val="left" w:pos="560"/>
-          <w:tab w:val="left" w:pos="1120"/>
-          <w:tab w:val="left" w:pos="1680"/>
-          <w:tab w:val="left" w:pos="2240"/>
-          <w:tab w:val="left" w:pos="2800"/>
-          <w:tab w:val="left" w:pos="3360"/>
-          <w:tab w:val="left" w:pos="3920"/>
-          <w:tab w:val="left" w:pos="4480"/>
-          <w:tab w:val="left" w:pos="5040"/>
-          <w:tab w:val="left" w:pos="5600"/>
-          <w:tab w:val="left" w:pos="6160"/>
-          <w:tab w:val="left" w:pos="6720"/>
-          <w:tab w:val="left" w:pos="7280"/>
-          <w:tab w:val="left" w:pos="7840"/>
-          <w:tab w:val="left" w:pos="8400"/>
-          <w:tab w:val="left" w:pos="8960"/>
-        </w:tabs>
-        <w:bidi w:val="0"/>
-        <w:ind w:left="0" w:right="0" w:firstLine="0"/>
-        <w:jc w:val="left"/>
-        <w:rPr>
-          <w:color w:val="454545"/>
-          <w:sz w:val="24"/>
-          <w:szCs w:val="24"/>
-          <w:u w:color="454545"/>
-          <w:rtl w:val="0"/>
-        </w:rPr>
-      </w:pPr>
-    </w:p>
-    <w:p>
-      <w:pPr>
-        <w:pStyle w:val="По умолчанию"/>
-        <w:tabs>
-          <w:tab w:val="left" w:pos="560"/>
-          <w:tab w:val="left" w:pos="1120"/>
-          <w:tab w:val="left" w:pos="1680"/>
-          <w:tab w:val="left" w:pos="2240"/>
-          <w:tab w:val="left" w:pos="2800"/>
-          <w:tab w:val="left" w:pos="3360"/>
-          <w:tab w:val="left" w:pos="3920"/>
-          <w:tab w:val="left" w:pos="4480"/>
-          <w:tab w:val="left" w:pos="5040"/>
-          <w:tab w:val="left" w:pos="5600"/>
-          <w:tab w:val="left" w:pos="6160"/>
-          <w:tab w:val="left" w:pos="6720"/>
-          <w:tab w:val="left" w:pos="7280"/>
-          <w:tab w:val="left" w:pos="7840"/>
-          <w:tab w:val="left" w:pos="8400"/>
-          <w:tab w:val="left" w:pos="8960"/>
-        </w:tabs>
-        <w:bidi w:val="0"/>
-        <w:ind w:left="0" w:right="0" w:firstLine="0"/>
-        <w:jc w:val="left"/>
-        <w:rPr>
-          <w:color w:val="454545"/>
-          <w:sz w:val="24"/>
-          <w:szCs w:val="24"/>
-          <w:u w:val="single" w:color="454545"/>
-          <w:rtl w:val="0"/>
-        </w:rPr>
-      </w:pPr>
-      <w:r>
-        <w:rPr>
-          <w:color w:val="454545"/>
-          <w:sz w:val="24"/>
-          <w:szCs w:val="24"/>
-          <w:u w:val="single" w:color="454545"/>
-          <w:rtl w:val="0"/>
-          <w:lang w:val="en-US"/>
-        </w:rPr>
-        <w:t>View: EditRoutesOverview.fxml</w:t>
-      </w:r>
-    </w:p>
-    <w:p>
-      <w:pPr>
-        <w:pStyle w:val="По умолчанию"/>
-        <w:tabs>
-          <w:tab w:val="left" w:pos="560"/>
-          <w:tab w:val="left" w:pos="1120"/>
-          <w:tab w:val="left" w:pos="1680"/>
-          <w:tab w:val="left" w:pos="2240"/>
-          <w:tab w:val="left" w:pos="2800"/>
-          <w:tab w:val="left" w:pos="3360"/>
-          <w:tab w:val="left" w:pos="3920"/>
-          <w:tab w:val="left" w:pos="4480"/>
-          <w:tab w:val="left" w:pos="5040"/>
-          <w:tab w:val="left" w:pos="5600"/>
-          <w:tab w:val="left" w:pos="6160"/>
-          <w:tab w:val="left" w:pos="6720"/>
-          <w:tab w:val="left" w:pos="7280"/>
-          <w:tab w:val="left" w:pos="7840"/>
-          <w:tab w:val="left" w:pos="8400"/>
-          <w:tab w:val="left" w:pos="8960"/>
-        </w:tabs>
-        <w:bidi w:val="0"/>
-        <w:ind w:left="0" w:right="0" w:firstLine="0"/>
-        <w:jc w:val="left"/>
-        <w:rPr>
-          <w:color w:val="454545"/>
-          <w:sz w:val="24"/>
-          <w:szCs w:val="24"/>
-          <w:u w:val="single" w:color="454545"/>
-          <w:rtl w:val="0"/>
-        </w:rPr>
-      </w:pPr>
-      <w:r>
-        <w:rPr>
-          <w:color w:val="454545"/>
-          <w:sz w:val="24"/>
-          <w:szCs w:val="24"/>
-          <w:u w:color="454545"/>
-          <w:rtl w:val="0"/>
-          <w:lang w:val="ru-RU"/>
-        </w:rPr>
-        <w:t>Окно появляется при выборе маршрута и нажатии на кнопку «</w:t>
-      </w:r>
-      <w:r>
-        <w:rPr>
-          <w:color w:val="454545"/>
-          <w:sz w:val="24"/>
-          <w:szCs w:val="24"/>
-          <w:u w:color="454545"/>
-          <w:rtl w:val="0"/>
-        </w:rPr>
-        <w:t>Edit</w:t>
-      </w:r>
-      <w:r>
-        <w:rPr>
-          <w:color w:val="454545"/>
-          <w:sz w:val="24"/>
-          <w:szCs w:val="24"/>
-          <w:u w:color="454545"/>
-          <w:rtl w:val="0"/>
-          <w:lang w:val="it-IT"/>
-        </w:rPr>
-        <w:t>»</w:t>
-      </w:r>
-      <w:r>
-        <w:rPr>
-          <w:color w:val="454545"/>
-          <w:sz w:val="24"/>
-          <w:szCs w:val="24"/>
-          <w:u w:color="454545"/>
-          <w:rtl w:val="0"/>
-        </w:rPr>
-        <w:t xml:space="preserve">.  </w:t>
-      </w:r>
-      <w:r>
-        <w:rPr>
-          <w:color w:val="454545"/>
-          <w:sz w:val="24"/>
-          <w:szCs w:val="24"/>
-          <w:u w:color="454545"/>
-          <w:rtl w:val="0"/>
-          <w:lang w:val="ru-RU"/>
-        </w:rPr>
-        <w:t xml:space="preserve">Текстовые поля заполнены данными выбранного маршрута </w:t>
-      </w:r>
-      <w:r>
-        <w:rPr>
-          <w:color w:val="454545"/>
-          <w:sz w:val="24"/>
-          <w:szCs w:val="24"/>
-          <w:u w:color="454545"/>
-          <w:rtl w:val="0"/>
-        </w:rPr>
-        <w:t>(</w:t>
-      </w:r>
-      <w:r>
-        <w:rPr>
-          <w:color w:val="454545"/>
-          <w:sz w:val="24"/>
-          <w:szCs w:val="24"/>
-          <w:u w:color="454545"/>
-          <w:rtl w:val="0"/>
-          <w:lang w:val="ru-RU"/>
-        </w:rPr>
-        <w:t>точка отправки и место прибытия</w:t>
-      </w:r>
-      <w:r>
-        <w:rPr>
-          <w:color w:val="454545"/>
-          <w:sz w:val="24"/>
-          <w:szCs w:val="24"/>
-          <w:u w:color="454545"/>
-          <w:rtl w:val="0"/>
-        </w:rPr>
-        <w:t xml:space="preserve">), </w:t>
-      </w:r>
-      <w:r>
-        <w:rPr>
-          <w:color w:val="454545"/>
-          <w:sz w:val="24"/>
-          <w:szCs w:val="24"/>
-          <w:u w:color="454545"/>
-          <w:rtl w:val="0"/>
-          <w:lang w:val="ru-RU"/>
-        </w:rPr>
-        <w:t>при желании пользователь может изменить то или другое свойство</w:t>
-      </w:r>
-      <w:r>
-        <w:rPr>
-          <w:color w:val="454545"/>
-          <w:sz w:val="24"/>
-          <w:szCs w:val="24"/>
-          <w:u w:color="454545"/>
-          <w:rtl w:val="0"/>
-        </w:rPr>
-        <w:t xml:space="preserve">. </w:t>
-      </w:r>
-      <w:r>
-        <w:rPr>
-          <w:color w:val="454545"/>
-          <w:sz w:val="24"/>
-          <w:szCs w:val="24"/>
-          <w:u w:color="454545"/>
-          <w:rtl w:val="0"/>
-          <w:lang w:val="fr-FR"/>
-        </w:rPr>
-        <w:t>«</w:t>
-      </w:r>
-      <w:r>
-        <w:rPr>
-          <w:color w:val="454545"/>
-          <w:sz w:val="24"/>
-          <w:szCs w:val="24"/>
-          <w:u w:color="454545"/>
-          <w:rtl w:val="0"/>
-          <w:lang w:val="en-US"/>
-        </w:rPr>
-        <w:t>Accept</w:t>
-      </w:r>
-      <w:r>
-        <w:rPr>
-          <w:color w:val="454545"/>
-          <w:sz w:val="24"/>
-          <w:szCs w:val="24"/>
-          <w:u w:color="454545"/>
-          <w:rtl w:val="0"/>
-          <w:lang w:val="it-IT"/>
-        </w:rPr>
-        <w:t xml:space="preserve">» </w:t>
-      </w:r>
-      <w:r>
-        <w:rPr>
-          <w:color w:val="454545"/>
-          <w:sz w:val="24"/>
-          <w:szCs w:val="24"/>
-          <w:u w:color="454545"/>
-          <w:rtl w:val="0"/>
-        </w:rPr>
-        <w:t xml:space="preserve">- </w:t>
-      </w:r>
-      <w:r>
-        <w:rPr>
-          <w:color w:val="454545"/>
-          <w:sz w:val="24"/>
-          <w:szCs w:val="24"/>
-          <w:u w:color="454545"/>
-          <w:rtl w:val="0"/>
-          <w:lang w:val="ru-RU"/>
-        </w:rPr>
-        <w:t>принять изменения и закрыть окно</w:t>
-      </w:r>
-      <w:r>
-        <w:rPr>
-          <w:color w:val="454545"/>
-          <w:sz w:val="24"/>
-          <w:szCs w:val="24"/>
-          <w:u w:color="454545"/>
-          <w:rtl w:val="0"/>
-        </w:rPr>
-        <w:t xml:space="preserve">, </w:t>
-      </w:r>
-      <w:r>
-        <w:rPr>
-          <w:color w:val="454545"/>
-          <w:sz w:val="24"/>
-          <w:szCs w:val="24"/>
-          <w:u w:color="454545"/>
-          <w:rtl w:val="0"/>
-          <w:lang w:val="fr-FR"/>
-        </w:rPr>
-        <w:t>«</w:t>
-      </w:r>
-      <w:r>
-        <w:rPr>
-          <w:color w:val="454545"/>
-          <w:sz w:val="24"/>
-          <w:szCs w:val="24"/>
-          <w:u w:color="454545"/>
-          <w:rtl w:val="0"/>
-          <w:lang w:val="pt-PT"/>
-        </w:rPr>
-        <w:t>Cancel</w:t>
-      </w:r>
-      <w:r>
-        <w:rPr>
-          <w:color w:val="454545"/>
-          <w:sz w:val="24"/>
-          <w:szCs w:val="24"/>
-          <w:u w:color="454545"/>
-          <w:rtl w:val="0"/>
-          <w:lang w:val="it-IT"/>
-        </w:rPr>
-        <w:t xml:space="preserve">» </w:t>
-      </w:r>
-      <w:r>
-        <w:rPr>
-          <w:color w:val="454545"/>
-          <w:sz w:val="24"/>
-          <w:szCs w:val="24"/>
-          <w:u w:color="454545"/>
-          <w:rtl w:val="0"/>
-        </w:rPr>
-        <w:t xml:space="preserve">- </w:t>
-      </w:r>
-      <w:r>
-        <w:rPr>
-          <w:color w:val="454545"/>
-          <w:sz w:val="24"/>
-          <w:szCs w:val="24"/>
-          <w:u w:color="454545"/>
-          <w:rtl w:val="0"/>
-          <w:lang w:val="ru-RU"/>
-        </w:rPr>
-        <w:t>отменить изменения и закрыть окно</w:t>
-      </w:r>
-      <w:r>
-        <w:rPr>
-          <w:color w:val="454545"/>
-          <w:sz w:val="24"/>
-          <w:szCs w:val="24"/>
-          <w:u w:color="454545"/>
-          <w:rtl w:val="0"/>
-        </w:rPr>
-        <w:t xml:space="preserve">, </w:t>
-      </w:r>
-      <w:r>
-        <w:rPr>
-          <w:color w:val="454545"/>
-          <w:sz w:val="24"/>
-          <w:szCs w:val="24"/>
-          <w:u w:color="454545"/>
-          <w:rtl w:val="0"/>
-          <w:lang w:val="fr-FR"/>
-        </w:rPr>
-        <w:t>«</w:t>
-      </w:r>
-      <w:r>
-        <w:rPr>
-          <w:color w:val="454545"/>
-          <w:sz w:val="24"/>
-          <w:szCs w:val="24"/>
-          <w:u w:color="454545"/>
-          <w:rtl w:val="0"/>
-          <w:lang w:val="en-US"/>
-        </w:rPr>
-        <w:t>Clear</w:t>
-      </w:r>
-      <w:r>
-        <w:rPr>
-          <w:color w:val="454545"/>
-          <w:sz w:val="24"/>
-          <w:szCs w:val="24"/>
-          <w:u w:color="454545"/>
-          <w:rtl w:val="0"/>
-          <w:lang w:val="it-IT"/>
-        </w:rPr>
-        <w:t xml:space="preserve">» </w:t>
-      </w:r>
-      <w:r>
-        <w:rPr>
-          <w:color w:val="454545"/>
-          <w:sz w:val="24"/>
-          <w:szCs w:val="24"/>
-          <w:u w:color="454545"/>
-          <w:rtl w:val="0"/>
-        </w:rPr>
-        <w:t xml:space="preserve">- </w:t>
-      </w:r>
-      <w:r>
-        <w:rPr>
-          <w:color w:val="454545"/>
-          <w:sz w:val="24"/>
-          <w:szCs w:val="24"/>
-          <w:u w:color="454545"/>
-          <w:rtl w:val="0"/>
-          <w:lang w:val="ru-RU"/>
-        </w:rPr>
-        <w:t>очистить поля</w:t>
-      </w:r>
-      <w:r>
-        <w:rPr>
-          <w:color w:val="454545"/>
-          <w:sz w:val="24"/>
-          <w:szCs w:val="24"/>
-          <w:u w:color="454545"/>
-          <w:rtl w:val="0"/>
-        </w:rPr>
-        <w:t>.</w:t>
-      </w:r>
-    </w:p>
-    <w:p>
-      <w:pPr>
-        <w:pStyle w:val="По умолчанию"/>
-        <w:tabs>
-          <w:tab w:val="left" w:pos="560"/>
-          <w:tab w:val="left" w:pos="1120"/>
-          <w:tab w:val="left" w:pos="1680"/>
-          <w:tab w:val="left" w:pos="2240"/>
-          <w:tab w:val="left" w:pos="2800"/>
-          <w:tab w:val="left" w:pos="3360"/>
-          <w:tab w:val="left" w:pos="3920"/>
-          <w:tab w:val="left" w:pos="4480"/>
-          <w:tab w:val="left" w:pos="5040"/>
-          <w:tab w:val="left" w:pos="5600"/>
-          <w:tab w:val="left" w:pos="6160"/>
-          <w:tab w:val="left" w:pos="6720"/>
-          <w:tab w:val="left" w:pos="7280"/>
-          <w:tab w:val="left" w:pos="7840"/>
-          <w:tab w:val="left" w:pos="8400"/>
-          <w:tab w:val="left" w:pos="8960"/>
-        </w:tabs>
-        <w:bidi w:val="0"/>
-        <w:ind w:left="0" w:right="0" w:firstLine="0"/>
-        <w:jc w:val="left"/>
-        <w:rPr>
-          <w:color w:val="454545"/>
-          <w:sz w:val="24"/>
-          <w:szCs w:val="24"/>
-          <w:u w:color="454545"/>
-          <w:rtl w:val="0"/>
-        </w:rPr>
-      </w:pPr>
-      <w:r>
-        <w:rPr>
-          <w:i w:val="1"/>
-          <w:iCs w:val="1"/>
-          <w:color w:val="454545"/>
-          <w:sz w:val="24"/>
-          <w:szCs w:val="24"/>
-          <w:u w:color="454545"/>
-          <w:rtl w:val="0"/>
-          <w:lang w:val="en-US"/>
-        </w:rPr>
-        <w:t xml:space="preserve">EditRoutesOverviewController: </w:t>
-      </w:r>
-      <w:r>
-        <w:rPr>
-          <w:color w:val="454545"/>
-          <w:sz w:val="24"/>
-          <w:szCs w:val="24"/>
-          <w:u w:color="454545"/>
-          <w:rtl w:val="0"/>
-          <w:lang w:val="ru-RU"/>
-        </w:rPr>
-        <w:t>вывод информации о выбранном маршруте в текстовые поля и внесение изменение в поля выбранного маршрута при необходимости</w:t>
-      </w:r>
-    </w:p>
-    <w:p>
-      <w:pPr>
-        <w:pStyle w:val="По умолчанию"/>
-        <w:tabs>
-          <w:tab w:val="left" w:pos="560"/>
-          <w:tab w:val="left" w:pos="1120"/>
-          <w:tab w:val="left" w:pos="1680"/>
-          <w:tab w:val="left" w:pos="2240"/>
-          <w:tab w:val="left" w:pos="2800"/>
-          <w:tab w:val="left" w:pos="3360"/>
-          <w:tab w:val="left" w:pos="3920"/>
-          <w:tab w:val="left" w:pos="4480"/>
-          <w:tab w:val="left" w:pos="5040"/>
-          <w:tab w:val="left" w:pos="5600"/>
-          <w:tab w:val="left" w:pos="6160"/>
-          <w:tab w:val="left" w:pos="6720"/>
-          <w:tab w:val="left" w:pos="7280"/>
-          <w:tab w:val="left" w:pos="7840"/>
-          <w:tab w:val="left" w:pos="8400"/>
-          <w:tab w:val="left" w:pos="8960"/>
-        </w:tabs>
-        <w:bidi w:val="0"/>
-        <w:ind w:left="0" w:right="0" w:firstLine="0"/>
-        <w:jc w:val="left"/>
-        <w:rPr>
-          <w:color w:val="454545"/>
-          <w:sz w:val="24"/>
-          <w:szCs w:val="24"/>
-          <w:u w:color="454545"/>
-          <w:rtl w:val="0"/>
-        </w:rPr>
-      </w:pPr>
-    </w:p>
-    <w:p>
-      <w:pPr>
-        <w:pStyle w:val="По умолчанию"/>
-        <w:tabs>
-          <w:tab w:val="left" w:pos="560"/>
-          <w:tab w:val="left" w:pos="1120"/>
-          <w:tab w:val="left" w:pos="1680"/>
-          <w:tab w:val="left" w:pos="2240"/>
-          <w:tab w:val="left" w:pos="2800"/>
-          <w:tab w:val="left" w:pos="3360"/>
-          <w:tab w:val="left" w:pos="3920"/>
-          <w:tab w:val="left" w:pos="4480"/>
-          <w:tab w:val="left" w:pos="5040"/>
-          <w:tab w:val="left" w:pos="5600"/>
-          <w:tab w:val="left" w:pos="6160"/>
-          <w:tab w:val="left" w:pos="6720"/>
-          <w:tab w:val="left" w:pos="7280"/>
-          <w:tab w:val="left" w:pos="7840"/>
-          <w:tab w:val="left" w:pos="8400"/>
-          <w:tab w:val="left" w:pos="8960"/>
-        </w:tabs>
-        <w:bidi w:val="0"/>
-        <w:ind w:left="0" w:right="0" w:firstLine="0"/>
-        <w:jc w:val="left"/>
-        <w:rPr>
-          <w:color w:val="454545"/>
-          <w:sz w:val="24"/>
-          <w:szCs w:val="24"/>
-          <w:u w:color="454545"/>
-          <w:rtl w:val="0"/>
-        </w:rPr>
-      </w:pPr>
-    </w:p>
-    <w:p>
-      <w:pPr>
-        <w:pStyle w:val="По умолчанию"/>
-        <w:tabs>
-          <w:tab w:val="left" w:pos="560"/>
-          <w:tab w:val="left" w:pos="1120"/>
-          <w:tab w:val="left" w:pos="1680"/>
-          <w:tab w:val="left" w:pos="2240"/>
-          <w:tab w:val="left" w:pos="2800"/>
-          <w:tab w:val="left" w:pos="3360"/>
-          <w:tab w:val="left" w:pos="3920"/>
-          <w:tab w:val="left" w:pos="4480"/>
-          <w:tab w:val="left" w:pos="5040"/>
-          <w:tab w:val="left" w:pos="5600"/>
-          <w:tab w:val="left" w:pos="6160"/>
-          <w:tab w:val="left" w:pos="6720"/>
-          <w:tab w:val="left" w:pos="7280"/>
-          <w:tab w:val="left" w:pos="7840"/>
-          <w:tab w:val="left" w:pos="8400"/>
-          <w:tab w:val="left" w:pos="8960"/>
-        </w:tabs>
-        <w:bidi w:val="0"/>
-        <w:ind w:left="0" w:right="0" w:firstLine="0"/>
-        <w:jc w:val="left"/>
-        <w:rPr>
-          <w:color w:val="454545"/>
-          <w:sz w:val="24"/>
-          <w:szCs w:val="24"/>
-          <w:u w:val="single" w:color="454545"/>
-          <w:rtl w:val="0"/>
-        </w:rPr>
-      </w:pPr>
-      <w:r>
-        <w:rPr>
-          <w:color w:val="454545"/>
-          <w:sz w:val="24"/>
-          <w:szCs w:val="24"/>
-          <w:u w:val="single" w:color="454545"/>
-          <w:rtl w:val="0"/>
-          <w:lang w:val="en-US"/>
-        </w:rPr>
-        <w:t>View: AddRoutesOverview.fxml</w:t>
-      </w:r>
-    </w:p>
-    <w:p>
-      <w:pPr>
-        <w:pStyle w:val="По умолчанию"/>
-        <w:tabs>
-          <w:tab w:val="left" w:pos="560"/>
-          <w:tab w:val="left" w:pos="1120"/>
-          <w:tab w:val="left" w:pos="1680"/>
-          <w:tab w:val="left" w:pos="2240"/>
-          <w:tab w:val="left" w:pos="2800"/>
-          <w:tab w:val="left" w:pos="3360"/>
-          <w:tab w:val="left" w:pos="3920"/>
-          <w:tab w:val="left" w:pos="4480"/>
-          <w:tab w:val="left" w:pos="5040"/>
-          <w:tab w:val="left" w:pos="5600"/>
-          <w:tab w:val="left" w:pos="6160"/>
-          <w:tab w:val="left" w:pos="6720"/>
-          <w:tab w:val="left" w:pos="7280"/>
-          <w:tab w:val="left" w:pos="7840"/>
-          <w:tab w:val="left" w:pos="8400"/>
-          <w:tab w:val="left" w:pos="8960"/>
-        </w:tabs>
-        <w:bidi w:val="0"/>
-        <w:ind w:left="0" w:right="0" w:firstLine="0"/>
-        <w:jc w:val="left"/>
-        <w:rPr>
-          <w:color w:val="454545"/>
-          <w:sz w:val="24"/>
-          <w:szCs w:val="24"/>
-          <w:u w:val="single" w:color="454545"/>
-          <w:rtl w:val="0"/>
-        </w:rPr>
-      </w:pPr>
-      <w:r>
-        <w:rPr>
-          <w:color w:val="454545"/>
-          <w:sz w:val="24"/>
-          <w:szCs w:val="24"/>
-          <w:u w:color="454545"/>
-          <w:rtl w:val="0"/>
-          <w:lang w:val="ru-RU"/>
-        </w:rPr>
-        <w:t>Окно появляется при нажатии на кнопку «</w:t>
-      </w:r>
-      <w:r>
-        <w:rPr>
-          <w:color w:val="454545"/>
-          <w:sz w:val="24"/>
-          <w:szCs w:val="24"/>
-          <w:u w:color="454545"/>
-          <w:rtl w:val="0"/>
-          <w:lang w:val="en-US"/>
-        </w:rPr>
-        <w:t>Add</w:t>
-      </w:r>
-      <w:r>
-        <w:rPr>
-          <w:color w:val="454545"/>
-          <w:sz w:val="24"/>
-          <w:szCs w:val="24"/>
-          <w:u w:color="454545"/>
-          <w:rtl w:val="0"/>
-          <w:lang w:val="it-IT"/>
-        </w:rPr>
-        <w:t>»</w:t>
-      </w:r>
-      <w:r>
-        <w:rPr>
-          <w:color w:val="454545"/>
-          <w:sz w:val="24"/>
-          <w:szCs w:val="24"/>
-          <w:u w:color="454545"/>
-          <w:rtl w:val="0"/>
-        </w:rPr>
-        <w:t xml:space="preserve">.  </w:t>
-      </w:r>
-      <w:r>
-        <w:rPr>
-          <w:color w:val="454545"/>
-          <w:sz w:val="24"/>
-          <w:szCs w:val="24"/>
-          <w:u w:color="454545"/>
-          <w:rtl w:val="0"/>
-          <w:lang w:val="ru-RU"/>
-        </w:rPr>
-        <w:t xml:space="preserve">Текстовые поля заполнены данными выбранного маршрута </w:t>
-      </w:r>
-      <w:r>
-        <w:rPr>
-          <w:color w:val="454545"/>
-          <w:sz w:val="24"/>
-          <w:szCs w:val="24"/>
-          <w:u w:color="454545"/>
-          <w:rtl w:val="0"/>
-        </w:rPr>
-        <w:t>(</w:t>
-      </w:r>
-      <w:r>
-        <w:rPr>
-          <w:color w:val="454545"/>
-          <w:sz w:val="24"/>
-          <w:szCs w:val="24"/>
-          <w:u w:color="454545"/>
-          <w:rtl w:val="0"/>
-          <w:lang w:val="ru-RU"/>
-        </w:rPr>
-        <w:t>точка отправки и место прибытия</w:t>
-      </w:r>
-      <w:r>
-        <w:rPr>
-          <w:color w:val="454545"/>
-          <w:sz w:val="24"/>
-          <w:szCs w:val="24"/>
-          <w:u w:color="454545"/>
-          <w:rtl w:val="0"/>
-        </w:rPr>
-        <w:t xml:space="preserve">), </w:t>
-      </w:r>
-      <w:r>
-        <w:rPr>
-          <w:color w:val="454545"/>
-          <w:sz w:val="24"/>
-          <w:szCs w:val="24"/>
-          <w:u w:color="454545"/>
-          <w:rtl w:val="0"/>
-          <w:lang w:val="ru-RU"/>
-        </w:rPr>
-        <w:t>при желании пользователь может изменить то или другое свойство</w:t>
-      </w:r>
-      <w:r>
-        <w:rPr>
-          <w:color w:val="454545"/>
-          <w:sz w:val="24"/>
-          <w:szCs w:val="24"/>
-          <w:u w:color="454545"/>
-          <w:rtl w:val="0"/>
-        </w:rPr>
-        <w:t xml:space="preserve">. </w:t>
-      </w:r>
-      <w:r>
-        <w:rPr>
-          <w:color w:val="454545"/>
-          <w:sz w:val="24"/>
-          <w:szCs w:val="24"/>
-          <w:u w:color="454545"/>
-          <w:rtl w:val="0"/>
-          <w:lang w:val="fr-FR"/>
-        </w:rPr>
-        <w:t>«</w:t>
-      </w:r>
-      <w:r>
-        <w:rPr>
-          <w:color w:val="454545"/>
-          <w:sz w:val="24"/>
-          <w:szCs w:val="24"/>
-          <w:u w:color="454545"/>
-          <w:rtl w:val="0"/>
-          <w:lang w:val="en-US"/>
-        </w:rPr>
-        <w:t>Add</w:t>
-      </w:r>
-      <w:r>
-        <w:rPr>
-          <w:color w:val="454545"/>
-          <w:sz w:val="24"/>
-          <w:szCs w:val="24"/>
-          <w:u w:color="454545"/>
-          <w:rtl w:val="0"/>
-          <w:lang w:val="it-IT"/>
-        </w:rPr>
-        <w:t xml:space="preserve">» </w:t>
-      </w:r>
-      <w:r>
-        <w:rPr>
-          <w:color w:val="454545"/>
-          <w:sz w:val="24"/>
-          <w:szCs w:val="24"/>
-          <w:u w:color="454545"/>
-          <w:rtl w:val="0"/>
-        </w:rPr>
-        <w:t xml:space="preserve">- </w:t>
-      </w:r>
-      <w:r>
-        <w:rPr>
-          <w:color w:val="454545"/>
-          <w:sz w:val="24"/>
-          <w:szCs w:val="24"/>
-          <w:u w:color="454545"/>
-          <w:rtl w:val="0"/>
-          <w:lang w:val="ru-RU"/>
-        </w:rPr>
-        <w:t>добавить маршрут и закрыть окно</w:t>
-      </w:r>
-      <w:r>
-        <w:rPr>
-          <w:color w:val="454545"/>
-          <w:sz w:val="24"/>
-          <w:szCs w:val="24"/>
-          <w:u w:color="454545"/>
-          <w:rtl w:val="0"/>
-        </w:rPr>
-        <w:t xml:space="preserve">, </w:t>
-      </w:r>
-      <w:r>
-        <w:rPr>
-          <w:color w:val="454545"/>
-          <w:sz w:val="24"/>
-          <w:szCs w:val="24"/>
-          <w:u w:color="454545"/>
-          <w:rtl w:val="0"/>
-          <w:lang w:val="fr-FR"/>
-        </w:rPr>
-        <w:t>«</w:t>
-      </w:r>
-      <w:r>
-        <w:rPr>
-          <w:color w:val="454545"/>
-          <w:sz w:val="24"/>
-          <w:szCs w:val="24"/>
-          <w:u w:color="454545"/>
-          <w:rtl w:val="0"/>
-          <w:lang w:val="pt-PT"/>
-        </w:rPr>
-        <w:t>Cancel</w:t>
-      </w:r>
-      <w:r>
-        <w:rPr>
-          <w:color w:val="454545"/>
-          <w:sz w:val="24"/>
-          <w:szCs w:val="24"/>
-          <w:u w:color="454545"/>
-          <w:rtl w:val="0"/>
-          <w:lang w:val="it-IT"/>
-        </w:rPr>
-        <w:t xml:space="preserve">» </w:t>
-      </w:r>
-      <w:r>
-        <w:rPr>
-          <w:color w:val="454545"/>
-          <w:sz w:val="24"/>
-          <w:szCs w:val="24"/>
-          <w:u w:color="454545"/>
-          <w:rtl w:val="0"/>
-        </w:rPr>
-        <w:t xml:space="preserve">- </w:t>
-      </w:r>
-      <w:r>
-        <w:rPr>
-          <w:color w:val="454545"/>
-          <w:sz w:val="24"/>
-          <w:szCs w:val="24"/>
-          <w:u w:color="454545"/>
-          <w:rtl w:val="0"/>
-          <w:lang w:val="ru-RU"/>
-        </w:rPr>
-        <w:t>отменить изменения и закрыть окно</w:t>
-      </w:r>
-      <w:r>
-        <w:rPr>
-          <w:color w:val="454545"/>
-          <w:sz w:val="24"/>
-          <w:szCs w:val="24"/>
-          <w:u w:color="454545"/>
-          <w:rtl w:val="0"/>
-        </w:rPr>
-        <w:t xml:space="preserve">, </w:t>
-      </w:r>
-      <w:r>
-        <w:rPr>
-          <w:color w:val="454545"/>
-          <w:sz w:val="24"/>
-          <w:szCs w:val="24"/>
-          <w:u w:color="454545"/>
-          <w:rtl w:val="0"/>
-          <w:lang w:val="fr-FR"/>
-        </w:rPr>
-        <w:t>«</w:t>
-      </w:r>
-      <w:r>
-        <w:rPr>
-          <w:color w:val="454545"/>
-          <w:sz w:val="24"/>
-          <w:szCs w:val="24"/>
-          <w:u w:color="454545"/>
-          <w:rtl w:val="0"/>
-          <w:lang w:val="en-US"/>
-        </w:rPr>
-        <w:t>Clear</w:t>
-      </w:r>
-      <w:r>
-        <w:rPr>
-          <w:color w:val="454545"/>
-          <w:sz w:val="24"/>
-          <w:szCs w:val="24"/>
-          <w:u w:color="454545"/>
-          <w:rtl w:val="0"/>
-          <w:lang w:val="it-IT"/>
-        </w:rPr>
-        <w:t xml:space="preserve">» </w:t>
-      </w:r>
-      <w:r>
-        <w:rPr>
-          <w:color w:val="454545"/>
-          <w:sz w:val="24"/>
-          <w:szCs w:val="24"/>
-          <w:u w:color="454545"/>
-          <w:rtl w:val="0"/>
-        </w:rPr>
-        <w:t xml:space="preserve">- </w:t>
-      </w:r>
-      <w:r>
-        <w:rPr>
-          <w:color w:val="454545"/>
-          <w:sz w:val="24"/>
-          <w:szCs w:val="24"/>
-          <w:u w:color="454545"/>
-          <w:rtl w:val="0"/>
-          <w:lang w:val="ru-RU"/>
-        </w:rPr>
-        <w:t>очистить поля</w:t>
-      </w:r>
-      <w:r>
-        <w:rPr>
-          <w:color w:val="454545"/>
-          <w:sz w:val="24"/>
-          <w:szCs w:val="24"/>
-          <w:u w:color="454545"/>
-          <w:rtl w:val="0"/>
-        </w:rPr>
-        <w:t>.</w:t>
-      </w:r>
-    </w:p>
-    <w:p>
-      <w:pPr>
-        <w:pStyle w:val="По умолчанию"/>
-        <w:tabs>
-          <w:tab w:val="left" w:pos="560"/>
-          <w:tab w:val="left" w:pos="1120"/>
-          <w:tab w:val="left" w:pos="1680"/>
-          <w:tab w:val="left" w:pos="2240"/>
-          <w:tab w:val="left" w:pos="2800"/>
-          <w:tab w:val="left" w:pos="3360"/>
-          <w:tab w:val="left" w:pos="3920"/>
-          <w:tab w:val="left" w:pos="4480"/>
-          <w:tab w:val="left" w:pos="5040"/>
-          <w:tab w:val="left" w:pos="5600"/>
-          <w:tab w:val="left" w:pos="6160"/>
-          <w:tab w:val="left" w:pos="6720"/>
-          <w:tab w:val="left" w:pos="7280"/>
-          <w:tab w:val="left" w:pos="7840"/>
-          <w:tab w:val="left" w:pos="8400"/>
-          <w:tab w:val="left" w:pos="8960"/>
-        </w:tabs>
-        <w:bidi w:val="0"/>
-        <w:ind w:left="0" w:right="0" w:firstLine="0"/>
-        <w:jc w:val="left"/>
-        <w:rPr>
-          <w:color w:val="454545"/>
-          <w:sz w:val="24"/>
-          <w:szCs w:val="24"/>
-          <w:u w:val="single" w:color="454545"/>
-          <w:rtl w:val="0"/>
-        </w:rPr>
-      </w:pPr>
-    </w:p>
-    <w:p>
-      <w:pPr>
-        <w:pStyle w:val="По умолчанию"/>
-        <w:tabs>
-          <w:tab w:val="left" w:pos="560"/>
-          <w:tab w:val="left" w:pos="1120"/>
-          <w:tab w:val="left" w:pos="1680"/>
-          <w:tab w:val="left" w:pos="2240"/>
-          <w:tab w:val="left" w:pos="2800"/>
-          <w:tab w:val="left" w:pos="3360"/>
-          <w:tab w:val="left" w:pos="3920"/>
-          <w:tab w:val="left" w:pos="4480"/>
-          <w:tab w:val="left" w:pos="5040"/>
-          <w:tab w:val="left" w:pos="5600"/>
-          <w:tab w:val="left" w:pos="6160"/>
-          <w:tab w:val="left" w:pos="6720"/>
-          <w:tab w:val="left" w:pos="7280"/>
-          <w:tab w:val="left" w:pos="7840"/>
-          <w:tab w:val="left" w:pos="8400"/>
-          <w:tab w:val="left" w:pos="8960"/>
-        </w:tabs>
-        <w:bidi w:val="0"/>
-        <w:ind w:left="0" w:right="0" w:firstLine="0"/>
-        <w:jc w:val="left"/>
-        <w:rPr>
-          <w:i w:val="0"/>
-          <w:iCs w:val="0"/>
-          <w:color w:val="454545"/>
-          <w:sz w:val="24"/>
-          <w:szCs w:val="24"/>
-          <w:u w:color="454545"/>
-          <w:rtl w:val="0"/>
-        </w:rPr>
-      </w:pPr>
-      <w:r>
-        <w:rPr>
-          <w:i w:val="1"/>
-          <w:iCs w:val="1"/>
-          <w:color w:val="454545"/>
-          <w:sz w:val="24"/>
-          <w:szCs w:val="24"/>
-          <w:u w:color="454545"/>
-          <w:rtl w:val="0"/>
-          <w:lang w:val="en-US"/>
-        </w:rPr>
-        <w:t xml:space="preserve">AddRoutesOverviewController: </w:t>
-      </w:r>
-      <w:r>
-        <w:rPr>
-          <w:i w:val="0"/>
-          <w:iCs w:val="0"/>
-          <w:color w:val="454545"/>
-          <w:sz w:val="24"/>
-          <w:szCs w:val="24"/>
-          <w:u w:color="454545"/>
-          <w:rtl w:val="0"/>
-        </w:rPr>
-        <w:t xml:space="preserve">добавление нового маршрута </w:t>
-      </w:r>
-    </w:p>
-    <w:p>
-      <w:pPr>
-        <w:pStyle w:val="По умолчанию"/>
-        <w:tabs>
-          <w:tab w:val="left" w:pos="560"/>
-          <w:tab w:val="left" w:pos="1120"/>
-          <w:tab w:val="left" w:pos="1680"/>
-          <w:tab w:val="left" w:pos="2240"/>
-          <w:tab w:val="left" w:pos="2800"/>
-          <w:tab w:val="left" w:pos="3360"/>
-          <w:tab w:val="left" w:pos="3920"/>
-          <w:tab w:val="left" w:pos="4480"/>
-          <w:tab w:val="left" w:pos="5040"/>
-          <w:tab w:val="left" w:pos="5600"/>
-          <w:tab w:val="left" w:pos="6160"/>
-          <w:tab w:val="left" w:pos="6720"/>
-          <w:tab w:val="left" w:pos="7280"/>
-          <w:tab w:val="left" w:pos="7840"/>
-          <w:tab w:val="left" w:pos="8400"/>
-          <w:tab w:val="left" w:pos="8960"/>
-        </w:tabs>
-        <w:bidi w:val="0"/>
-        <w:ind w:left="0" w:right="0" w:firstLine="0"/>
-        <w:jc w:val="left"/>
-        <w:rPr>
-          <w:color w:val="454545"/>
-          <w:sz w:val="24"/>
-          <w:szCs w:val="24"/>
-          <w:u w:color="454545"/>
-          <w:rtl w:val="0"/>
-        </w:rPr>
-      </w:pPr>
-    </w:p>
-    <w:p>
-      <w:pPr>
-        <w:pStyle w:val="По умолчанию"/>
-        <w:tabs>
-          <w:tab w:val="left" w:pos="560"/>
-          <w:tab w:val="left" w:pos="1120"/>
-          <w:tab w:val="left" w:pos="1680"/>
-          <w:tab w:val="left" w:pos="2240"/>
-          <w:tab w:val="left" w:pos="2800"/>
-          <w:tab w:val="left" w:pos="3360"/>
-          <w:tab w:val="left" w:pos="3920"/>
-          <w:tab w:val="left" w:pos="4480"/>
-          <w:tab w:val="left" w:pos="5040"/>
-          <w:tab w:val="left" w:pos="5600"/>
-          <w:tab w:val="left" w:pos="6160"/>
-          <w:tab w:val="left" w:pos="6720"/>
-          <w:tab w:val="left" w:pos="7280"/>
-          <w:tab w:val="left" w:pos="7840"/>
-          <w:tab w:val="left" w:pos="8400"/>
-          <w:tab w:val="left" w:pos="8960"/>
-        </w:tabs>
-        <w:bidi w:val="0"/>
-        <w:ind w:left="0" w:right="0" w:firstLine="0"/>
-        <w:jc w:val="left"/>
-        <w:rPr>
-          <w:color w:val="454545"/>
-          <w:sz w:val="24"/>
-          <w:szCs w:val="24"/>
-          <w:u w:val="single" w:color="454545"/>
-          <w:rtl w:val="0"/>
-        </w:rPr>
-      </w:pPr>
-      <w:r>
-        <w:rPr>
-          <w:color w:val="454545"/>
-          <w:sz w:val="24"/>
-          <w:szCs w:val="24"/>
-          <w:u w:val="single" w:color="454545"/>
-          <w:rtl w:val="0"/>
-          <w:lang w:val="en-US"/>
-        </w:rPr>
-        <w:t>View: EditFlightsOverview.fxml</w:t>
-      </w:r>
-    </w:p>
-    <w:p>
-      <w:pPr>
-        <w:pStyle w:val="По умолчанию"/>
-        <w:tabs>
-          <w:tab w:val="left" w:pos="560"/>
-          <w:tab w:val="left" w:pos="1120"/>
-          <w:tab w:val="left" w:pos="1680"/>
-          <w:tab w:val="left" w:pos="2240"/>
-          <w:tab w:val="left" w:pos="2800"/>
-          <w:tab w:val="left" w:pos="3360"/>
-          <w:tab w:val="left" w:pos="3920"/>
-          <w:tab w:val="left" w:pos="4480"/>
-          <w:tab w:val="left" w:pos="5040"/>
-          <w:tab w:val="left" w:pos="5600"/>
-          <w:tab w:val="left" w:pos="6160"/>
-          <w:tab w:val="left" w:pos="6720"/>
-          <w:tab w:val="left" w:pos="7280"/>
-          <w:tab w:val="left" w:pos="7840"/>
-          <w:tab w:val="left" w:pos="8400"/>
-          <w:tab w:val="left" w:pos="8960"/>
-        </w:tabs>
-        <w:bidi w:val="0"/>
-        <w:ind w:left="0" w:right="0" w:firstLine="0"/>
-        <w:jc w:val="left"/>
-        <w:rPr>
-          <w:color w:val="454545"/>
-          <w:sz w:val="24"/>
-          <w:szCs w:val="24"/>
-          <w:u w:val="single" w:color="454545"/>
-          <w:rtl w:val="0"/>
-        </w:rPr>
-      </w:pPr>
-      <w:r>
-        <w:rPr>
-          <w:color w:val="454545"/>
-          <w:sz w:val="24"/>
-          <w:szCs w:val="24"/>
-          <w:u w:color="454545"/>
-          <w:rtl w:val="0"/>
-          <w:lang w:val="ru-RU"/>
-        </w:rPr>
-        <w:t>Окно появляется при выборе рейса и нажатии на кнопку «</w:t>
-      </w:r>
-      <w:r>
-        <w:rPr>
-          <w:color w:val="454545"/>
-          <w:sz w:val="24"/>
-          <w:szCs w:val="24"/>
-          <w:u w:color="454545"/>
-          <w:rtl w:val="0"/>
-        </w:rPr>
-        <w:t>Edit</w:t>
-      </w:r>
-      <w:r>
-        <w:rPr>
-          <w:color w:val="454545"/>
-          <w:sz w:val="24"/>
-          <w:szCs w:val="24"/>
-          <w:u w:color="454545"/>
-          <w:rtl w:val="0"/>
-          <w:lang w:val="it-IT"/>
-        </w:rPr>
-        <w:t>»</w:t>
-      </w:r>
-      <w:r>
-        <w:rPr>
-          <w:color w:val="454545"/>
-          <w:sz w:val="24"/>
-          <w:szCs w:val="24"/>
-          <w:u w:color="454545"/>
-          <w:rtl w:val="0"/>
-        </w:rPr>
-        <w:t xml:space="preserve">.  </w:t>
-      </w:r>
-      <w:r>
-        <w:rPr>
-          <w:color w:val="454545"/>
-          <w:sz w:val="24"/>
-          <w:szCs w:val="24"/>
-          <w:u w:color="454545"/>
-          <w:rtl w:val="0"/>
-          <w:lang w:val="ru-RU"/>
-        </w:rPr>
-        <w:t>Текстовые поля заполнены данными выбранного рейса</w:t>
-      </w:r>
-      <w:r>
-        <w:rPr>
-          <w:color w:val="454545"/>
-          <w:sz w:val="24"/>
-          <w:szCs w:val="24"/>
-          <w:u w:color="454545"/>
-          <w:rtl w:val="0"/>
-        </w:rPr>
-        <w:t xml:space="preserve">, </w:t>
-      </w:r>
-      <w:r>
-        <w:rPr>
-          <w:color w:val="454545"/>
-          <w:sz w:val="24"/>
-          <w:szCs w:val="24"/>
-          <w:u w:color="454545"/>
-          <w:rtl w:val="0"/>
-          <w:lang w:val="ru-RU"/>
-        </w:rPr>
-        <w:t>при желании пользователь может изменить то или другое свойство</w:t>
-      </w:r>
-      <w:r>
-        <w:rPr>
-          <w:color w:val="454545"/>
-          <w:sz w:val="24"/>
-          <w:szCs w:val="24"/>
-          <w:u w:color="454545"/>
-          <w:rtl w:val="0"/>
-        </w:rPr>
-        <w:t xml:space="preserve">. </w:t>
-      </w:r>
-      <w:r>
-        <w:rPr>
-          <w:color w:val="454545"/>
-          <w:sz w:val="24"/>
-          <w:szCs w:val="24"/>
-          <w:u w:color="454545"/>
-          <w:rtl w:val="0"/>
-        </w:rPr>
-        <w:t xml:space="preserve">Поля </w:t>
-      </w:r>
-      <w:r>
-        <w:rPr>
-          <w:color w:val="454545"/>
-          <w:sz w:val="24"/>
-          <w:szCs w:val="24"/>
-          <w:u w:color="454545"/>
-          <w:rtl w:val="0"/>
-          <w:lang w:val="de-DE"/>
-        </w:rPr>
-        <w:t xml:space="preserve">Departure Date </w:t>
-      </w:r>
-      <w:r>
-        <w:rPr>
-          <w:color w:val="454545"/>
-          <w:sz w:val="24"/>
-          <w:szCs w:val="24"/>
-          <w:u w:color="454545"/>
-          <w:rtl w:val="0"/>
-        </w:rPr>
-        <w:t xml:space="preserve">и </w:t>
-      </w:r>
-      <w:r>
-        <w:rPr>
-          <w:color w:val="454545"/>
-          <w:sz w:val="24"/>
-          <w:szCs w:val="24"/>
-          <w:u w:color="454545"/>
-          <w:rtl w:val="0"/>
-          <w:lang w:val="en-US"/>
-        </w:rPr>
-        <w:t xml:space="preserve">Arriving Date </w:t>
-      </w:r>
-      <w:r>
-        <w:rPr>
-          <w:color w:val="454545"/>
-          <w:sz w:val="24"/>
-          <w:szCs w:val="24"/>
-          <w:u w:color="454545"/>
-          <w:rtl w:val="0"/>
-        </w:rPr>
-        <w:t>–</w:t>
-      </w:r>
-      <w:r>
-        <w:rPr>
-          <w:color w:val="454545"/>
-          <w:sz w:val="24"/>
-          <w:szCs w:val="24"/>
-          <w:u w:color="454545"/>
-          <w:rtl w:val="0"/>
-          <w:lang w:val="en-US"/>
-        </w:rPr>
-        <w:t xml:space="preserve">DatePicker(int year, int month, int day), </w:t>
-      </w:r>
-      <w:r>
-        <w:rPr>
-          <w:color w:val="454545"/>
-          <w:sz w:val="24"/>
-          <w:szCs w:val="24"/>
-          <w:u w:color="454545"/>
-          <w:rtl w:val="0"/>
-        </w:rPr>
-        <w:t xml:space="preserve">время – </w:t>
-      </w:r>
-      <w:r>
-        <w:rPr>
-          <w:color w:val="454545"/>
-          <w:sz w:val="24"/>
-          <w:szCs w:val="24"/>
-          <w:u w:color="454545"/>
-          <w:rtl w:val="0"/>
-          <w:lang w:val="en-US"/>
-        </w:rPr>
-        <w:t xml:space="preserve">TextField. </w:t>
-      </w:r>
-      <w:r>
-        <w:rPr>
-          <w:color w:val="454545"/>
-          <w:sz w:val="24"/>
-          <w:szCs w:val="24"/>
-          <w:u w:color="454545"/>
-          <w:rtl w:val="0"/>
-          <w:lang w:val="fr-FR"/>
-        </w:rPr>
-        <w:t>«</w:t>
-      </w:r>
-      <w:r>
-        <w:rPr>
-          <w:color w:val="454545"/>
-          <w:sz w:val="24"/>
-          <w:szCs w:val="24"/>
-          <w:u w:color="454545"/>
-          <w:rtl w:val="0"/>
-          <w:lang w:val="en-US"/>
-        </w:rPr>
-        <w:t>Accept</w:t>
-      </w:r>
-      <w:r>
-        <w:rPr>
-          <w:color w:val="454545"/>
-          <w:sz w:val="24"/>
-          <w:szCs w:val="24"/>
-          <w:u w:color="454545"/>
-          <w:rtl w:val="0"/>
-          <w:lang w:val="it-IT"/>
-        </w:rPr>
-        <w:t xml:space="preserve">» </w:t>
-      </w:r>
-      <w:r>
-        <w:rPr>
-          <w:color w:val="454545"/>
-          <w:sz w:val="24"/>
-          <w:szCs w:val="24"/>
-          <w:u w:color="454545"/>
-          <w:rtl w:val="0"/>
-        </w:rPr>
-        <w:t xml:space="preserve">- </w:t>
-      </w:r>
-      <w:r>
-        <w:rPr>
-          <w:color w:val="454545"/>
-          <w:sz w:val="24"/>
-          <w:szCs w:val="24"/>
-          <w:u w:color="454545"/>
-          <w:rtl w:val="0"/>
-          <w:lang w:val="ru-RU"/>
-        </w:rPr>
-        <w:t>принять изменения и закрыть окно</w:t>
-      </w:r>
-      <w:r>
-        <w:rPr>
-          <w:color w:val="454545"/>
-          <w:sz w:val="24"/>
-          <w:szCs w:val="24"/>
-          <w:u w:color="454545"/>
-          <w:rtl w:val="0"/>
-        </w:rPr>
-        <w:t xml:space="preserve">, </w:t>
-      </w:r>
-      <w:r>
-        <w:rPr>
-          <w:color w:val="454545"/>
-          <w:sz w:val="24"/>
-          <w:szCs w:val="24"/>
-          <w:u w:color="454545"/>
-          <w:rtl w:val="0"/>
-          <w:lang w:val="fr-FR"/>
-        </w:rPr>
-        <w:t>«</w:t>
-      </w:r>
-      <w:r>
-        <w:rPr>
-          <w:color w:val="454545"/>
-          <w:sz w:val="24"/>
-          <w:szCs w:val="24"/>
-          <w:u w:color="454545"/>
-          <w:rtl w:val="0"/>
-          <w:lang w:val="pt-PT"/>
-        </w:rPr>
-        <w:t>Cancel</w:t>
-      </w:r>
-      <w:r>
-        <w:rPr>
-          <w:color w:val="454545"/>
-          <w:sz w:val="24"/>
-          <w:szCs w:val="24"/>
-          <w:u w:color="454545"/>
-          <w:rtl w:val="0"/>
-          <w:lang w:val="it-IT"/>
-        </w:rPr>
-        <w:t xml:space="preserve">» </w:t>
-      </w:r>
-      <w:r>
-        <w:rPr>
-          <w:color w:val="454545"/>
-          <w:sz w:val="24"/>
-          <w:szCs w:val="24"/>
-          <w:u w:color="454545"/>
-          <w:rtl w:val="0"/>
-        </w:rPr>
-        <w:t xml:space="preserve">- </w:t>
-      </w:r>
-      <w:r>
-        <w:rPr>
-          <w:color w:val="454545"/>
-          <w:sz w:val="24"/>
-          <w:szCs w:val="24"/>
-          <w:u w:color="454545"/>
-          <w:rtl w:val="0"/>
-          <w:lang w:val="ru-RU"/>
-        </w:rPr>
-        <w:t>отменить изменения и закрыть окно</w:t>
-      </w:r>
-      <w:r>
-        <w:rPr>
-          <w:color w:val="454545"/>
-          <w:sz w:val="24"/>
-          <w:szCs w:val="24"/>
-          <w:u w:color="454545"/>
-          <w:rtl w:val="0"/>
-        </w:rPr>
-        <w:t xml:space="preserve">, </w:t>
-      </w:r>
-      <w:r>
-        <w:rPr>
-          <w:color w:val="454545"/>
-          <w:sz w:val="24"/>
-          <w:szCs w:val="24"/>
-          <w:u w:color="454545"/>
-          <w:rtl w:val="0"/>
-          <w:lang w:val="fr-FR"/>
-        </w:rPr>
-        <w:t>«</w:t>
-      </w:r>
-      <w:r>
-        <w:rPr>
-          <w:color w:val="454545"/>
-          <w:sz w:val="24"/>
-          <w:szCs w:val="24"/>
-          <w:u w:color="454545"/>
-          <w:rtl w:val="0"/>
-          <w:lang w:val="en-US"/>
-        </w:rPr>
-        <w:t>Clear</w:t>
-      </w:r>
-      <w:r>
-        <w:rPr>
-          <w:color w:val="454545"/>
-          <w:sz w:val="24"/>
-          <w:szCs w:val="24"/>
-          <w:u w:color="454545"/>
-          <w:rtl w:val="0"/>
-          <w:lang w:val="it-IT"/>
-        </w:rPr>
-        <w:t xml:space="preserve">» </w:t>
-      </w:r>
-      <w:r>
-        <w:rPr>
-          <w:color w:val="454545"/>
-          <w:sz w:val="24"/>
-          <w:szCs w:val="24"/>
-          <w:u w:color="454545"/>
-          <w:rtl w:val="0"/>
-        </w:rPr>
-        <w:t xml:space="preserve">- </w:t>
-      </w:r>
-      <w:r>
-        <w:rPr>
-          <w:color w:val="454545"/>
-          <w:sz w:val="24"/>
-          <w:szCs w:val="24"/>
-          <w:u w:color="454545"/>
-          <w:rtl w:val="0"/>
-          <w:lang w:val="ru-RU"/>
-        </w:rPr>
-        <w:t>очистить поля</w:t>
-      </w:r>
-      <w:r>
-        <w:rPr>
-          <w:color w:val="454545"/>
-          <w:sz w:val="24"/>
-          <w:szCs w:val="24"/>
-          <w:u w:color="454545"/>
-          <w:rtl w:val="0"/>
-        </w:rPr>
-        <w:t>.</w:t>
-      </w:r>
-    </w:p>
-    <w:p>
-      <w:pPr>
-        <w:pStyle w:val="По умолчанию"/>
-        <w:tabs>
-          <w:tab w:val="left" w:pos="560"/>
-          <w:tab w:val="left" w:pos="1120"/>
-          <w:tab w:val="left" w:pos="1680"/>
-          <w:tab w:val="left" w:pos="2240"/>
-          <w:tab w:val="left" w:pos="2800"/>
-          <w:tab w:val="left" w:pos="3360"/>
-          <w:tab w:val="left" w:pos="3920"/>
-          <w:tab w:val="left" w:pos="4480"/>
-          <w:tab w:val="left" w:pos="5040"/>
-          <w:tab w:val="left" w:pos="5600"/>
-          <w:tab w:val="left" w:pos="6160"/>
-          <w:tab w:val="left" w:pos="6720"/>
-          <w:tab w:val="left" w:pos="7280"/>
-          <w:tab w:val="left" w:pos="7840"/>
-          <w:tab w:val="left" w:pos="8400"/>
-          <w:tab w:val="left" w:pos="8960"/>
-        </w:tabs>
-        <w:bidi w:val="0"/>
-        <w:ind w:left="0" w:right="0" w:firstLine="0"/>
-        <w:jc w:val="left"/>
-        <w:rPr>
-          <w:color w:val="454545"/>
-          <w:sz w:val="24"/>
-          <w:szCs w:val="24"/>
-          <w:u w:val="single" w:color="454545"/>
-          <w:rtl w:val="0"/>
-        </w:rPr>
-      </w:pPr>
-    </w:p>
-    <w:p>
-      <w:pPr>
-        <w:pStyle w:val="По умолчанию"/>
-        <w:tabs>
-          <w:tab w:val="left" w:pos="560"/>
-          <w:tab w:val="left" w:pos="1120"/>
-          <w:tab w:val="left" w:pos="1680"/>
-          <w:tab w:val="left" w:pos="2240"/>
-          <w:tab w:val="left" w:pos="2800"/>
-          <w:tab w:val="left" w:pos="3360"/>
-          <w:tab w:val="left" w:pos="3920"/>
-          <w:tab w:val="left" w:pos="4480"/>
-          <w:tab w:val="left" w:pos="5040"/>
-          <w:tab w:val="left" w:pos="5600"/>
-          <w:tab w:val="left" w:pos="6160"/>
-          <w:tab w:val="left" w:pos="6720"/>
-          <w:tab w:val="left" w:pos="7280"/>
-          <w:tab w:val="left" w:pos="7840"/>
-          <w:tab w:val="left" w:pos="8400"/>
-          <w:tab w:val="left" w:pos="8960"/>
-        </w:tabs>
-        <w:bidi w:val="0"/>
-        <w:ind w:left="0" w:right="0" w:firstLine="0"/>
-        <w:jc w:val="left"/>
-        <w:rPr>
-          <w:color w:val="454545"/>
-          <w:sz w:val="24"/>
-          <w:szCs w:val="24"/>
-          <w:u w:color="454545"/>
-          <w:rtl w:val="0"/>
-        </w:rPr>
-      </w:pPr>
-      <w:r>
-        <w:rPr>
-          <w:i w:val="1"/>
-          <w:iCs w:val="1"/>
-          <w:color w:val="454545"/>
-          <w:sz w:val="24"/>
-          <w:szCs w:val="24"/>
-          <w:u w:color="454545"/>
-          <w:rtl w:val="0"/>
-          <w:lang w:val="en-US"/>
-        </w:rPr>
-        <w:t>EditFlightsOverviewController:</w:t>
-      </w:r>
-      <w:r>
-        <w:rPr>
-          <w:color w:val="454545"/>
-          <w:sz w:val="24"/>
-          <w:szCs w:val="24"/>
-          <w:u w:color="454545"/>
-          <w:rtl w:val="0"/>
-          <w:lang w:val="ru-RU"/>
-        </w:rPr>
-        <w:t xml:space="preserve"> вывод информации о выбранном рейсе в текстовые поля и внесение изменение в поля выбранного рейса при необходимости</w:t>
-      </w:r>
-    </w:p>
-    <w:p>
-      <w:pPr>
-        <w:pStyle w:val="По умолчанию"/>
-        <w:tabs>
-          <w:tab w:val="left" w:pos="560"/>
-          <w:tab w:val="left" w:pos="1120"/>
-          <w:tab w:val="left" w:pos="1680"/>
-          <w:tab w:val="left" w:pos="2240"/>
-          <w:tab w:val="left" w:pos="2800"/>
-          <w:tab w:val="left" w:pos="3360"/>
-          <w:tab w:val="left" w:pos="3920"/>
-          <w:tab w:val="left" w:pos="4480"/>
-          <w:tab w:val="left" w:pos="5040"/>
-          <w:tab w:val="left" w:pos="5600"/>
-          <w:tab w:val="left" w:pos="6160"/>
-          <w:tab w:val="left" w:pos="6720"/>
-          <w:tab w:val="left" w:pos="7280"/>
-          <w:tab w:val="left" w:pos="7840"/>
-          <w:tab w:val="left" w:pos="8400"/>
-          <w:tab w:val="left" w:pos="8960"/>
-        </w:tabs>
-        <w:bidi w:val="0"/>
-        <w:ind w:left="0" w:right="0" w:firstLine="0"/>
-        <w:jc w:val="left"/>
-        <w:rPr>
-          <w:color w:val="454545"/>
-          <w:sz w:val="24"/>
-          <w:szCs w:val="24"/>
-          <w:u w:color="454545"/>
-          <w:rtl w:val="0"/>
-        </w:rPr>
-      </w:pPr>
-    </w:p>
-    <w:p>
-      <w:pPr>
-        <w:pStyle w:val="По умолчанию"/>
-        <w:tabs>
-          <w:tab w:val="left" w:pos="560"/>
-          <w:tab w:val="left" w:pos="1120"/>
-          <w:tab w:val="left" w:pos="1680"/>
-          <w:tab w:val="left" w:pos="2240"/>
-          <w:tab w:val="left" w:pos="2800"/>
-          <w:tab w:val="left" w:pos="3360"/>
-          <w:tab w:val="left" w:pos="3920"/>
-          <w:tab w:val="left" w:pos="4480"/>
-          <w:tab w:val="left" w:pos="5040"/>
-          <w:tab w:val="left" w:pos="5600"/>
-          <w:tab w:val="left" w:pos="6160"/>
-          <w:tab w:val="left" w:pos="6720"/>
-          <w:tab w:val="left" w:pos="7280"/>
-          <w:tab w:val="left" w:pos="7840"/>
-          <w:tab w:val="left" w:pos="8400"/>
-          <w:tab w:val="left" w:pos="8960"/>
-        </w:tabs>
-        <w:bidi w:val="0"/>
-        <w:ind w:left="0" w:right="0" w:firstLine="0"/>
-        <w:jc w:val="left"/>
-        <w:rPr>
-          <w:color w:val="454545"/>
-          <w:sz w:val="24"/>
-          <w:szCs w:val="24"/>
-          <w:u w:color="454545"/>
-          <w:rtl w:val="0"/>
-        </w:rPr>
-      </w:pPr>
-    </w:p>
-    <w:p>
-      <w:pPr>
-        <w:pStyle w:val="По умолчанию"/>
-        <w:tabs>
-          <w:tab w:val="left" w:pos="560"/>
-          <w:tab w:val="left" w:pos="1120"/>
-          <w:tab w:val="left" w:pos="1680"/>
-          <w:tab w:val="left" w:pos="2240"/>
-          <w:tab w:val="left" w:pos="2800"/>
-          <w:tab w:val="left" w:pos="3360"/>
-          <w:tab w:val="left" w:pos="3920"/>
-          <w:tab w:val="left" w:pos="4480"/>
-          <w:tab w:val="left" w:pos="5040"/>
-          <w:tab w:val="left" w:pos="5600"/>
-          <w:tab w:val="left" w:pos="6160"/>
-          <w:tab w:val="left" w:pos="6720"/>
-          <w:tab w:val="left" w:pos="7280"/>
-          <w:tab w:val="left" w:pos="7840"/>
-          <w:tab w:val="left" w:pos="8400"/>
-          <w:tab w:val="left" w:pos="8960"/>
-        </w:tabs>
-        <w:bidi w:val="0"/>
-        <w:ind w:left="0" w:right="0" w:firstLine="0"/>
-        <w:jc w:val="left"/>
-        <w:rPr>
-          <w:color w:val="454545"/>
-          <w:sz w:val="24"/>
-          <w:szCs w:val="24"/>
-          <w:u w:val="single" w:color="454545"/>
-          <w:rtl w:val="0"/>
-        </w:rPr>
-      </w:pPr>
-      <w:r>
-        <w:rPr>
-          <w:color w:val="454545"/>
-          <w:sz w:val="24"/>
-          <w:szCs w:val="24"/>
-          <w:u w:val="single" w:color="454545"/>
-          <w:rtl w:val="0"/>
-          <w:lang w:val="en-US"/>
-        </w:rPr>
-        <w:t>View: AddFlightsOverview.fxml</w:t>
-      </w:r>
-    </w:p>
-    <w:p>
-      <w:pPr>
-        <w:pStyle w:val="По умолчанию"/>
-        <w:tabs>
-          <w:tab w:val="left" w:pos="560"/>
-          <w:tab w:val="left" w:pos="1120"/>
-          <w:tab w:val="left" w:pos="1680"/>
-          <w:tab w:val="left" w:pos="2240"/>
-          <w:tab w:val="left" w:pos="2800"/>
-          <w:tab w:val="left" w:pos="3360"/>
-          <w:tab w:val="left" w:pos="3920"/>
-          <w:tab w:val="left" w:pos="4480"/>
-          <w:tab w:val="left" w:pos="5040"/>
-          <w:tab w:val="left" w:pos="5600"/>
-          <w:tab w:val="left" w:pos="6160"/>
-          <w:tab w:val="left" w:pos="6720"/>
-          <w:tab w:val="left" w:pos="7280"/>
-          <w:tab w:val="left" w:pos="7840"/>
-          <w:tab w:val="left" w:pos="8400"/>
-          <w:tab w:val="left" w:pos="8960"/>
-        </w:tabs>
-        <w:bidi w:val="0"/>
-        <w:ind w:left="0" w:right="0" w:firstLine="0"/>
-        <w:jc w:val="left"/>
-        <w:rPr>
-          <w:color w:val="454545"/>
-          <w:sz w:val="24"/>
-          <w:szCs w:val="24"/>
-          <w:u w:val="single" w:color="454545"/>
-          <w:rtl w:val="0"/>
-        </w:rPr>
-      </w:pPr>
-      <w:r>
-        <w:rPr>
-          <w:color w:val="454545"/>
-          <w:sz w:val="24"/>
-          <w:szCs w:val="24"/>
-          <w:u w:color="454545"/>
-          <w:rtl w:val="0"/>
-          <w:lang w:val="ru-RU"/>
-        </w:rPr>
-        <w:t>Окно появляется при нажатии на кнопку «</w:t>
-      </w:r>
-      <w:r>
-        <w:rPr>
-          <w:color w:val="454545"/>
-          <w:sz w:val="24"/>
-          <w:szCs w:val="24"/>
-          <w:u w:color="454545"/>
-          <w:rtl w:val="0"/>
-          <w:lang w:val="en-US"/>
-        </w:rPr>
-        <w:t>Add</w:t>
-      </w:r>
-      <w:r>
-        <w:rPr>
-          <w:color w:val="454545"/>
-          <w:sz w:val="24"/>
-          <w:szCs w:val="24"/>
-          <w:u w:color="454545"/>
-          <w:rtl w:val="0"/>
-          <w:lang w:val="it-IT"/>
-        </w:rPr>
-        <w:t>»</w:t>
-      </w:r>
-      <w:r>
-        <w:rPr>
-          <w:color w:val="454545"/>
-          <w:sz w:val="24"/>
-          <w:szCs w:val="24"/>
-          <w:u w:color="454545"/>
-          <w:rtl w:val="0"/>
-        </w:rPr>
-        <w:t xml:space="preserve">.  </w:t>
-      </w:r>
-      <w:r>
-        <w:rPr>
-          <w:color w:val="454545"/>
-          <w:sz w:val="24"/>
-          <w:szCs w:val="24"/>
-          <w:u w:color="454545"/>
-          <w:rtl w:val="0"/>
-          <w:lang w:val="ru-RU"/>
-        </w:rPr>
-        <w:t>Для добавления нового рейса</w:t>
-      </w:r>
-      <w:r>
-        <w:rPr>
-          <w:color w:val="454545"/>
-          <w:sz w:val="24"/>
-          <w:szCs w:val="24"/>
-          <w:u w:color="454545"/>
-          <w:rtl w:val="0"/>
-        </w:rPr>
-        <w:t xml:space="preserve">, </w:t>
-      </w:r>
-      <w:r>
-        <w:rPr>
-          <w:color w:val="454545"/>
-          <w:sz w:val="24"/>
-          <w:szCs w:val="24"/>
-          <w:u w:color="454545"/>
-          <w:rtl w:val="0"/>
-          <w:lang w:val="ru-RU"/>
-        </w:rPr>
-        <w:t xml:space="preserve">пользователю необходимо сначала выбрать маршрут из выпадающего меню </w:t>
-      </w:r>
-      <w:r>
-        <w:rPr>
-          <w:color w:val="454545"/>
-          <w:sz w:val="24"/>
-          <w:szCs w:val="24"/>
-          <w:u w:color="454545"/>
-          <w:rtl w:val="0"/>
-        </w:rPr>
-        <w:t xml:space="preserve">(ObservableList &lt;String&gt;), </w:t>
-      </w:r>
-      <w:r>
-        <w:rPr>
-          <w:color w:val="454545"/>
-          <w:sz w:val="24"/>
-          <w:szCs w:val="24"/>
-          <w:u w:color="454545"/>
-          <w:rtl w:val="0"/>
-          <w:lang w:val="ru-RU"/>
-        </w:rPr>
-        <w:t>затем заполнить оставшиеся поля</w:t>
-      </w:r>
-      <w:r>
-        <w:rPr>
-          <w:color w:val="454545"/>
-          <w:sz w:val="24"/>
-          <w:szCs w:val="24"/>
-          <w:u w:color="454545"/>
-          <w:rtl w:val="0"/>
-        </w:rPr>
-        <w:t xml:space="preserve">, </w:t>
-      </w:r>
-      <w:r>
-        <w:rPr>
-          <w:color w:val="454545"/>
-          <w:sz w:val="24"/>
-          <w:szCs w:val="24"/>
-          <w:u w:color="454545"/>
-          <w:rtl w:val="0"/>
-        </w:rPr>
-        <w:t xml:space="preserve">аналогично </w:t>
-      </w:r>
-      <w:r>
-        <w:rPr>
-          <w:color w:val="454545"/>
-          <w:sz w:val="24"/>
-          <w:szCs w:val="24"/>
-          <w:u w:color="454545"/>
-          <w:rtl w:val="0"/>
-          <w:lang w:val="en-US"/>
-        </w:rPr>
-        <w:t xml:space="preserve">EditFlightsOverview. </w:t>
-      </w:r>
-      <w:r>
-        <w:rPr>
-          <w:color w:val="454545"/>
-          <w:sz w:val="24"/>
-          <w:szCs w:val="24"/>
-          <w:u w:color="454545"/>
-          <w:rtl w:val="0"/>
-          <w:lang w:val="fr-FR"/>
-        </w:rPr>
-        <w:t>«</w:t>
-      </w:r>
-      <w:r>
-        <w:rPr>
-          <w:color w:val="454545"/>
-          <w:sz w:val="24"/>
-          <w:szCs w:val="24"/>
-          <w:u w:color="454545"/>
-          <w:rtl w:val="0"/>
-          <w:lang w:val="en-US"/>
-        </w:rPr>
-        <w:t>Accept</w:t>
-      </w:r>
-      <w:r>
-        <w:rPr>
-          <w:color w:val="454545"/>
-          <w:sz w:val="24"/>
-          <w:szCs w:val="24"/>
-          <w:u w:color="454545"/>
-          <w:rtl w:val="0"/>
-          <w:lang w:val="it-IT"/>
-        </w:rPr>
-        <w:t xml:space="preserve">» </w:t>
-      </w:r>
-      <w:r>
-        <w:rPr>
-          <w:color w:val="454545"/>
-          <w:sz w:val="24"/>
-          <w:szCs w:val="24"/>
-          <w:u w:color="454545"/>
-          <w:rtl w:val="0"/>
-        </w:rPr>
-        <w:t xml:space="preserve">- </w:t>
-      </w:r>
-      <w:r>
-        <w:rPr>
-          <w:color w:val="454545"/>
-          <w:sz w:val="24"/>
-          <w:szCs w:val="24"/>
-          <w:u w:color="454545"/>
-          <w:rtl w:val="0"/>
-          <w:lang w:val="ru-RU"/>
-        </w:rPr>
-        <w:t>принять изменения и закрыть окно</w:t>
-      </w:r>
-      <w:r>
-        <w:rPr>
-          <w:color w:val="454545"/>
-          <w:sz w:val="24"/>
-          <w:szCs w:val="24"/>
-          <w:u w:color="454545"/>
-          <w:rtl w:val="0"/>
-        </w:rPr>
-        <w:t xml:space="preserve">, </w:t>
-      </w:r>
-      <w:r>
-        <w:rPr>
-          <w:color w:val="454545"/>
-          <w:sz w:val="24"/>
-          <w:szCs w:val="24"/>
-          <w:u w:color="454545"/>
-          <w:rtl w:val="0"/>
-          <w:lang w:val="fr-FR"/>
-        </w:rPr>
-        <w:t>«</w:t>
-      </w:r>
-      <w:r>
-        <w:rPr>
-          <w:color w:val="454545"/>
-          <w:sz w:val="24"/>
-          <w:szCs w:val="24"/>
-          <w:u w:color="454545"/>
-          <w:rtl w:val="0"/>
-          <w:lang w:val="pt-PT"/>
-        </w:rPr>
-        <w:t>Cancel</w:t>
-      </w:r>
-      <w:r>
-        <w:rPr>
-          <w:color w:val="454545"/>
-          <w:sz w:val="24"/>
-          <w:szCs w:val="24"/>
-          <w:u w:color="454545"/>
-          <w:rtl w:val="0"/>
-          <w:lang w:val="it-IT"/>
-        </w:rPr>
-        <w:t xml:space="preserve">» </w:t>
-      </w:r>
-      <w:r>
-        <w:rPr>
-          <w:color w:val="454545"/>
-          <w:sz w:val="24"/>
-          <w:szCs w:val="24"/>
-          <w:u w:color="454545"/>
-          <w:rtl w:val="0"/>
-        </w:rPr>
-        <w:t xml:space="preserve">- </w:t>
-      </w:r>
-      <w:r>
-        <w:rPr>
-          <w:color w:val="454545"/>
-          <w:sz w:val="24"/>
-          <w:szCs w:val="24"/>
-          <w:u w:color="454545"/>
-          <w:rtl w:val="0"/>
-          <w:lang w:val="ru-RU"/>
-        </w:rPr>
-        <w:t>отменить изменения и закрыть окно</w:t>
-      </w:r>
-      <w:r>
-        <w:rPr>
-          <w:color w:val="454545"/>
-          <w:sz w:val="24"/>
-          <w:szCs w:val="24"/>
-          <w:u w:color="454545"/>
-          <w:rtl w:val="0"/>
-        </w:rPr>
-        <w:t xml:space="preserve">, </w:t>
-      </w:r>
-      <w:r>
-        <w:rPr>
-          <w:color w:val="454545"/>
-          <w:sz w:val="24"/>
-          <w:szCs w:val="24"/>
-          <w:u w:color="454545"/>
-          <w:rtl w:val="0"/>
-          <w:lang w:val="fr-FR"/>
-        </w:rPr>
-        <w:t>«</w:t>
-      </w:r>
-      <w:r>
-        <w:rPr>
-          <w:color w:val="454545"/>
-          <w:sz w:val="24"/>
-          <w:szCs w:val="24"/>
-          <w:u w:color="454545"/>
-          <w:rtl w:val="0"/>
-          <w:lang w:val="en-US"/>
-        </w:rPr>
-        <w:t>Clear</w:t>
-      </w:r>
-      <w:r>
-        <w:rPr>
-          <w:color w:val="454545"/>
-          <w:sz w:val="24"/>
-          <w:szCs w:val="24"/>
-          <w:u w:color="454545"/>
-          <w:rtl w:val="0"/>
-          <w:lang w:val="it-IT"/>
-        </w:rPr>
-        <w:t xml:space="preserve">» </w:t>
-      </w:r>
-      <w:r>
-        <w:rPr>
-          <w:color w:val="454545"/>
-          <w:sz w:val="24"/>
-          <w:szCs w:val="24"/>
-          <w:u w:color="454545"/>
-          <w:rtl w:val="0"/>
-        </w:rPr>
-        <w:t xml:space="preserve">- </w:t>
-      </w:r>
-      <w:r>
-        <w:rPr>
-          <w:color w:val="454545"/>
-          <w:sz w:val="24"/>
-          <w:szCs w:val="24"/>
-          <w:u w:color="454545"/>
-          <w:rtl w:val="0"/>
-          <w:lang w:val="ru-RU"/>
-        </w:rPr>
-        <w:t>очистить поля</w:t>
-      </w:r>
-      <w:r>
-        <w:rPr>
-          <w:color w:val="454545"/>
-          <w:sz w:val="24"/>
-          <w:szCs w:val="24"/>
-          <w:u w:color="454545"/>
-          <w:rtl w:val="0"/>
-        </w:rPr>
-        <w:t>.</w:t>
-      </w:r>
-    </w:p>
-    <w:p>
-      <w:pPr>
-        <w:pStyle w:val="По умолчанию"/>
-        <w:tabs>
-          <w:tab w:val="left" w:pos="560"/>
-          <w:tab w:val="left" w:pos="1120"/>
-          <w:tab w:val="left" w:pos="1680"/>
-          <w:tab w:val="left" w:pos="2240"/>
-          <w:tab w:val="left" w:pos="2800"/>
-          <w:tab w:val="left" w:pos="3360"/>
-          <w:tab w:val="left" w:pos="3920"/>
-          <w:tab w:val="left" w:pos="4480"/>
-          <w:tab w:val="left" w:pos="5040"/>
-          <w:tab w:val="left" w:pos="5600"/>
-          <w:tab w:val="left" w:pos="6160"/>
-          <w:tab w:val="left" w:pos="6720"/>
-          <w:tab w:val="left" w:pos="7280"/>
-          <w:tab w:val="left" w:pos="7840"/>
-          <w:tab w:val="left" w:pos="8400"/>
-          <w:tab w:val="left" w:pos="8960"/>
-        </w:tabs>
-        <w:bidi w:val="0"/>
-        <w:ind w:left="0" w:right="0" w:firstLine="0"/>
-        <w:jc w:val="left"/>
-        <w:rPr>
-          <w:color w:val="454545"/>
-          <w:sz w:val="24"/>
-          <w:szCs w:val="24"/>
-          <w:u w:color="454545"/>
-          <w:rtl w:val="0"/>
-        </w:rPr>
-      </w:pPr>
-    </w:p>
-    <w:p>
-      <w:pPr>
-        <w:pStyle w:val="По умолчанию"/>
-        <w:tabs>
-          <w:tab w:val="left" w:pos="560"/>
-          <w:tab w:val="left" w:pos="1120"/>
-          <w:tab w:val="left" w:pos="1680"/>
-          <w:tab w:val="left" w:pos="2240"/>
-          <w:tab w:val="left" w:pos="2800"/>
-          <w:tab w:val="left" w:pos="3360"/>
-          <w:tab w:val="left" w:pos="3920"/>
-          <w:tab w:val="left" w:pos="4480"/>
-          <w:tab w:val="left" w:pos="5040"/>
-          <w:tab w:val="left" w:pos="5600"/>
-          <w:tab w:val="left" w:pos="6160"/>
-          <w:tab w:val="left" w:pos="6720"/>
-          <w:tab w:val="left" w:pos="7280"/>
-          <w:tab w:val="left" w:pos="7840"/>
-          <w:tab w:val="left" w:pos="8400"/>
-          <w:tab w:val="left" w:pos="8960"/>
-        </w:tabs>
-        <w:bidi w:val="0"/>
-        <w:ind w:left="0" w:right="0" w:firstLine="0"/>
-        <w:jc w:val="left"/>
-        <w:rPr>
-          <w:color w:val="454545"/>
-          <w:sz w:val="24"/>
-          <w:szCs w:val="24"/>
-          <w:u w:color="454545"/>
-          <w:rtl w:val="0"/>
-        </w:rPr>
-      </w:pPr>
-      <w:r>
-        <w:rPr>
-          <w:i w:val="1"/>
-          <w:iCs w:val="1"/>
-          <w:color w:val="454545"/>
-          <w:sz w:val="24"/>
-          <w:szCs w:val="24"/>
-          <w:u w:color="454545"/>
-          <w:rtl w:val="0"/>
-          <w:lang w:val="en-US"/>
-        </w:rPr>
-        <w:t>AddFlightsOverview:</w:t>
-      </w:r>
-      <w:r>
-        <w:rPr>
-          <w:color w:val="454545"/>
-          <w:sz w:val="24"/>
-          <w:szCs w:val="24"/>
-          <w:u w:color="454545"/>
-          <w:rtl w:val="0"/>
-          <w:lang w:val="ru-RU"/>
-        </w:rPr>
-        <w:t xml:space="preserve"> добавление нового рейса</w:t>
-      </w:r>
-    </w:p>
-    <w:p>
-      <w:pPr>
-        <w:pStyle w:val="По умолчанию"/>
-        <w:tabs>
-          <w:tab w:val="left" w:pos="560"/>
-          <w:tab w:val="left" w:pos="1120"/>
-          <w:tab w:val="left" w:pos="1680"/>
-          <w:tab w:val="left" w:pos="2240"/>
-          <w:tab w:val="left" w:pos="2800"/>
-          <w:tab w:val="left" w:pos="3360"/>
-          <w:tab w:val="left" w:pos="3920"/>
-          <w:tab w:val="left" w:pos="4480"/>
-          <w:tab w:val="left" w:pos="5040"/>
-          <w:tab w:val="left" w:pos="5600"/>
-          <w:tab w:val="left" w:pos="6160"/>
-          <w:tab w:val="left" w:pos="6720"/>
-          <w:tab w:val="left" w:pos="7280"/>
-          <w:tab w:val="left" w:pos="7840"/>
-          <w:tab w:val="left" w:pos="8400"/>
-          <w:tab w:val="left" w:pos="8960"/>
-        </w:tabs>
-        <w:bidi w:val="0"/>
-        <w:ind w:left="0" w:right="0" w:firstLine="0"/>
-        <w:jc w:val="left"/>
-        <w:rPr>
-          <w:color w:val="454545"/>
-          <w:sz w:val="24"/>
-          <w:szCs w:val="24"/>
-          <w:u w:color="454545"/>
-          <w:rtl w:val="0"/>
-        </w:rPr>
-      </w:pPr>
-    </w:p>
-    <w:p>
-      <w:pPr>
-        <w:pStyle w:val="По умолчанию"/>
-        <w:tabs>
-          <w:tab w:val="left" w:pos="560"/>
-          <w:tab w:val="left" w:pos="1120"/>
-          <w:tab w:val="left" w:pos="1680"/>
-          <w:tab w:val="left" w:pos="2240"/>
-          <w:tab w:val="left" w:pos="2800"/>
-          <w:tab w:val="left" w:pos="3360"/>
-          <w:tab w:val="left" w:pos="3920"/>
-          <w:tab w:val="left" w:pos="4480"/>
-          <w:tab w:val="left" w:pos="5040"/>
-          <w:tab w:val="left" w:pos="5600"/>
-          <w:tab w:val="left" w:pos="6160"/>
-          <w:tab w:val="left" w:pos="6720"/>
-          <w:tab w:val="left" w:pos="7280"/>
-          <w:tab w:val="left" w:pos="7840"/>
-          <w:tab w:val="left" w:pos="8400"/>
-          <w:tab w:val="left" w:pos="8960"/>
-        </w:tabs>
-        <w:bidi w:val="0"/>
-        <w:ind w:left="0" w:right="0" w:firstLine="0"/>
-        <w:jc w:val="left"/>
-        <w:rPr>
-          <w:color w:val="454545"/>
-          <w:sz w:val="24"/>
-          <w:szCs w:val="24"/>
-          <w:u w:val="single" w:color="454545"/>
-          <w:rtl w:val="0"/>
-        </w:rPr>
-      </w:pPr>
-      <w:r>
-        <w:rPr>
-          <w:color w:val="454545"/>
-          <w:sz w:val="24"/>
-          <w:szCs w:val="24"/>
-          <w:u w:val="single" w:color="454545"/>
-          <w:rtl w:val="0"/>
-          <w:lang w:val="en-US"/>
-        </w:rPr>
-        <w:t>View: SearchFlightsOverview.fxml, SearchRoutesOverview.fxml</w:t>
-      </w:r>
-    </w:p>
-    <w:p>
-      <w:pPr>
-        <w:pStyle w:val="По умолчанию"/>
-        <w:tabs>
-          <w:tab w:val="left" w:pos="560"/>
-          <w:tab w:val="left" w:pos="1120"/>
-          <w:tab w:val="left" w:pos="1680"/>
-          <w:tab w:val="left" w:pos="2240"/>
-          <w:tab w:val="left" w:pos="2800"/>
-          <w:tab w:val="left" w:pos="3360"/>
-          <w:tab w:val="left" w:pos="3920"/>
-          <w:tab w:val="left" w:pos="4480"/>
-          <w:tab w:val="left" w:pos="5040"/>
-          <w:tab w:val="left" w:pos="5600"/>
-          <w:tab w:val="left" w:pos="6160"/>
-          <w:tab w:val="left" w:pos="6720"/>
-          <w:tab w:val="left" w:pos="7280"/>
-          <w:tab w:val="left" w:pos="7840"/>
-          <w:tab w:val="left" w:pos="8400"/>
-          <w:tab w:val="left" w:pos="8960"/>
-        </w:tabs>
-        <w:bidi w:val="0"/>
-        <w:ind w:left="0" w:right="0" w:firstLine="0"/>
-        <w:jc w:val="left"/>
-        <w:rPr>
-          <w:color w:val="454545"/>
-          <w:sz w:val="24"/>
-          <w:szCs w:val="24"/>
-          <w:u w:color="454545"/>
-          <w:rtl w:val="0"/>
-        </w:rPr>
-      </w:pPr>
-      <w:r>
-        <w:rPr>
-          <w:color w:val="454545"/>
-          <w:sz w:val="24"/>
-          <w:szCs w:val="24"/>
-          <w:u w:color="454545"/>
-          <w:rtl w:val="0"/>
-          <w:lang w:val="ru-RU"/>
-        </w:rPr>
-        <w:t>При нажатии кнопки «</w:t>
-      </w:r>
-      <w:r>
-        <w:rPr>
-          <w:color w:val="454545"/>
-          <w:sz w:val="24"/>
-          <w:szCs w:val="24"/>
-          <w:u w:color="454545"/>
-          <w:rtl w:val="0"/>
-          <w:lang w:val="en-US"/>
-        </w:rPr>
-        <w:t>Search</w:t>
-      </w:r>
-      <w:r>
-        <w:rPr>
-          <w:color w:val="454545"/>
-          <w:sz w:val="24"/>
-          <w:szCs w:val="24"/>
-          <w:u w:color="454545"/>
-          <w:rtl w:val="0"/>
-          <w:lang w:val="ru-RU"/>
-        </w:rPr>
-        <w:t>» появляется окно поиска</w:t>
-      </w:r>
-      <w:r>
-        <w:rPr>
-          <w:color w:val="454545"/>
-          <w:sz w:val="24"/>
-          <w:szCs w:val="24"/>
-          <w:u w:color="454545"/>
-          <w:rtl w:val="0"/>
-        </w:rPr>
-        <w:t xml:space="preserve">, </w:t>
-      </w:r>
-      <w:r>
-        <w:rPr>
-          <w:color w:val="454545"/>
-          <w:sz w:val="24"/>
-          <w:szCs w:val="24"/>
-          <w:u w:color="454545"/>
-          <w:rtl w:val="0"/>
-          <w:lang w:val="ru-RU"/>
-        </w:rPr>
-        <w:t>поиск осуществляется по одному или нескольким заполненным параметрам в окне</w:t>
-      </w:r>
-      <w:r>
-        <w:rPr>
-          <w:color w:val="454545"/>
-          <w:sz w:val="24"/>
-          <w:szCs w:val="24"/>
-          <w:u w:color="454545"/>
-          <w:rtl w:val="0"/>
-        </w:rPr>
-        <w:t>.</w:t>
       </w:r>
     </w:p>
     <w:sectPr>
@@ -5376,7 +2519,7 @@
       <w:lvlText w:val="%1."/>
       <w:lvlJc w:val="left"/>
       <w:pPr>
-        <w:ind w:left="303" w:hanging="303"/>
+        <w:ind w:left="330" w:hanging="330"/>
       </w:pPr>
       <w:rPr>
         <w:rFonts w:hAnsi="Arial Unicode MS"/>
@@ -5618,7 +2761,7 @@
       <w:lvlText w:val="%1."/>
       <w:lvlJc w:val="left"/>
       <w:pPr>
-        <w:ind w:left="303" w:hanging="303"/>
+        <w:ind w:left="330" w:hanging="330"/>
       </w:pPr>
       <w:rPr>
         <w:rFonts w:hAnsi="Arial Unicode MS"/>
@@ -6387,44 +3530,6 @@
         <w:numId w:val="10"/>
       </w:numPr>
     </w:pPr>
-  </w:style>
-  <w:style w:type="paragraph" w:styleId="По умолчанию">
-    <w:name w:val="По умолчанию"/>
-    <w:next w:val="По умолчанию"/>
-    <w:pPr>
-      <w:keepNext w:val="0"/>
-      <w:keepLines w:val="0"/>
-      <w:pageBreakBefore w:val="0"/>
-      <w:widowControl w:val="1"/>
-      <w:shd w:val="clear" w:color="auto" w:fill="auto"/>
-      <w:suppressAutoHyphens w:val="0"/>
-      <w:bidi w:val="0"/>
-      <w:spacing w:before="0" w:after="0" w:line="240" w:lineRule="auto"/>
-      <w:ind w:left="0" w:right="0" w:firstLine="0"/>
-      <w:jc w:val="left"/>
-      <w:outlineLvl w:val="9"/>
-    </w:pPr>
-    <w:rPr>
-      <w:rFonts w:ascii="Helvetica Neue" w:cs="Arial Unicode MS" w:hAnsi="Helvetica Neue" w:eastAsia="Arial Unicode MS"/>
-      <w:b w:val="0"/>
-      <w:bCs w:val="0"/>
-      <w:i w:val="0"/>
-      <w:iCs w:val="0"/>
-      <w:caps w:val="0"/>
-      <w:smallCaps w:val="0"/>
-      <w:strike w:val="0"/>
-      <w:dstrike w:val="0"/>
-      <w:outline w:val="0"/>
-      <w:color w:val="000000"/>
-      <w:spacing w:val="0"/>
-      <w:kern w:val="0"/>
-      <w:position w:val="0"/>
-      <w:sz w:val="22"/>
-      <w:szCs w:val="22"/>
-      <w:u w:val="none"/>
-      <w:vertAlign w:val="baseline"/>
-      <w:lang w:val="en-US"/>
-    </w:rPr>
   </w:style>
 </w:styles>
 </file>
@@ -6660,10 +3765,10 @@
             </a:solidFill>
             <a:effectLst/>
             <a:uFillTx/>
-            <a:latin typeface="+mn-lt"/>
-            <a:ea typeface="+mn-ea"/>
-            <a:cs typeface="+mn-cs"/>
-            <a:sym typeface="Helvetica Neue"/>
+            <a:latin typeface="Times New Roman"/>
+            <a:ea typeface="Times New Roman"/>
+            <a:cs typeface="Times New Roman"/>
+            <a:sym typeface="Times New Roman"/>
           </a:defRPr>
         </a:defPPr>
         <a:lvl1pPr marL="0" marR="0" indent="0" algn="l" defTabSz="914400" rtl="0" fontAlgn="auto" latinLnBrk="1" hangingPunct="0">
@@ -7231,10 +4336,10 @@
             </a:solidFill>
             <a:effectLst/>
             <a:uFillTx/>
-            <a:latin typeface="+mn-lt"/>
-            <a:ea typeface="+mn-ea"/>
-            <a:cs typeface="+mn-cs"/>
-            <a:sym typeface="Helvetica Neue"/>
+            <a:latin typeface="Times New Roman"/>
+            <a:ea typeface="Times New Roman"/>
+            <a:cs typeface="Times New Roman"/>
+            <a:sym typeface="Times New Roman"/>
           </a:defRPr>
         </a:defPPr>
         <a:lvl1pPr marL="0" marR="0" indent="0" algn="l" defTabSz="914400" rtl="0" fontAlgn="auto" latinLnBrk="1" hangingPunct="0">

</xml_diff>

<commit_message>
add documentation about GUI
</commit_message>
<xml_diff>
--- a/docs/Требования.docx
+++ b/docs/Требования.docx
@@ -2030,26 +2030,97 @@
           <w:color w:val="000000"/>
           <w:u w:color="000000"/>
           <w:rtl w:val="0"/>
+          <w:lang w:val="ru-RU"/>
+        </w:rPr>
+      </w:pPr>
+      <w:r>
+        <w:rPr>
+          <w:color w:val="000000"/>
+          <w:u w:color="000000"/>
+          <w:rtl w:val="0"/>
           <w:lang w:val="en-US"/>
         </w:rPr>
-      </w:pPr>
-      <w:r>
-        <w:rPr>
-          <w:color w:val="000000"/>
-          <w:u w:color="000000"/>
+        <w:t>JavaDoc</w:t>
+      </w:r>
+      <w:r>
+        <w:rPr>
+          <w:color w:val="000000"/>
+          <w:u w:color="000000"/>
+          <w:rtl w:val="0"/>
+          <w:lang w:val="ru-RU"/>
+        </w:rPr>
+        <w:t xml:space="preserve"> к каждому классу и методу</w:t>
+      </w:r>
+      <w:r>
+        <w:rPr>
+          <w:color w:val="000000"/>
+          <w:u w:color="000000"/>
+          <w:rtl w:val="0"/>
+          <w:lang w:val="ru-RU"/>
+        </w:rPr>
+        <w:t xml:space="preserve">, </w:t>
+      </w:r>
+      <w:r>
+        <w:rPr>
+          <w:color w:val="000000"/>
+          <w:u w:color="000000"/>
+          <w:rtl w:val="0"/>
+          <w:lang w:val="ru-RU"/>
+        </w:rPr>
+        <w:t xml:space="preserve">соответствие кода </w:t>
+      </w:r>
+      <w:r>
+        <w:rPr>
           <w:rtl w:val="0"/>
           <w:lang w:val="en-US"/>
         </w:rPr>
-        <w:t>JavaDoc</w:t>
-      </w:r>
-      <w:r>
-        <w:rPr>
-          <w:color w:val="000000"/>
-          <w:u w:color="000000"/>
-          <w:rtl w:val="0"/>
-          <w:lang w:val="ru-RU"/>
-        </w:rPr>
-        <w:t xml:space="preserve"> к каждому классу и методу</w:t>
+        <w:t>Java</w:t>
+      </w:r>
+      <w:r>
+        <w:rPr>
+          <w:rtl w:val="0"/>
+          <w:lang w:val="ru-RU"/>
+        </w:rPr>
+        <w:t xml:space="preserve"> </w:t>
+      </w:r>
+      <w:r>
+        <w:rPr>
+          <w:rtl w:val="0"/>
+          <w:lang w:val="en-US"/>
+        </w:rPr>
+        <w:t>Code</w:t>
+      </w:r>
+      <w:r>
+        <w:rPr>
+          <w:rtl w:val="0"/>
+          <w:lang w:val="ru-RU"/>
+        </w:rPr>
+        <w:t xml:space="preserve"> </w:t>
+      </w:r>
+      <w:r>
+        <w:rPr>
+          <w:rtl w:val="0"/>
+          <w:lang w:val="en-US"/>
+        </w:rPr>
+        <w:t>Conventions</w:t>
+      </w:r>
+      <w:r>
+        <w:rPr>
+          <w:color w:val="000000"/>
+          <w:u w:color="000000"/>
+          <w:rtl w:val="0"/>
+          <w:lang w:val="ru-RU"/>
+        </w:rPr>
+        <w:t xml:space="preserve">: </w:t>
+      </w:r>
+      <w:r>
+        <w:rPr>
+          <w:color w:val="000000"/>
+          <w:u w:color="000000"/>
+          <w:rtl w:val="0"/>
+          <w:lang w:val="ru-RU"/>
+        </w:rPr>
+        <w:t>соответствующие названия классов</w:t>
       </w:r>
       <w:r>
         <w:rPr>
@@ -2067,161 +2138,1440 @@
           <w:rtl w:val="0"/>
           <w:lang w:val="ru-RU"/>
         </w:rPr>
-        <w:t xml:space="preserve">соответствие кода </w:t>
-      </w:r>
-      <w:r>
-        <w:rPr>
+        <w:t>методов</w:t>
+      </w:r>
+      <w:r>
+        <w:rPr>
+          <w:color w:val="000000"/>
+          <w:u w:color="000000"/>
+          <w:rtl w:val="0"/>
+          <w:lang w:val="ru-RU"/>
+        </w:rPr>
+        <w:t xml:space="preserve">, </w:t>
+      </w:r>
+      <w:r>
+        <w:rPr>
+          <w:color w:val="000000"/>
+          <w:u w:color="000000"/>
+          <w:rtl w:val="0"/>
+          <w:lang w:val="ru-RU"/>
+        </w:rPr>
+        <w:t>полей</w:t>
+      </w:r>
+      <w:r>
+        <w:rPr>
+          <w:color w:val="000000"/>
+          <w:u w:color="000000"/>
+          <w:rtl w:val="0"/>
+          <w:lang w:val="ru-RU"/>
+        </w:rPr>
+        <w:t xml:space="preserve">, </w:t>
+      </w:r>
+      <w:r>
+        <w:rPr>
+          <w:color w:val="000000"/>
+          <w:u w:color="000000"/>
+          <w:rtl w:val="0"/>
+          <w:lang w:val="ru-RU"/>
+        </w:rPr>
+        <w:t>отступы</w:t>
+      </w:r>
+      <w:r>
+        <w:rPr>
+          <w:color w:val="000000"/>
+          <w:u w:color="000000"/>
+          <w:rtl w:val="0"/>
+          <w:lang w:val="ru-RU"/>
+        </w:rPr>
+        <w:t xml:space="preserve">, </w:t>
+      </w:r>
+      <w:r>
+        <w:rPr>
+          <w:color w:val="000000"/>
+          <w:u w:color="000000"/>
+          <w:rtl w:val="0"/>
+          <w:lang w:val="ru-RU"/>
+        </w:rPr>
+        <w:t>организация кода и т</w:t>
+      </w:r>
+      <w:r>
+        <w:rPr>
+          <w:color w:val="000000"/>
+          <w:u w:color="000000"/>
+          <w:rtl w:val="0"/>
+          <w:lang w:val="ru-RU"/>
+        </w:rPr>
+        <w:t>.</w:t>
+      </w:r>
+      <w:r>
+        <w:rPr>
+          <w:color w:val="000000"/>
+          <w:u w:color="000000"/>
+          <w:rtl w:val="0"/>
+          <w:lang w:val="ru-RU"/>
+        </w:rPr>
+        <w:t>д</w:t>
+      </w:r>
+    </w:p>
+    <w:p>
+      <w:pPr>
+        <w:pStyle w:val="List Paragraph"/>
+        <w:bidi w:val="0"/>
+        <w:ind w:left="0" w:right="0" w:firstLine="0"/>
+        <w:jc w:val="left"/>
+        <w:rPr>
+          <w:color w:val="000000"/>
+          <w:u w:color="000000"/>
+          <w:rtl w:val="0"/>
+          <w:lang w:val="ru-RU"/>
+        </w:rPr>
+      </w:pPr>
+      <w:r>
+        <w:rPr>
+          <w:color w:val="000000"/>
+          <w:u w:color="000000"/>
+          <w:rtl w:val="0"/>
+          <w:lang w:val="ru-RU"/>
+        </w:rPr>
+        <w:t>Пользовательский интерфейс</w:t>
+      </w:r>
+      <w:r>
+        <w:rPr>
+          <w:color w:val="000000"/>
+          <w:u w:color="000000"/>
+          <w:rtl w:val="0"/>
+          <w:lang w:val="ru-RU"/>
+        </w:rPr>
+        <w:t xml:space="preserve">: </w:t>
+      </w:r>
+    </w:p>
+    <w:p>
+      <w:pPr>
+        <w:pStyle w:val="По умолчанию"/>
+        <w:bidi w:val="0"/>
+      </w:pPr>
+      <w:r>
+        <w:rPr>
+          <w:rtl w:val="0"/>
+        </w:rPr>
+        <w:t>View: RoutesFlightsOverview.fxml</w:t>
+      </w:r>
+    </w:p>
+    <w:p>
+      <w:pPr>
+        <w:pStyle w:val="По умолчанию"/>
+        <w:bidi w:val="0"/>
+      </w:pPr>
+      <w:r>
+        <w:tab/>
+      </w:r>
+      <w:r>
+        <w:rPr>
+          <w:rtl w:val="0"/>
+          <w:lang w:val="ru-RU"/>
+        </w:rPr>
+        <w:t>1</w:t>
+      </w:r>
+      <w:r>
+        <w:rPr>
+          <w:rtl w:val="0"/>
+          <w:lang w:val="de-DE"/>
+        </w:rPr>
+        <w:t>.</w:t>
+        <w:tab/>
+        <w:t xml:space="preserve">Tab, </w:t>
+      </w:r>
+      <w:r>
+        <w:rPr>
+          <w:rtl w:val="0"/>
+        </w:rPr>
+        <w:t>в котором отображена информация о маршрутах в виде таблице</w:t>
+      </w:r>
+      <w:r>
+        <w:rPr>
+          <w:rtl w:val="0"/>
+        </w:rPr>
+        <w:t xml:space="preserve">, </w:t>
+      </w:r>
+      <w:r>
+        <w:rPr>
+          <w:rtl w:val="0"/>
+          <w:lang w:val="ru-RU"/>
+        </w:rPr>
+        <w:t>где указаны место отправки и место прибытия</w:t>
+      </w:r>
+      <w:r>
+        <w:rPr>
+          <w:rtl w:val="0"/>
+        </w:rPr>
+        <w:t xml:space="preserve">. </w:t>
+      </w:r>
+    </w:p>
+    <w:p>
+      <w:pPr>
+        <w:pStyle w:val="По умолчанию"/>
+        <w:bidi w:val="0"/>
+      </w:pPr>
+      <w:r>
+        <w:tab/>
+      </w:r>
+      <w:r>
+        <w:rPr>
+          <w:rtl w:val="0"/>
+          <w:lang w:val="ru-RU"/>
+        </w:rPr>
+        <w:t>2</w:t>
+      </w:r>
+      <w:r>
+        <w:rPr>
+          <w:rtl w:val="0"/>
+          <w:lang w:val="de-DE"/>
+        </w:rPr>
+        <w:t>.</w:t>
+        <w:tab/>
+        <w:t xml:space="preserve">Tab, </w:t>
+      </w:r>
+      <w:r>
+        <w:rPr>
+          <w:rtl w:val="0"/>
+        </w:rPr>
+        <w:t>в котором отображена информация о рейсах</w:t>
+      </w:r>
+      <w:r>
+        <w:rPr>
+          <w:rtl w:val="0"/>
+        </w:rPr>
+        <w:t xml:space="preserve">. </w:t>
+      </w:r>
+      <w:r>
+        <w:rPr>
+          <w:rtl w:val="0"/>
+          <w:lang w:val="ru-RU"/>
+        </w:rPr>
+        <w:t>Рейсы выводятся в списке по их номерам</w:t>
+      </w:r>
+      <w:r>
+        <w:rPr>
+          <w:rtl w:val="0"/>
+        </w:rPr>
+        <w:t xml:space="preserve">, </w:t>
+      </w:r>
+      <w:r>
+        <w:rPr>
+          <w:rtl w:val="0"/>
+          <w:lang w:val="ru-RU"/>
+        </w:rPr>
+        <w:t>при нажатии на кнопку «</w:t>
+      </w:r>
+      <w:r>
+        <w:rPr>
+          <w:rtl w:val="0"/>
+        </w:rPr>
+        <w:t>Details</w:t>
+      </w:r>
+      <w:r>
+        <w:rPr>
+          <w:rtl w:val="0"/>
+          <w:lang w:val="ru-RU"/>
+        </w:rPr>
+        <w:t>» должна выводиться детальная информация по рейсу с данным номером</w:t>
+      </w:r>
+      <w:r>
+        <w:rPr>
+          <w:rtl w:val="0"/>
+        </w:rPr>
+        <w:t>.</w:t>
+      </w:r>
+    </w:p>
+    <w:p>
+      <w:pPr>
+        <w:pStyle w:val="По умолчанию"/>
+        <w:bidi w:val="0"/>
+      </w:pPr>
+      <w:r>
+        <w:rPr>
+          <w:rtl w:val="0"/>
+          <w:lang w:val="ru-RU"/>
+        </w:rPr>
+        <w:t>При нажатии на кнопку «</w:t>
+      </w:r>
+      <w:r>
+        <w:rPr>
+          <w:rtl w:val="0"/>
+        </w:rPr>
+        <w:t>Search</w:t>
+      </w:r>
+      <w:r>
+        <w:rPr>
+          <w:rtl w:val="0"/>
+          <w:lang w:val="it-IT"/>
+        </w:rPr>
+        <w:t>»</w:t>
+      </w:r>
+      <w:r>
+        <w:rPr>
+          <w:rtl w:val="0"/>
+        </w:rPr>
+        <w:t xml:space="preserve">, </w:t>
+      </w:r>
+      <w:r>
+        <w:rPr>
+          <w:rtl w:val="0"/>
+          <w:lang w:val="ru-RU"/>
+        </w:rPr>
+        <w:t>появляется окно для ввода параметров поиска</w:t>
+      </w:r>
+      <w:r>
+        <w:rPr>
+          <w:rtl w:val="0"/>
+        </w:rPr>
+        <w:t xml:space="preserve">, </w:t>
+      </w:r>
+      <w:r>
+        <w:rPr>
+          <w:rtl w:val="0"/>
+          <w:lang w:val="ru-RU"/>
+        </w:rPr>
+        <w:t>найденные маршруты и рейсы отображаются в таблицах</w:t>
+      </w:r>
+      <w:r>
+        <w:rPr>
+          <w:rtl w:val="0"/>
+        </w:rPr>
+        <w:t>.</w:t>
+      </w:r>
+    </w:p>
+    <w:p>
+      <w:pPr>
+        <w:pStyle w:val="По умолчанию"/>
+        <w:bidi w:val="0"/>
+      </w:pPr>
+      <w:r>
+        <w:rPr>
+          <w:i w:val="1"/>
+          <w:iCs w:val="1"/>
           <w:rtl w:val="0"/>
           <w:lang w:val="en-US"/>
         </w:rPr>
-        <w:t>Java</w:t>
-      </w:r>
-      <w:r>
-        <w:rPr>
-          <w:rtl w:val="0"/>
-          <w:lang w:val="ru-RU"/>
-        </w:rPr>
-        <w:t xml:space="preserve"> </w:t>
-      </w:r>
-      <w:r>
-        <w:rPr>
+        <w:t xml:space="preserve">RoutesFlightsOverviewController: </w:t>
+      </w:r>
+      <w:r>
+        <w:rPr>
+          <w:rtl w:val="0"/>
+          <w:lang w:val="ru-RU"/>
+        </w:rPr>
+        <w:t>вывод информации о маршрутах и рейсах в таблицы</w:t>
+      </w:r>
+      <w:r>
+        <w:rPr>
+          <w:rtl w:val="0"/>
+        </w:rPr>
+        <w:t xml:space="preserve">, </w:t>
+      </w:r>
+      <w:r>
+        <w:rPr>
+          <w:rtl w:val="0"/>
+          <w:lang w:val="ru-RU"/>
+        </w:rPr>
+        <w:t>удаление выбранных в таблице данных о маршрутах и рейсах</w:t>
+      </w:r>
+      <w:r>
+        <w:rPr>
+          <w:rtl w:val="0"/>
+        </w:rPr>
+        <w:t xml:space="preserve">, </w:t>
+      </w:r>
+      <w:r>
+        <w:rPr>
+          <w:rtl w:val="0"/>
+          <w:lang w:val="ru-RU"/>
+        </w:rPr>
+        <w:t>вывод детальной информации о выбранном рейсе</w:t>
+      </w:r>
+    </w:p>
+    <w:p>
+      <w:pPr>
+        <w:pStyle w:val="По умолчанию"/>
+        <w:bidi w:val="0"/>
+      </w:pPr>
+    </w:p>
+    <w:p>
+      <w:pPr>
+        <w:pStyle w:val="По умолчанию"/>
+        <w:bidi w:val="0"/>
+      </w:pPr>
+    </w:p>
+    <w:p>
+      <w:pPr>
+        <w:pStyle w:val="По умолчанию"/>
+        <w:bidi w:val="0"/>
+      </w:pPr>
+      <w:r>
+        <w:rPr>
+          <w:rtl w:val="0"/>
+        </w:rPr>
+        <w:t>View: EditRoutesOverview.fxml</w:t>
+      </w:r>
+    </w:p>
+    <w:p>
+      <w:pPr>
+        <w:pStyle w:val="По умолчанию"/>
+        <w:bidi w:val="0"/>
+        <w:rPr>
+          <w:u w:val="single"/>
+        </w:rPr>
+      </w:pPr>
+      <w:r>
+        <w:rPr>
+          <w:rtl w:val="0"/>
+          <w:lang w:val="ru-RU"/>
+        </w:rPr>
+        <w:t>Окно появляется при выборе маршрута и нажатии на кнопку «</w:t>
+      </w:r>
+      <w:r>
+        <w:rPr>
+          <w:rtl w:val="0"/>
+        </w:rPr>
+        <w:t>Edit</w:t>
+      </w:r>
+      <w:r>
+        <w:rPr>
+          <w:rtl w:val="0"/>
+          <w:lang w:val="it-IT"/>
+        </w:rPr>
+        <w:t>»</w:t>
+      </w:r>
+      <w:r>
+        <w:rPr>
+          <w:rtl w:val="0"/>
+        </w:rPr>
+        <w:t xml:space="preserve">.  </w:t>
+      </w:r>
+      <w:r>
+        <w:rPr>
+          <w:rtl w:val="0"/>
+          <w:lang w:val="ru-RU"/>
+        </w:rPr>
+        <w:t xml:space="preserve">Текстовые поля заполнены данными выбранного маршрута </w:t>
+      </w:r>
+      <w:r>
+        <w:rPr>
+          <w:rtl w:val="0"/>
+        </w:rPr>
+        <w:t>(</w:t>
+      </w:r>
+      <w:r>
+        <w:rPr>
+          <w:rtl w:val="0"/>
+          <w:lang w:val="ru-RU"/>
+        </w:rPr>
+        <w:t>точка отправки и место прибытия</w:t>
+      </w:r>
+      <w:r>
+        <w:rPr>
+          <w:rtl w:val="0"/>
+        </w:rPr>
+        <w:t xml:space="preserve">), </w:t>
+      </w:r>
+      <w:r>
+        <w:rPr>
+          <w:rtl w:val="0"/>
+          <w:lang w:val="ru-RU"/>
+        </w:rPr>
+        <w:t>при желании пользователь может изменить то или другое свойство</w:t>
+      </w:r>
+      <w:r>
+        <w:rPr>
+          <w:rtl w:val="0"/>
+        </w:rPr>
+        <w:t xml:space="preserve">. </w:t>
+      </w:r>
+      <w:r>
+        <w:rPr>
+          <w:rtl w:val="0"/>
+          <w:lang w:val="fr-FR"/>
+        </w:rPr>
+        <w:t>«</w:t>
+      </w:r>
+      <w:r>
+        <w:rPr>
+          <w:rtl w:val="0"/>
+        </w:rPr>
+        <w:t>Accept</w:t>
+      </w:r>
+      <w:r>
+        <w:rPr>
+          <w:rtl w:val="0"/>
+          <w:lang w:val="it-IT"/>
+        </w:rPr>
+        <w:t xml:space="preserve">» </w:t>
+      </w:r>
+      <w:r>
+        <w:rPr>
+          <w:rtl w:val="0"/>
+        </w:rPr>
+        <w:t xml:space="preserve">- </w:t>
+      </w:r>
+      <w:r>
+        <w:rPr>
+          <w:rtl w:val="0"/>
+          <w:lang w:val="ru-RU"/>
+        </w:rPr>
+        <w:t>принять изменения и закрыть окно</w:t>
+      </w:r>
+      <w:r>
+        <w:rPr>
+          <w:rtl w:val="0"/>
+        </w:rPr>
+        <w:t xml:space="preserve">, </w:t>
+      </w:r>
+      <w:r>
+        <w:rPr>
+          <w:rtl w:val="0"/>
+          <w:lang w:val="fr-FR"/>
+        </w:rPr>
+        <w:t>«</w:t>
+      </w:r>
+      <w:r>
+        <w:rPr>
+          <w:rtl w:val="0"/>
+          <w:lang w:val="pt-PT"/>
+        </w:rPr>
+        <w:t>Cancel</w:t>
+      </w:r>
+      <w:r>
+        <w:rPr>
+          <w:rtl w:val="0"/>
+          <w:lang w:val="it-IT"/>
+        </w:rPr>
+        <w:t xml:space="preserve">» </w:t>
+      </w:r>
+      <w:r>
+        <w:rPr>
+          <w:rtl w:val="0"/>
+        </w:rPr>
+        <w:t xml:space="preserve">- </w:t>
+      </w:r>
+      <w:r>
+        <w:rPr>
+          <w:rtl w:val="0"/>
+          <w:lang w:val="ru-RU"/>
+        </w:rPr>
+        <w:t>отменить изменения и закрыть окно</w:t>
+      </w:r>
+      <w:r>
+        <w:rPr>
+          <w:rtl w:val="0"/>
+        </w:rPr>
+        <w:t xml:space="preserve">, </w:t>
+      </w:r>
+      <w:r>
+        <w:rPr>
+          <w:rtl w:val="0"/>
+          <w:lang w:val="fr-FR"/>
+        </w:rPr>
+        <w:t>«</w:t>
+      </w:r>
+      <w:r>
+        <w:rPr>
+          <w:rtl w:val="0"/>
+        </w:rPr>
+        <w:t>Clear</w:t>
+      </w:r>
+      <w:r>
+        <w:rPr>
+          <w:rtl w:val="0"/>
+          <w:lang w:val="it-IT"/>
+        </w:rPr>
+        <w:t xml:space="preserve">» </w:t>
+      </w:r>
+      <w:r>
+        <w:rPr>
+          <w:rtl w:val="0"/>
+        </w:rPr>
+        <w:t xml:space="preserve">- </w:t>
+      </w:r>
+      <w:r>
+        <w:rPr>
+          <w:rtl w:val="0"/>
+          <w:lang w:val="ru-RU"/>
+        </w:rPr>
+        <w:t>очистить поля</w:t>
+      </w:r>
+      <w:r>
+        <w:rPr>
+          <w:rtl w:val="0"/>
+        </w:rPr>
+        <w:t>.</w:t>
+      </w:r>
+    </w:p>
+    <w:p>
+      <w:pPr>
+        <w:pStyle w:val="По умолчанию"/>
+        <w:bidi w:val="0"/>
+      </w:pPr>
+      <w:r>
+        <w:rPr>
+          <w:i w:val="1"/>
+          <w:iCs w:val="1"/>
           <w:rtl w:val="0"/>
           <w:lang w:val="en-US"/>
         </w:rPr>
-        <w:t>Code</w:t>
-      </w:r>
-      <w:r>
-        <w:rPr>
-          <w:rtl w:val="0"/>
-          <w:lang w:val="ru-RU"/>
-        </w:rPr>
-        <w:t xml:space="preserve"> </w:t>
-      </w:r>
-      <w:r>
-        <w:rPr>
+        <w:t xml:space="preserve">EditRoutesOverviewController: </w:t>
+      </w:r>
+      <w:r>
+        <w:rPr>
+          <w:rtl w:val="0"/>
+          <w:lang w:val="ru-RU"/>
+        </w:rPr>
+        <w:t>вывод информации о выбранном маршруте в текстовые поля и внесение изменение в поля выбранного маршрута при необходимости</w:t>
+      </w:r>
+    </w:p>
+    <w:p>
+      <w:pPr>
+        <w:pStyle w:val="По умолчанию"/>
+        <w:bidi w:val="0"/>
+      </w:pPr>
+    </w:p>
+    <w:p>
+      <w:pPr>
+        <w:pStyle w:val="По умолчанию"/>
+        <w:bidi w:val="0"/>
+      </w:pPr>
+    </w:p>
+    <w:p>
+      <w:pPr>
+        <w:pStyle w:val="По умолчанию"/>
+        <w:bidi w:val="0"/>
+      </w:pPr>
+      <w:r>
+        <w:rPr>
+          <w:rtl w:val="0"/>
+        </w:rPr>
+        <w:t>View: AddRoutesOverview.fxml</w:t>
+      </w:r>
+    </w:p>
+    <w:p>
+      <w:pPr>
+        <w:pStyle w:val="По умолчанию"/>
+        <w:bidi w:val="0"/>
+        <w:rPr>
+          <w:u w:val="single"/>
+        </w:rPr>
+      </w:pPr>
+      <w:r>
+        <w:rPr>
+          <w:rtl w:val="0"/>
+          <w:lang w:val="ru-RU"/>
+        </w:rPr>
+        <w:t>Окно появляется при нажатии на кнопку «</w:t>
+      </w:r>
+      <w:r>
+        <w:rPr>
+          <w:rtl w:val="0"/>
+        </w:rPr>
+        <w:t>Add</w:t>
+      </w:r>
+      <w:r>
+        <w:rPr>
+          <w:rtl w:val="0"/>
+          <w:lang w:val="it-IT"/>
+        </w:rPr>
+        <w:t>»</w:t>
+      </w:r>
+      <w:r>
+        <w:rPr>
+          <w:rtl w:val="0"/>
+        </w:rPr>
+        <w:t xml:space="preserve">.  </w:t>
+      </w:r>
+      <w:r>
+        <w:rPr>
+          <w:rtl w:val="0"/>
+          <w:lang w:val="ru-RU"/>
+        </w:rPr>
+        <w:t xml:space="preserve">Текстовые поля заполнены данными выбранного маршрута </w:t>
+      </w:r>
+      <w:r>
+        <w:rPr>
+          <w:rtl w:val="0"/>
+        </w:rPr>
+        <w:t>(</w:t>
+      </w:r>
+      <w:r>
+        <w:rPr>
+          <w:rtl w:val="0"/>
+          <w:lang w:val="ru-RU"/>
+        </w:rPr>
+        <w:t>точка отправки и место прибытия</w:t>
+      </w:r>
+      <w:r>
+        <w:rPr>
+          <w:rtl w:val="0"/>
+        </w:rPr>
+        <w:t xml:space="preserve">), </w:t>
+      </w:r>
+      <w:r>
+        <w:rPr>
+          <w:rtl w:val="0"/>
+          <w:lang w:val="ru-RU"/>
+        </w:rPr>
+        <w:t>при желании пользователь может изменить то или другое свойство</w:t>
+      </w:r>
+      <w:r>
+        <w:rPr>
+          <w:rtl w:val="0"/>
+        </w:rPr>
+        <w:t xml:space="preserve">. </w:t>
+      </w:r>
+      <w:r>
+        <w:rPr>
+          <w:rtl w:val="0"/>
+          <w:lang w:val="fr-FR"/>
+        </w:rPr>
+        <w:t>«</w:t>
+      </w:r>
+      <w:r>
+        <w:rPr>
+          <w:rtl w:val="0"/>
+        </w:rPr>
+        <w:t>Add</w:t>
+      </w:r>
+      <w:r>
+        <w:rPr>
+          <w:rtl w:val="0"/>
+          <w:lang w:val="it-IT"/>
+        </w:rPr>
+        <w:t xml:space="preserve">» </w:t>
+      </w:r>
+      <w:r>
+        <w:rPr>
+          <w:rtl w:val="0"/>
+        </w:rPr>
+        <w:t xml:space="preserve">- </w:t>
+      </w:r>
+      <w:r>
+        <w:rPr>
+          <w:rtl w:val="0"/>
+          <w:lang w:val="ru-RU"/>
+        </w:rPr>
+        <w:t>добавить маршрут и закрыть окно</w:t>
+      </w:r>
+      <w:r>
+        <w:rPr>
+          <w:rtl w:val="0"/>
+        </w:rPr>
+        <w:t xml:space="preserve">, </w:t>
+      </w:r>
+      <w:r>
+        <w:rPr>
+          <w:rtl w:val="0"/>
+          <w:lang w:val="fr-FR"/>
+        </w:rPr>
+        <w:t>«</w:t>
+      </w:r>
+      <w:r>
+        <w:rPr>
+          <w:rtl w:val="0"/>
+          <w:lang w:val="pt-PT"/>
+        </w:rPr>
+        <w:t>Cancel</w:t>
+      </w:r>
+      <w:r>
+        <w:rPr>
+          <w:rtl w:val="0"/>
+          <w:lang w:val="it-IT"/>
+        </w:rPr>
+        <w:t xml:space="preserve">» </w:t>
+      </w:r>
+      <w:r>
+        <w:rPr>
+          <w:rtl w:val="0"/>
+        </w:rPr>
+        <w:t xml:space="preserve">- </w:t>
+      </w:r>
+      <w:r>
+        <w:rPr>
+          <w:rtl w:val="0"/>
+          <w:lang w:val="ru-RU"/>
+        </w:rPr>
+        <w:t>отменить изменения и закрыть окно</w:t>
+      </w:r>
+      <w:r>
+        <w:rPr>
+          <w:rtl w:val="0"/>
+        </w:rPr>
+        <w:t xml:space="preserve">, </w:t>
+      </w:r>
+      <w:r>
+        <w:rPr>
+          <w:rtl w:val="0"/>
+          <w:lang w:val="fr-FR"/>
+        </w:rPr>
+        <w:t>«</w:t>
+      </w:r>
+      <w:r>
+        <w:rPr>
+          <w:rtl w:val="0"/>
+        </w:rPr>
+        <w:t>Clear</w:t>
+      </w:r>
+      <w:r>
+        <w:rPr>
+          <w:rtl w:val="0"/>
+          <w:lang w:val="it-IT"/>
+        </w:rPr>
+        <w:t xml:space="preserve">» </w:t>
+      </w:r>
+      <w:r>
+        <w:rPr>
+          <w:rtl w:val="0"/>
+        </w:rPr>
+        <w:t xml:space="preserve">- </w:t>
+      </w:r>
+      <w:r>
+        <w:rPr>
+          <w:rtl w:val="0"/>
+          <w:lang w:val="ru-RU"/>
+        </w:rPr>
+        <w:t>очистить поля</w:t>
+      </w:r>
+      <w:r>
+        <w:rPr>
+          <w:rtl w:val="0"/>
+        </w:rPr>
+        <w:t>.</w:t>
+      </w:r>
+    </w:p>
+    <w:p>
+      <w:pPr>
+        <w:pStyle w:val="По умолчанию"/>
+        <w:bidi w:val="0"/>
+      </w:pPr>
+    </w:p>
+    <w:p>
+      <w:pPr>
+        <w:pStyle w:val="По умолчанию"/>
+        <w:bidi w:val="0"/>
+      </w:pPr>
+      <w:r>
+        <w:rPr>
+          <w:rtl w:val="0"/>
+        </w:rPr>
+        <w:t xml:space="preserve">AddRoutesOverviewController: </w:t>
+      </w:r>
+      <w:r>
+        <w:rPr>
+          <w:rtl w:val="0"/>
+        </w:rPr>
+        <w:t xml:space="preserve">добавление нового маршрута </w:t>
+      </w:r>
+    </w:p>
+    <w:p>
+      <w:pPr>
+        <w:pStyle w:val="По умолчанию"/>
+        <w:bidi w:val="0"/>
+      </w:pPr>
+    </w:p>
+    <w:p>
+      <w:pPr>
+        <w:pStyle w:val="По умолчанию"/>
+        <w:bidi w:val="0"/>
+      </w:pPr>
+      <w:r>
+        <w:rPr>
+          <w:rtl w:val="0"/>
+        </w:rPr>
+        <w:t>View: EditFlightsOverview.fxml</w:t>
+      </w:r>
+    </w:p>
+    <w:p>
+      <w:pPr>
+        <w:pStyle w:val="По умолчанию"/>
+        <w:bidi w:val="0"/>
+        <w:rPr>
+          <w:u w:val="single"/>
+        </w:rPr>
+      </w:pPr>
+      <w:r>
+        <w:rPr>
+          <w:rtl w:val="0"/>
+          <w:lang w:val="ru-RU"/>
+        </w:rPr>
+        <w:t>Окно появляется при выборе рейса и нажатии на кнопку «</w:t>
+      </w:r>
+      <w:r>
+        <w:rPr>
+          <w:rtl w:val="0"/>
+        </w:rPr>
+        <w:t>Edit</w:t>
+      </w:r>
+      <w:r>
+        <w:rPr>
+          <w:rtl w:val="0"/>
+          <w:lang w:val="it-IT"/>
+        </w:rPr>
+        <w:t>»</w:t>
+      </w:r>
+      <w:r>
+        <w:rPr>
+          <w:rtl w:val="0"/>
+        </w:rPr>
+        <w:t xml:space="preserve">.  </w:t>
+      </w:r>
+      <w:r>
+        <w:rPr>
+          <w:rtl w:val="0"/>
+          <w:lang w:val="ru-RU"/>
+        </w:rPr>
+        <w:t>Текстовые поля заполнены данными выбранного рейса</w:t>
+      </w:r>
+      <w:r>
+        <w:rPr>
+          <w:rtl w:val="0"/>
+        </w:rPr>
+        <w:t xml:space="preserve">, </w:t>
+      </w:r>
+      <w:r>
+        <w:rPr>
+          <w:rtl w:val="0"/>
+          <w:lang w:val="ru-RU"/>
+        </w:rPr>
+        <w:t>при желании пользователь может изменить то или другое свойство</w:t>
+      </w:r>
+      <w:r>
+        <w:rPr>
+          <w:rtl w:val="0"/>
+        </w:rPr>
+        <w:t xml:space="preserve">. </w:t>
+      </w:r>
+      <w:r>
+        <w:rPr>
+          <w:rtl w:val="0"/>
+        </w:rPr>
+        <w:t xml:space="preserve">Поля </w:t>
+      </w:r>
+      <w:r>
+        <w:rPr>
+          <w:rtl w:val="0"/>
+          <w:lang w:val="de-DE"/>
+        </w:rPr>
+        <w:t xml:space="preserve">Departure Date </w:t>
+      </w:r>
+      <w:r>
+        <w:rPr>
+          <w:rtl w:val="0"/>
+        </w:rPr>
+        <w:t xml:space="preserve">и </w:t>
+      </w:r>
+      <w:r>
+        <w:rPr>
+          <w:rtl w:val="0"/>
+        </w:rPr>
+        <w:t xml:space="preserve">Arriving Date </w:t>
+      </w:r>
+      <w:r>
+        <w:rPr>
+          <w:rtl w:val="0"/>
+        </w:rPr>
+        <w:t>–</w:t>
+      </w:r>
+      <w:r>
+        <w:rPr>
+          <w:rtl w:val="0"/>
+        </w:rPr>
+        <w:t xml:space="preserve">DatePicker(int year, int month, int day), </w:t>
+      </w:r>
+      <w:r>
+        <w:rPr>
+          <w:rtl w:val="0"/>
+        </w:rPr>
+        <w:t xml:space="preserve">время – </w:t>
+      </w:r>
+      <w:r>
+        <w:rPr>
+          <w:rtl w:val="0"/>
+        </w:rPr>
+        <w:t xml:space="preserve">TextField. </w:t>
+      </w:r>
+      <w:r>
+        <w:rPr>
+          <w:rtl w:val="0"/>
+          <w:lang w:val="fr-FR"/>
+        </w:rPr>
+        <w:t>«</w:t>
+      </w:r>
+      <w:r>
+        <w:rPr>
+          <w:rtl w:val="0"/>
+        </w:rPr>
+        <w:t>Accept</w:t>
+      </w:r>
+      <w:r>
+        <w:rPr>
+          <w:rtl w:val="0"/>
+          <w:lang w:val="it-IT"/>
+        </w:rPr>
+        <w:t xml:space="preserve">» </w:t>
+      </w:r>
+      <w:r>
+        <w:rPr>
+          <w:rtl w:val="0"/>
+        </w:rPr>
+        <w:t xml:space="preserve">- </w:t>
+      </w:r>
+      <w:r>
+        <w:rPr>
+          <w:rtl w:val="0"/>
+          <w:lang w:val="ru-RU"/>
+        </w:rPr>
+        <w:t>принять изменения и закрыть окно</w:t>
+      </w:r>
+      <w:r>
+        <w:rPr>
+          <w:rtl w:val="0"/>
+        </w:rPr>
+        <w:t xml:space="preserve">, </w:t>
+      </w:r>
+      <w:r>
+        <w:rPr>
+          <w:rtl w:val="0"/>
+          <w:lang w:val="fr-FR"/>
+        </w:rPr>
+        <w:t>«</w:t>
+      </w:r>
+      <w:r>
+        <w:rPr>
+          <w:rtl w:val="0"/>
+          <w:lang w:val="pt-PT"/>
+        </w:rPr>
+        <w:t>Cancel</w:t>
+      </w:r>
+      <w:r>
+        <w:rPr>
+          <w:rtl w:val="0"/>
+          <w:lang w:val="it-IT"/>
+        </w:rPr>
+        <w:t xml:space="preserve">» </w:t>
+      </w:r>
+      <w:r>
+        <w:rPr>
+          <w:rtl w:val="0"/>
+        </w:rPr>
+        <w:t xml:space="preserve">- </w:t>
+      </w:r>
+      <w:r>
+        <w:rPr>
+          <w:rtl w:val="0"/>
+          <w:lang w:val="ru-RU"/>
+        </w:rPr>
+        <w:t>отменить изменения и закрыть окно</w:t>
+      </w:r>
+      <w:r>
+        <w:rPr>
+          <w:rtl w:val="0"/>
+        </w:rPr>
+        <w:t xml:space="preserve">, </w:t>
+      </w:r>
+      <w:r>
+        <w:rPr>
+          <w:rtl w:val="0"/>
+          <w:lang w:val="fr-FR"/>
+        </w:rPr>
+        <w:t>«</w:t>
+      </w:r>
+      <w:r>
+        <w:rPr>
+          <w:rtl w:val="0"/>
+        </w:rPr>
+        <w:t>Clear</w:t>
+      </w:r>
+      <w:r>
+        <w:rPr>
+          <w:rtl w:val="0"/>
+          <w:lang w:val="it-IT"/>
+        </w:rPr>
+        <w:t xml:space="preserve">» </w:t>
+      </w:r>
+      <w:r>
+        <w:rPr>
+          <w:rtl w:val="0"/>
+        </w:rPr>
+        <w:t xml:space="preserve">- </w:t>
+      </w:r>
+      <w:r>
+        <w:rPr>
+          <w:rtl w:val="0"/>
+          <w:lang w:val="ru-RU"/>
+        </w:rPr>
+        <w:t>очистить поля</w:t>
+      </w:r>
+      <w:r>
+        <w:rPr>
+          <w:rtl w:val="0"/>
+        </w:rPr>
+        <w:t>.</w:t>
+      </w:r>
+    </w:p>
+    <w:p>
+      <w:pPr>
+        <w:pStyle w:val="По умолчанию"/>
+        <w:bidi w:val="0"/>
+      </w:pPr>
+    </w:p>
+    <w:p>
+      <w:pPr>
+        <w:pStyle w:val="По умолчанию"/>
+        <w:bidi w:val="0"/>
+      </w:pPr>
+      <w:r>
+        <w:rPr>
+          <w:i w:val="1"/>
+          <w:iCs w:val="1"/>
           <w:rtl w:val="0"/>
           <w:lang w:val="en-US"/>
         </w:rPr>
-        <w:t>Conventions</w:t>
-      </w:r>
-      <w:r>
-        <w:rPr>
-          <w:color w:val="000000"/>
-          <w:u w:color="000000"/>
-          <w:rtl w:val="0"/>
-          <w:lang w:val="ru-RU"/>
-        </w:rPr>
-        <w:t xml:space="preserve">: </w:t>
-      </w:r>
-      <w:r>
-        <w:rPr>
-          <w:color w:val="000000"/>
-          <w:u w:color="000000"/>
-          <w:rtl w:val="0"/>
-          <w:lang w:val="ru-RU"/>
-        </w:rPr>
-        <w:t>соответствующие названия классов</w:t>
-      </w:r>
-      <w:r>
-        <w:rPr>
-          <w:color w:val="000000"/>
-          <w:u w:color="000000"/>
-          <w:rtl w:val="0"/>
-          <w:lang w:val="ru-RU"/>
+        <w:t>EditFlightsOverviewController:</w:t>
+      </w:r>
+      <w:r>
+        <w:rPr>
+          <w:rtl w:val="0"/>
+          <w:lang w:val="ru-RU"/>
+        </w:rPr>
+        <w:t xml:space="preserve"> вывод информации о выбранном рейсе в текстовые поля и внесение изменение в поля выбранного рейса при необходимости</w:t>
+      </w:r>
+    </w:p>
+    <w:p>
+      <w:pPr>
+        <w:pStyle w:val="По умолчанию"/>
+        <w:bidi w:val="0"/>
+      </w:pPr>
+    </w:p>
+    <w:p>
+      <w:pPr>
+        <w:pStyle w:val="По умолчанию"/>
+        <w:bidi w:val="0"/>
+      </w:pPr>
+    </w:p>
+    <w:p>
+      <w:pPr>
+        <w:pStyle w:val="По умолчанию"/>
+        <w:bidi w:val="0"/>
+      </w:pPr>
+      <w:r>
+        <w:rPr>
+          <w:rtl w:val="0"/>
+        </w:rPr>
+        <w:t>View: AddFlightsOverview.fxml</w:t>
+      </w:r>
+    </w:p>
+    <w:p>
+      <w:pPr>
+        <w:pStyle w:val="По умолчанию"/>
+        <w:bidi w:val="0"/>
+        <w:rPr>
+          <w:u w:val="single"/>
+        </w:rPr>
+      </w:pPr>
+      <w:r>
+        <w:rPr>
+          <w:rtl w:val="0"/>
+          <w:lang w:val="ru-RU"/>
+        </w:rPr>
+        <w:t>Окно появляется при нажатии на кнопку «</w:t>
+      </w:r>
+      <w:r>
+        <w:rPr>
+          <w:rtl w:val="0"/>
+        </w:rPr>
+        <w:t>Add</w:t>
+      </w:r>
+      <w:r>
+        <w:rPr>
+          <w:rtl w:val="0"/>
+          <w:lang w:val="it-IT"/>
+        </w:rPr>
+        <w:t>»</w:t>
+      </w:r>
+      <w:r>
+        <w:rPr>
+          <w:rtl w:val="0"/>
+        </w:rPr>
+        <w:t xml:space="preserve">.  </w:t>
+      </w:r>
+      <w:r>
+        <w:rPr>
+          <w:rtl w:val="0"/>
+          <w:lang w:val="ru-RU"/>
+        </w:rPr>
+        <w:t>Для добавления нового рейса</w:t>
+      </w:r>
+      <w:r>
+        <w:rPr>
+          <w:rtl w:val="0"/>
         </w:rPr>
         <w:t xml:space="preserve">, </w:t>
       </w:r>
       <w:r>
         <w:rPr>
-          <w:color w:val="000000"/>
-          <w:u w:color="000000"/>
-          <w:rtl w:val="0"/>
-          <w:lang w:val="ru-RU"/>
-        </w:rPr>
-        <w:t>методов</w:t>
-      </w:r>
-      <w:r>
-        <w:rPr>
-          <w:color w:val="000000"/>
-          <w:u w:color="000000"/>
-          <w:rtl w:val="0"/>
-          <w:lang w:val="ru-RU"/>
+          <w:rtl w:val="0"/>
+          <w:lang w:val="ru-RU"/>
+        </w:rPr>
+        <w:t xml:space="preserve">пользователю необходимо сначала выбрать маршрут из выпадающего меню </w:t>
+      </w:r>
+      <w:r>
+        <w:rPr>
+          <w:rtl w:val="0"/>
+        </w:rPr>
+        <w:t xml:space="preserve">(ObservableList &lt;String&gt;), </w:t>
+      </w:r>
+      <w:r>
+        <w:rPr>
+          <w:rtl w:val="0"/>
+          <w:lang w:val="ru-RU"/>
+        </w:rPr>
+        <w:t>затем заполнить оставшиеся поля</w:t>
+      </w:r>
+      <w:r>
+        <w:rPr>
+          <w:rtl w:val="0"/>
         </w:rPr>
         <w:t xml:space="preserve">, </w:t>
       </w:r>
       <w:r>
         <w:rPr>
-          <w:color w:val="000000"/>
-          <w:u w:color="000000"/>
-          <w:rtl w:val="0"/>
-          <w:lang w:val="ru-RU"/>
-        </w:rPr>
-        <w:t>полей</w:t>
-      </w:r>
-      <w:r>
-        <w:rPr>
-          <w:color w:val="000000"/>
-          <w:u w:color="000000"/>
-          <w:rtl w:val="0"/>
-          <w:lang w:val="ru-RU"/>
+          <w:rtl w:val="0"/>
+        </w:rPr>
+        <w:t xml:space="preserve">аналогично </w:t>
+      </w:r>
+      <w:r>
+        <w:rPr>
+          <w:rtl w:val="0"/>
+        </w:rPr>
+        <w:t xml:space="preserve">EditFlightsOverview. </w:t>
+      </w:r>
+      <w:r>
+        <w:rPr>
+          <w:rtl w:val="0"/>
+          <w:lang w:val="fr-FR"/>
+        </w:rPr>
+        <w:t>«</w:t>
+      </w:r>
+      <w:r>
+        <w:rPr>
+          <w:rtl w:val="0"/>
+        </w:rPr>
+        <w:t>Accept</w:t>
+      </w:r>
+      <w:r>
+        <w:rPr>
+          <w:rtl w:val="0"/>
+          <w:lang w:val="it-IT"/>
+        </w:rPr>
+        <w:t xml:space="preserve">» </w:t>
+      </w:r>
+      <w:r>
+        <w:rPr>
+          <w:rtl w:val="0"/>
+        </w:rPr>
+        <w:t xml:space="preserve">- </w:t>
+      </w:r>
+      <w:r>
+        <w:rPr>
+          <w:rtl w:val="0"/>
+          <w:lang w:val="ru-RU"/>
+        </w:rPr>
+        <w:t>принять изменения и закрыть окно</w:t>
+      </w:r>
+      <w:r>
+        <w:rPr>
+          <w:rtl w:val="0"/>
         </w:rPr>
         <w:t xml:space="preserve">, </w:t>
       </w:r>
       <w:r>
         <w:rPr>
-          <w:color w:val="000000"/>
-          <w:u w:color="000000"/>
-          <w:rtl w:val="0"/>
-          <w:lang w:val="ru-RU"/>
-        </w:rPr>
-        <w:t>отступы</w:t>
-      </w:r>
-      <w:r>
-        <w:rPr>
-          <w:color w:val="000000"/>
-          <w:u w:color="000000"/>
-          <w:rtl w:val="0"/>
-          <w:lang w:val="ru-RU"/>
+          <w:rtl w:val="0"/>
+          <w:lang w:val="fr-FR"/>
+        </w:rPr>
+        <w:t>«</w:t>
+      </w:r>
+      <w:r>
+        <w:rPr>
+          <w:rtl w:val="0"/>
+          <w:lang w:val="pt-PT"/>
+        </w:rPr>
+        <w:t>Cancel</w:t>
+      </w:r>
+      <w:r>
+        <w:rPr>
+          <w:rtl w:val="0"/>
+          <w:lang w:val="it-IT"/>
+        </w:rPr>
+        <w:t xml:space="preserve">» </w:t>
+      </w:r>
+      <w:r>
+        <w:rPr>
+          <w:rtl w:val="0"/>
+        </w:rPr>
+        <w:t xml:space="preserve">- </w:t>
+      </w:r>
+      <w:r>
+        <w:rPr>
+          <w:rtl w:val="0"/>
+          <w:lang w:val="ru-RU"/>
+        </w:rPr>
+        <w:t>отменить изменения и закрыть окно</w:t>
+      </w:r>
+      <w:r>
+        <w:rPr>
+          <w:rtl w:val="0"/>
         </w:rPr>
         <w:t xml:space="preserve">, </w:t>
       </w:r>
       <w:r>
         <w:rPr>
-          <w:color w:val="000000"/>
-          <w:u w:color="000000"/>
-          <w:rtl w:val="0"/>
-          <w:lang w:val="ru-RU"/>
-        </w:rPr>
-        <w:t>организация кода и т</w:t>
-      </w:r>
-      <w:r>
-        <w:rPr>
-          <w:color w:val="000000"/>
-          <w:u w:color="000000"/>
-          <w:rtl w:val="0"/>
-          <w:lang w:val="ru-RU"/>
+          <w:rtl w:val="0"/>
+          <w:lang w:val="fr-FR"/>
+        </w:rPr>
+        <w:t>«</w:t>
+      </w:r>
+      <w:r>
+        <w:rPr>
+          <w:rtl w:val="0"/>
+        </w:rPr>
+        <w:t>Clear</w:t>
+      </w:r>
+      <w:r>
+        <w:rPr>
+          <w:rtl w:val="0"/>
+          <w:lang w:val="it-IT"/>
+        </w:rPr>
+        <w:t xml:space="preserve">» </w:t>
+      </w:r>
+      <w:r>
+        <w:rPr>
+          <w:rtl w:val="0"/>
+        </w:rPr>
+        <w:t xml:space="preserve">- </w:t>
+      </w:r>
+      <w:r>
+        <w:rPr>
+          <w:rtl w:val="0"/>
+          <w:lang w:val="ru-RU"/>
+        </w:rPr>
+        <w:t>очистить поля</w:t>
+      </w:r>
+      <w:r>
+        <w:rPr>
+          <w:rtl w:val="0"/>
         </w:rPr>
         <w:t>.</w:t>
       </w:r>
-      <w:r>
-        <w:rPr>
-          <w:color w:val="000000"/>
-          <w:u w:color="000000"/>
-          <w:rtl w:val="0"/>
-          <w:lang w:val="ru-RU"/>
-        </w:rPr>
-        <w:t>д</w:t>
-      </w:r>
-    </w:p>
-    <w:p>
-      <w:pPr>
-        <w:pStyle w:val="List Paragraph"/>
-        <w:ind w:left="360" w:firstLine="0"/>
-      </w:pPr>
-      <w:r>
-        <w:rPr>
-          <w:rtl w:val="0"/>
-          <w:lang w:val="ru-RU"/>
+    </w:p>
+    <w:p>
+      <w:pPr>
+        <w:pStyle w:val="По умолчанию"/>
+        <w:bidi w:val="0"/>
+      </w:pPr>
+    </w:p>
+    <w:p>
+      <w:pPr>
+        <w:pStyle w:val="По умолчанию"/>
+        <w:bidi w:val="0"/>
+      </w:pPr>
+      <w:r>
+        <w:rPr>
+          <w:i w:val="1"/>
+          <w:iCs w:val="1"/>
+          <w:rtl w:val="0"/>
+          <w:lang w:val="en-US"/>
+        </w:rPr>
+        <w:t>AddFlightsOverview:</w:t>
+      </w:r>
+      <w:r>
+        <w:rPr>
+          <w:rtl w:val="0"/>
+          <w:lang w:val="ru-RU"/>
+        </w:rPr>
+        <w:t xml:space="preserve"> добавление нового рейса</w:t>
+      </w:r>
+    </w:p>
+    <w:p>
+      <w:pPr>
+        <w:pStyle w:val="По умолчанию"/>
+        <w:bidi w:val="0"/>
+      </w:pPr>
+    </w:p>
+    <w:p>
+      <w:pPr>
+        <w:pStyle w:val="По умолчанию"/>
+        <w:bidi w:val="0"/>
+      </w:pPr>
+      <w:r>
+        <w:rPr>
+          <w:rtl w:val="0"/>
+        </w:rPr>
+        <w:t>View: SearchFlightsOverview.fxml, SearchRoutesOverview.fxml</w:t>
+      </w:r>
+    </w:p>
+    <w:p>
+      <w:pPr>
+        <w:pStyle w:val="По умолчанию"/>
+        <w:bidi w:val="0"/>
+        <w:rPr>
+          <w:color w:val="000000"/>
+          <w:u w:color="000000"/>
+        </w:rPr>
+      </w:pPr>
+      <w:r>
+        <w:rPr>
+          <w:rtl w:val="0"/>
+          <w:lang w:val="ru-RU"/>
+        </w:rPr>
+        <w:t>При нажатии кнопки «</w:t>
+      </w:r>
+      <w:r>
+        <w:rPr>
+          <w:rtl w:val="0"/>
+        </w:rPr>
+        <w:t>Search</w:t>
+      </w:r>
+      <w:r>
+        <w:rPr>
+          <w:rtl w:val="0"/>
+          <w:lang w:val="ru-RU"/>
+        </w:rPr>
+        <w:t>» появляется окно поиска</w:t>
+      </w:r>
+      <w:r>
+        <w:rPr>
+          <w:rtl w:val="0"/>
+        </w:rPr>
+        <w:t xml:space="preserve">, </w:t>
+      </w:r>
+      <w:r>
+        <w:rPr>
+          <w:rtl w:val="0"/>
+          <w:lang w:val="ru-RU"/>
+        </w:rPr>
+        <w:t>поиск осуществляется по одному или нескольким заполненным параметрам в окне</w:t>
+      </w:r>
+      <w:r>
+        <w:rPr>
+          <w:rtl w:val="0"/>
+        </w:rPr>
+        <w:t>.</w:t>
+      </w:r>
+    </w:p>
+    <w:p>
+      <w:pPr>
+        <w:pStyle w:val="По умолчанию"/>
+        <w:bidi w:val="0"/>
+      </w:pPr>
+      <w:r>
+        <w:rPr>
+          <w:rtl w:val="0"/>
         </w:rPr>
         <w:t xml:space="preserve"> </w:t>
       </w:r>
@@ -2519,7 +3869,7 @@
       <w:lvlText w:val="%1."/>
       <w:lvlJc w:val="left"/>
       <w:pPr>
-        <w:ind w:left="330" w:hanging="330"/>
+        <w:ind w:left="303" w:hanging="303"/>
       </w:pPr>
       <w:rPr>
         <w:rFonts w:hAnsi="Arial Unicode MS"/>
@@ -2761,7 +4111,7 @@
       <w:lvlText w:val="%1."/>
       <w:lvlJc w:val="left"/>
       <w:pPr>
-        <w:ind w:left="330" w:hanging="330"/>
+        <w:ind w:left="303" w:hanging="303"/>
       </w:pPr>
       <w:rPr>
         <w:rFonts w:hAnsi="Arial Unicode MS"/>
@@ -3530,6 +4880,44 @@
         <w:numId w:val="10"/>
       </w:numPr>
     </w:pPr>
+  </w:style>
+  <w:style w:type="paragraph" w:styleId="По умолчанию">
+    <w:name w:val="По умолчанию"/>
+    <w:next w:val="По умолчанию"/>
+    <w:pPr>
+      <w:keepNext w:val="0"/>
+      <w:keepLines w:val="0"/>
+      <w:pageBreakBefore w:val="0"/>
+      <w:widowControl w:val="1"/>
+      <w:shd w:val="clear" w:color="auto" w:fill="auto"/>
+      <w:suppressAutoHyphens w:val="0"/>
+      <w:bidi w:val="0"/>
+      <w:spacing w:before="0" w:after="0" w:line="240" w:lineRule="auto"/>
+      <w:ind w:left="0" w:right="0" w:firstLine="0"/>
+      <w:jc w:val="left"/>
+      <w:outlineLvl w:val="9"/>
+    </w:pPr>
+    <w:rPr>
+      <w:rFonts w:ascii="Helvetica Neue" w:cs="Arial Unicode MS" w:hAnsi="Helvetica Neue" w:eastAsia="Arial Unicode MS"/>
+      <w:b w:val="0"/>
+      <w:bCs w:val="0"/>
+      <w:i w:val="0"/>
+      <w:iCs w:val="0"/>
+      <w:caps w:val="0"/>
+      <w:smallCaps w:val="0"/>
+      <w:strike w:val="0"/>
+      <w:dstrike w:val="0"/>
+      <w:outline w:val="0"/>
+      <w:color w:val="000000"/>
+      <w:spacing w:val="0"/>
+      <w:kern w:val="0"/>
+      <w:position w:val="0"/>
+      <w:sz w:val="22"/>
+      <w:szCs w:val="22"/>
+      <w:u w:val="none"/>
+      <w:vertAlign w:val="baseline"/>
+      <w:lang w:val="en-US"/>
+    </w:rPr>
   </w:style>
 </w:styles>
 </file>
@@ -3765,10 +5153,10 @@
             </a:solidFill>
             <a:effectLst/>
             <a:uFillTx/>
-            <a:latin typeface="Times New Roman"/>
-            <a:ea typeface="Times New Roman"/>
-            <a:cs typeface="Times New Roman"/>
-            <a:sym typeface="Times New Roman"/>
+            <a:latin typeface="+mn-lt"/>
+            <a:ea typeface="+mn-ea"/>
+            <a:cs typeface="+mn-cs"/>
+            <a:sym typeface="Helvetica Neue"/>
           </a:defRPr>
         </a:defPPr>
         <a:lvl1pPr marL="0" marR="0" indent="0" algn="l" defTabSz="914400" rtl="0" fontAlgn="auto" latinLnBrk="1" hangingPunct="0">
@@ -4336,10 +5724,10 @@
             </a:solidFill>
             <a:effectLst/>
             <a:uFillTx/>
-            <a:latin typeface="Times New Roman"/>
-            <a:ea typeface="Times New Roman"/>
-            <a:cs typeface="Times New Roman"/>
-            <a:sym typeface="Times New Roman"/>
+            <a:latin typeface="+mn-lt"/>
+            <a:ea typeface="+mn-ea"/>
+            <a:cs typeface="+mn-cs"/>
+            <a:sym typeface="Helvetica Neue"/>
           </a:defRPr>
         </a:defPPr>
         <a:lvl1pPr marL="0" marR="0" indent="0" algn="l" defTabSz="914400" rtl="0" fontAlgn="auto" latinLnBrk="1" hangingPunct="0">

</xml_diff>